<commit_message>
Update to Technical Report and Plagarism Report. All done
</commit_message>
<xml_diff>
--- a/Project Report/ML Report MK.docx
+++ b/Project Report/ML Report MK.docx
@@ -1620,9 +1620,9 @@
       </w:pPr>
       <w:r>
         <w:rPr>
-          <w:sz w:val="24"/>
-          <w:szCs w:val="24"/>
-          <w:lang w:eastAsia="en-IN" w:bidi="hi-IN"/>
+          <w:noProof/>
+          <w:sz w:val="24"/>
+          <w:szCs w:val="24"/>
         </w:rPr>
         <w:drawing>
           <wp:inline distT="0" distB="0" distL="0" distR="0" wp14:anchorId="3262E12E" wp14:editId="1665714A">
@@ -29117,8 +29117,6 @@
         </w:rPr>
         <w:t>Predict whether a user will purchase a smartphone (0 = No, 1 = Yes).</w:t>
       </w:r>
-      <w:bookmarkStart w:id="17" w:name="_GoBack"/>
-      <w:bookmarkEnd w:id="17"/>
     </w:p>
     <w:p>
       <w:pPr>
@@ -30774,6 +30772,9 @@
       <w:pPr>
         <w:pStyle w:val="Heading2"/>
         <w:spacing w:before="82" w:line="459" w:lineRule="exact"/>
+        <w:rPr>
+          <w:spacing w:val="-1"/>
+        </w:rPr>
       </w:pPr>
       <w:r>
         <w:t>Reference</w:t>
@@ -30784,6 +30785,12 @@
         </w:rPr>
         <w:t>:</w:t>
       </w:r>
+    </w:p>
+    <w:p>
+      <w:pPr>
+        <w:pStyle w:val="Heading2"/>
+        <w:spacing w:before="82" w:line="459" w:lineRule="exact"/>
+      </w:pPr>
     </w:p>
     <w:p>
       <w:pPr>
@@ -30799,116 +30806,25 @@
         <w:ind w:right="218"/>
         <w:jc w:val="left"/>
         <w:rPr>
-          <w:sz w:val="28"/>
-        </w:rPr>
-      </w:pPr>
-      <w:r>
-        <w:rPr>
-          <w:sz w:val="28"/>
-        </w:rPr>
-        <w:t>Amol</w:t>
-      </w:r>
-      <w:r>
-        <w:rPr>
-          <w:spacing w:val="1"/>
-          <w:sz w:val="28"/>
-        </w:rPr>
-        <w:t xml:space="preserve"> </w:t>
-      </w:r>
+          <w:sz w:val="32"/>
+        </w:rPr>
+      </w:pPr>
       <w:proofErr w:type="spellStart"/>
       <w:r>
         <w:rPr>
-          <w:sz w:val="28"/>
-        </w:rPr>
-        <w:t>Kawade</w:t>
+          <w:sz w:val="32"/>
+        </w:rPr>
+        <w:t>Breiman</w:t>
       </w:r>
       <w:proofErr w:type="spellEnd"/>
       <w:r>
         <w:rPr>
-          <w:sz w:val="28"/>
-        </w:rPr>
-        <w:t>,(2022),”</w:t>
-      </w:r>
-      <w:r>
-        <w:rPr>
-          <w:spacing w:val="1"/>
-          <w:sz w:val="28"/>
-        </w:rPr>
-        <w:t xml:space="preserve"> </w:t>
-      </w:r>
-      <w:r>
-        <w:rPr>
-          <w:sz w:val="28"/>
-        </w:rPr>
-        <w:t>Face</w:t>
-      </w:r>
-      <w:r>
-        <w:rPr>
-          <w:spacing w:val="1"/>
-          <w:sz w:val="28"/>
-        </w:rPr>
-        <w:t xml:space="preserve"> </w:t>
-      </w:r>
-      <w:r>
-        <w:rPr>
-          <w:sz w:val="28"/>
-        </w:rPr>
-        <w:t>Mask</w:t>
-      </w:r>
-      <w:r>
-        <w:rPr>
-          <w:spacing w:val="1"/>
-          <w:sz w:val="28"/>
-        </w:rPr>
-        <w:t xml:space="preserve"> </w:t>
-      </w:r>
-      <w:r>
-        <w:rPr>
-          <w:sz w:val="28"/>
-        </w:rPr>
-        <w:t>Detection”,ijraset.com,</w:t>
-      </w:r>
-      <w:r>
-        <w:rPr>
-          <w:spacing w:val="1"/>
-          <w:sz w:val="28"/>
-        </w:rPr>
-        <w:t xml:space="preserve"> </w:t>
-      </w:r>
-      <w:proofErr w:type="spellStart"/>
-      <w:r>
-        <w:rPr>
-          <w:sz w:val="28"/>
-        </w:rPr>
-        <w:t>vol</w:t>
-      </w:r>
-      <w:proofErr w:type="spellEnd"/>
-      <w:r>
-        <w:rPr>
-          <w:spacing w:val="1"/>
-          <w:sz w:val="28"/>
-        </w:rPr>
-        <w:t xml:space="preserve"> </w:t>
-      </w:r>
-      <w:r>
-        <w:rPr>
-          <w:sz w:val="28"/>
-        </w:rPr>
-        <w:t>10,issue</w:t>
-      </w:r>
-      <w:r>
-        <w:rPr>
-          <w:spacing w:val="-67"/>
-          <w:sz w:val="28"/>
-        </w:rPr>
-        <w:t xml:space="preserve"> </w:t>
-      </w:r>
-      <w:r>
-        <w:rPr>
-          <w:sz w:val="28"/>
-        </w:rPr>
-        <w:t>2321-9653</w:t>
-      </w:r>
+          <w:sz w:val="32"/>
+        </w:rPr>
+        <w:t>, L. (2001). Random Forests. Machine Learning, 45(1), 5–32.</w:t>
+      </w:r>
+      <w:bookmarkStart w:id="17" w:name="_GoBack"/>
+      <w:bookmarkEnd w:id="17"/>
     </w:p>
     <w:p>
       <w:pPr>
@@ -30924,216 +30840,14 @@
         <w:ind w:right="229"/>
         <w:jc w:val="left"/>
         <w:rPr>
-          <w:sz w:val="28"/>
-        </w:rPr>
-      </w:pPr>
-      <w:proofErr w:type="spellStart"/>
-      <w:r>
-        <w:rPr>
-          <w:sz w:val="28"/>
-        </w:rPr>
-        <w:t>Rupali</w:t>
-      </w:r>
-      <w:proofErr w:type="spellEnd"/>
-      <w:r>
-        <w:rPr>
-          <w:spacing w:val="5"/>
-          <w:sz w:val="28"/>
-        </w:rPr>
-        <w:t xml:space="preserve"> </w:t>
-      </w:r>
-      <w:r>
-        <w:rPr>
-          <w:sz w:val="28"/>
-        </w:rPr>
-        <w:t>R.</w:t>
-      </w:r>
-      <w:r>
-        <w:rPr>
-          <w:spacing w:val="15"/>
-          <w:sz w:val="28"/>
-        </w:rPr>
-        <w:t xml:space="preserve"> </w:t>
-      </w:r>
-      <w:proofErr w:type="spellStart"/>
-      <w:r>
-        <w:rPr>
-          <w:sz w:val="28"/>
-        </w:rPr>
-        <w:t>Shinde</w:t>
-      </w:r>
-      <w:proofErr w:type="spellEnd"/>
-      <w:r>
-        <w:rPr>
-          <w:sz w:val="28"/>
-        </w:rPr>
-        <w:t>,(2022),”</w:t>
-      </w:r>
-      <w:r>
-        <w:rPr>
-          <w:spacing w:val="17"/>
-          <w:sz w:val="28"/>
-        </w:rPr>
-        <w:t xml:space="preserve"> </w:t>
-      </w:r>
-      <w:r>
-        <w:rPr>
-          <w:sz w:val="28"/>
-        </w:rPr>
-        <w:t>Face</w:t>
-      </w:r>
-      <w:r>
-        <w:rPr>
-          <w:spacing w:val="13"/>
-          <w:sz w:val="28"/>
-        </w:rPr>
-        <w:t xml:space="preserve"> </w:t>
-      </w:r>
-      <w:r>
-        <w:rPr>
-          <w:sz w:val="28"/>
-        </w:rPr>
-        <w:t>Mask</w:t>
-      </w:r>
-      <w:r>
-        <w:rPr>
-          <w:spacing w:val="12"/>
-          <w:sz w:val="28"/>
-        </w:rPr>
-        <w:t xml:space="preserve"> </w:t>
-      </w:r>
-      <w:r>
-        <w:rPr>
-          <w:sz w:val="28"/>
-        </w:rPr>
-        <w:t>Detection</w:t>
-      </w:r>
-      <w:r>
-        <w:rPr>
-          <w:spacing w:val="13"/>
-          <w:sz w:val="28"/>
-        </w:rPr>
-        <w:t xml:space="preserve"> </w:t>
-      </w:r>
-      <w:r>
-        <w:rPr>
-          <w:sz w:val="28"/>
-        </w:rPr>
-        <w:t>System</w:t>
-      </w:r>
-      <w:r>
-        <w:rPr>
-          <w:spacing w:val="6"/>
-          <w:sz w:val="28"/>
-        </w:rPr>
-        <w:t xml:space="preserve"> </w:t>
-      </w:r>
-      <w:r>
-        <w:rPr>
-          <w:sz w:val="28"/>
-        </w:rPr>
-        <w:t>Using</w:t>
-      </w:r>
-      <w:r>
-        <w:rPr>
-          <w:spacing w:val="12"/>
-          <w:sz w:val="28"/>
-        </w:rPr>
-        <w:t xml:space="preserve"> </w:t>
-      </w:r>
-      <w:r>
-        <w:rPr>
-          <w:sz w:val="28"/>
-        </w:rPr>
-        <w:t>Python</w:t>
-      </w:r>
-      <w:r>
-        <w:rPr>
-          <w:spacing w:val="13"/>
-          <w:sz w:val="28"/>
-        </w:rPr>
-        <w:t xml:space="preserve"> </w:t>
-      </w:r>
-      <w:r>
-        <w:rPr>
-          <w:sz w:val="28"/>
-        </w:rPr>
-        <w:t>and</w:t>
-      </w:r>
-      <w:r>
-        <w:rPr>
-          <w:spacing w:val="-67"/>
-          <w:sz w:val="28"/>
-        </w:rPr>
-        <w:t xml:space="preserve"> </w:t>
-      </w:r>
-      <w:proofErr w:type="spellStart"/>
-      <w:r>
-        <w:rPr>
-          <w:sz w:val="28"/>
-        </w:rPr>
-        <w:t>OpenCV</w:t>
-      </w:r>
-      <w:proofErr w:type="spellEnd"/>
-      <w:r>
-        <w:rPr>
-          <w:sz w:val="28"/>
-        </w:rPr>
-        <w:t>”,</w:t>
-      </w:r>
-      <w:r>
-        <w:rPr>
-          <w:spacing w:val="7"/>
-          <w:sz w:val="28"/>
-        </w:rPr>
-        <w:t xml:space="preserve"> </w:t>
-      </w:r>
-      <w:proofErr w:type="spellStart"/>
-      <w:r>
-        <w:rPr>
-          <w:sz w:val="28"/>
-        </w:rPr>
-        <w:t>ijraset.com,vol</w:t>
-      </w:r>
-      <w:proofErr w:type="spellEnd"/>
-      <w:r>
-        <w:rPr>
-          <w:spacing w:val="1"/>
-          <w:sz w:val="28"/>
-        </w:rPr>
-        <w:t xml:space="preserve"> </w:t>
-      </w:r>
-      <w:r>
-        <w:rPr>
-          <w:sz w:val="28"/>
-        </w:rPr>
-        <w:t>2,</w:t>
-      </w:r>
-      <w:r>
-        <w:rPr>
-          <w:spacing w:val="3"/>
-          <w:sz w:val="28"/>
-        </w:rPr>
-        <w:t xml:space="preserve"> </w:t>
-      </w:r>
-      <w:r>
-        <w:rPr>
-          <w:sz w:val="28"/>
-        </w:rPr>
-        <w:t>issue</w:t>
-      </w:r>
-      <w:r>
-        <w:rPr>
-          <w:spacing w:val="2"/>
-          <w:sz w:val="28"/>
-        </w:rPr>
-        <w:t xml:space="preserve"> </w:t>
-      </w:r>
-      <w:r>
-        <w:rPr>
-          <w:sz w:val="28"/>
-        </w:rPr>
-        <w:t>2581-9429</w:t>
+          <w:sz w:val="32"/>
+        </w:rPr>
+      </w:pPr>
+      <w:r>
+        <w:rPr>
+          <w:sz w:val="32"/>
+        </w:rPr>
+        <w:t>Friedman, J. H. (2001). Greedy Function Approximation: A Gradient Boosting Machine. Annals of Statistics.</w:t>
       </w:r>
     </w:p>
     <w:p>
@@ -31150,170 +30864,36 @@
         <w:ind w:right="231"/>
         <w:jc w:val="left"/>
         <w:rPr>
-          <w:sz w:val="28"/>
-        </w:rPr>
-      </w:pPr>
-      <w:r>
-        <w:rPr>
-          <w:sz w:val="28"/>
-        </w:rPr>
-        <w:t>Madan</w:t>
-      </w:r>
-      <w:r>
-        <w:rPr>
-          <w:spacing w:val="37"/>
-          <w:sz w:val="28"/>
-        </w:rPr>
-        <w:t xml:space="preserve"> </w:t>
-      </w:r>
-      <w:r>
-        <w:rPr>
-          <w:sz w:val="28"/>
-        </w:rPr>
-        <w:t>Mohan,(2021),”</w:t>
-      </w:r>
-      <w:r>
-        <w:rPr>
-          <w:spacing w:val="49"/>
-          <w:sz w:val="28"/>
-        </w:rPr>
-        <w:t xml:space="preserve"> </w:t>
-      </w:r>
-      <w:r>
-        <w:rPr>
-          <w:sz w:val="28"/>
-        </w:rPr>
-        <w:t>Automatic</w:t>
-      </w:r>
-      <w:r>
-        <w:rPr>
-          <w:spacing w:val="48"/>
-          <w:sz w:val="28"/>
-        </w:rPr>
-        <w:t xml:space="preserve"> </w:t>
-      </w:r>
-      <w:r>
-        <w:rPr>
-          <w:sz w:val="28"/>
-        </w:rPr>
-        <w:t>Face</w:t>
-      </w:r>
-      <w:r>
-        <w:rPr>
-          <w:spacing w:val="44"/>
-          <w:sz w:val="28"/>
-        </w:rPr>
-        <w:t xml:space="preserve"> </w:t>
-      </w:r>
-      <w:r>
-        <w:rPr>
-          <w:sz w:val="28"/>
-        </w:rPr>
-        <w:t>Mask</w:t>
-      </w:r>
-      <w:r>
-        <w:rPr>
-          <w:spacing w:val="42"/>
-          <w:sz w:val="28"/>
-        </w:rPr>
-        <w:t xml:space="preserve"> </w:t>
-      </w:r>
-      <w:r>
-        <w:rPr>
-          <w:sz w:val="28"/>
-        </w:rPr>
-        <w:t>Detection</w:t>
-      </w:r>
-      <w:r>
-        <w:rPr>
-          <w:spacing w:val="38"/>
-          <w:sz w:val="28"/>
-        </w:rPr>
-        <w:t xml:space="preserve"> </w:t>
-      </w:r>
-      <w:r>
-        <w:rPr>
-          <w:sz w:val="28"/>
-        </w:rPr>
-        <w:t>Using</w:t>
-      </w:r>
-      <w:r>
-        <w:rPr>
-          <w:spacing w:val="43"/>
-          <w:sz w:val="28"/>
-        </w:rPr>
-        <w:t xml:space="preserve"> </w:t>
-      </w:r>
-      <w:r>
-        <w:rPr>
-          <w:sz w:val="28"/>
-        </w:rPr>
-        <w:t>Python”,</w:t>
-      </w:r>
-      <w:r>
-        <w:rPr>
-          <w:spacing w:val="-67"/>
-          <w:sz w:val="28"/>
-        </w:rPr>
-        <w:t xml:space="preserve"> </w:t>
-      </w:r>
-      <w:r>
-        <w:rPr>
-          <w:sz w:val="28"/>
-        </w:rPr>
-        <w:t>Vol</w:t>
-      </w:r>
-      <w:r>
-        <w:rPr>
-          <w:spacing w:val="-4"/>
-          <w:sz w:val="28"/>
-        </w:rPr>
-        <w:t xml:space="preserve"> </w:t>
-      </w:r>
-      <w:r>
-        <w:rPr>
-          <w:sz w:val="28"/>
-        </w:rPr>
-        <w:t>2,</w:t>
-      </w:r>
-      <w:r>
-        <w:rPr>
-          <w:spacing w:val="4"/>
-          <w:sz w:val="28"/>
-        </w:rPr>
-        <w:t xml:space="preserve"> </w:t>
-      </w:r>
-      <w:r>
-        <w:rPr>
-          <w:sz w:val="28"/>
-        </w:rPr>
-        <w:t>Issue</w:t>
-      </w:r>
-      <w:r>
-        <w:rPr>
-          <w:spacing w:val="2"/>
-          <w:sz w:val="28"/>
-        </w:rPr>
-        <w:t xml:space="preserve"> </w:t>
-      </w:r>
-      <w:r>
-        <w:rPr>
-          <w:sz w:val="28"/>
-        </w:rPr>
-        <w:t>No</w:t>
-      </w:r>
-      <w:r>
-        <w:rPr>
-          <w:spacing w:val="2"/>
-          <w:sz w:val="28"/>
-        </w:rPr>
-        <w:t xml:space="preserve"> </w:t>
-      </w:r>
-      <w:r>
-        <w:rPr>
-          <w:sz w:val="28"/>
-        </w:rPr>
-        <w:t>1</w:t>
+          <w:sz w:val="32"/>
+        </w:rPr>
+      </w:pPr>
+      <w:proofErr w:type="spellStart"/>
+      <w:r>
+        <w:rPr>
+          <w:sz w:val="32"/>
+        </w:rPr>
+        <w:t>Pedregosa</w:t>
+      </w:r>
+      <w:proofErr w:type="spellEnd"/>
+      <w:r>
+        <w:rPr>
+          <w:sz w:val="32"/>
+        </w:rPr>
+        <w:t xml:space="preserve">, F., et al. (2011). </w:t>
+      </w:r>
+      <w:proofErr w:type="spellStart"/>
+      <w:r>
+        <w:rPr>
+          <w:sz w:val="32"/>
+        </w:rPr>
+        <w:t>Scikit</w:t>
+      </w:r>
+      <w:proofErr w:type="spellEnd"/>
+      <w:r>
+        <w:rPr>
+          <w:sz w:val="32"/>
+        </w:rPr>
+        <w:t>-learn: Machine Learning in Python. Journal of Machine Learning Research.</w:t>
       </w:r>
     </w:p>
     <w:p>
@@ -31330,167 +30910,28 @@
         <w:ind w:right="218"/>
         <w:jc w:val="left"/>
         <w:rPr>
-          <w:sz w:val="28"/>
-        </w:rPr>
-      </w:pPr>
-      <w:r>
-        <w:rPr>
-          <w:sz w:val="28"/>
-        </w:rPr>
-        <w:t>Dr.</w:t>
-      </w:r>
-      <w:r>
-        <w:rPr>
-          <w:spacing w:val="10"/>
-          <w:sz w:val="28"/>
-        </w:rPr>
-        <w:t xml:space="preserve"> </w:t>
-      </w:r>
-      <w:r>
-        <w:rPr>
-          <w:sz w:val="28"/>
-        </w:rPr>
-        <w:t>V.</w:t>
-      </w:r>
-      <w:r>
-        <w:rPr>
-          <w:spacing w:val="11"/>
-          <w:sz w:val="28"/>
-        </w:rPr>
-        <w:t xml:space="preserve"> </w:t>
+          <w:sz w:val="32"/>
+        </w:rPr>
+      </w:pPr>
+      <w:r>
+        <w:rPr>
+          <w:sz w:val="32"/>
+        </w:rPr>
+        <w:t xml:space="preserve">Lundberg, S. M., &amp; Lee, S.-I. (2017). A Unified Approach to Interpreting Model Predictions. </w:t>
       </w:r>
       <w:proofErr w:type="spellStart"/>
       <w:r>
         <w:rPr>
-          <w:sz w:val="28"/>
-        </w:rPr>
-        <w:t>Geetha</w:t>
+          <w:sz w:val="32"/>
+        </w:rPr>
+        <w:t>NeurIPS</w:t>
       </w:r>
       <w:proofErr w:type="spellEnd"/>
       <w:r>
         <w:rPr>
-          <w:sz w:val="28"/>
-        </w:rPr>
-        <w:t>,(2022),”</w:t>
-      </w:r>
-      <w:r>
-        <w:rPr>
-          <w:spacing w:val="9"/>
-          <w:sz w:val="28"/>
-        </w:rPr>
-        <w:t xml:space="preserve"> </w:t>
-      </w:r>
-      <w:r>
-        <w:rPr>
-          <w:sz w:val="28"/>
-        </w:rPr>
-        <w:t>Real-Time</w:t>
-      </w:r>
-      <w:r>
-        <w:rPr>
-          <w:spacing w:val="13"/>
-          <w:sz w:val="28"/>
-        </w:rPr>
-        <w:t xml:space="preserve"> </w:t>
-      </w:r>
-      <w:r>
-        <w:rPr>
-          <w:sz w:val="28"/>
-        </w:rPr>
-        <w:t>Face</w:t>
-      </w:r>
-      <w:r>
-        <w:rPr>
-          <w:spacing w:val="14"/>
-          <w:sz w:val="28"/>
-        </w:rPr>
-        <w:t xml:space="preserve"> </w:t>
-      </w:r>
-      <w:r>
-        <w:rPr>
-          <w:sz w:val="28"/>
-        </w:rPr>
-        <w:t>Mask</w:t>
-      </w:r>
-      <w:r>
-        <w:rPr>
-          <w:spacing w:val="8"/>
-          <w:sz w:val="28"/>
-        </w:rPr>
-        <w:t xml:space="preserve"> </w:t>
-      </w:r>
-      <w:r>
-        <w:rPr>
-          <w:sz w:val="28"/>
-        </w:rPr>
-        <w:t>Detection</w:t>
-      </w:r>
-      <w:r>
-        <w:rPr>
-          <w:spacing w:val="3"/>
-          <w:sz w:val="28"/>
-        </w:rPr>
-        <w:t xml:space="preserve"> </w:t>
-      </w:r>
-      <w:r>
-        <w:rPr>
-          <w:sz w:val="28"/>
-        </w:rPr>
-        <w:t>Model</w:t>
-      </w:r>
-      <w:r>
-        <w:rPr>
-          <w:spacing w:val="3"/>
-          <w:sz w:val="28"/>
-        </w:rPr>
-        <w:t xml:space="preserve"> </w:t>
-      </w:r>
-      <w:r>
-        <w:rPr>
-          <w:sz w:val="28"/>
-        </w:rPr>
-        <w:t>Using</w:t>
-      </w:r>
-      <w:r>
-        <w:rPr>
-          <w:spacing w:val="-67"/>
-          <w:sz w:val="28"/>
-        </w:rPr>
-        <w:t xml:space="preserve"> </w:t>
-      </w:r>
-      <w:proofErr w:type="spellStart"/>
-      <w:r>
-        <w:rPr>
-          <w:sz w:val="28"/>
-        </w:rPr>
-        <w:t>Python”,www.journaleca.com,vol</w:t>
-      </w:r>
-      <w:proofErr w:type="spellEnd"/>
-      <w:r>
-        <w:rPr>
-          <w:spacing w:val="-5"/>
-          <w:sz w:val="28"/>
-        </w:rPr>
-        <w:t xml:space="preserve"> </w:t>
-      </w:r>
-      <w:r>
-        <w:rPr>
-          <w:sz w:val="28"/>
-        </w:rPr>
-        <w:t>12,issue</w:t>
-      </w:r>
-      <w:r>
-        <w:rPr>
-          <w:spacing w:val="1"/>
-          <w:sz w:val="28"/>
-        </w:rPr>
-        <w:t xml:space="preserve"> </w:t>
-      </w:r>
-      <w:r>
-        <w:rPr>
-          <w:sz w:val="28"/>
-        </w:rPr>
-        <w:t>1934-7197</w:t>
+          <w:sz w:val="32"/>
+        </w:rPr>
+        <w:t>. (SHAP)</w:t>
       </w:r>
     </w:p>
     <w:p>
@@ -31507,139 +30948,14 @@
         <w:ind w:right="213"/>
         <w:jc w:val="left"/>
         <w:rPr>
-          <w:sz w:val="28"/>
-        </w:rPr>
-      </w:pPr>
-      <w:r>
-        <w:rPr>
-          <w:sz w:val="28"/>
-        </w:rPr>
-        <w:t>Abdul</w:t>
-      </w:r>
-      <w:r>
-        <w:rPr>
-          <w:spacing w:val="58"/>
-          <w:sz w:val="28"/>
-        </w:rPr>
-        <w:t xml:space="preserve"> </w:t>
-      </w:r>
-      <w:r>
-        <w:rPr>
-          <w:sz w:val="28"/>
-        </w:rPr>
-        <w:t>Karim</w:t>
-      </w:r>
-      <w:r>
-        <w:rPr>
-          <w:spacing w:val="50"/>
-          <w:sz w:val="28"/>
-        </w:rPr>
-        <w:t xml:space="preserve"> </w:t>
-      </w:r>
-      <w:proofErr w:type="spellStart"/>
-      <w:r>
-        <w:rPr>
-          <w:sz w:val="28"/>
-        </w:rPr>
-        <w:t>Suzon</w:t>
-      </w:r>
-      <w:proofErr w:type="spellEnd"/>
-      <w:r>
-        <w:rPr>
-          <w:sz w:val="28"/>
-        </w:rPr>
-        <w:t>,(2022),”</w:t>
-      </w:r>
-      <w:r>
-        <w:rPr>
-          <w:spacing w:val="61"/>
-          <w:sz w:val="28"/>
-        </w:rPr>
-        <w:t xml:space="preserve"> </w:t>
-      </w:r>
-      <w:r>
-        <w:rPr>
-          <w:sz w:val="28"/>
-        </w:rPr>
-        <w:t>Face</w:t>
-      </w:r>
-      <w:r>
-        <w:rPr>
-          <w:spacing w:val="56"/>
-          <w:sz w:val="28"/>
-        </w:rPr>
-        <w:t xml:space="preserve"> </w:t>
-      </w:r>
-      <w:r>
-        <w:rPr>
-          <w:sz w:val="28"/>
-        </w:rPr>
-        <w:t>Mask</w:t>
-      </w:r>
-      <w:r>
-        <w:rPr>
-          <w:spacing w:val="61"/>
-          <w:sz w:val="28"/>
-        </w:rPr>
-        <w:t xml:space="preserve"> </w:t>
-      </w:r>
-      <w:r>
-        <w:rPr>
-          <w:sz w:val="28"/>
-        </w:rPr>
-        <w:t>Detection</w:t>
-      </w:r>
-      <w:r>
-        <w:rPr>
-          <w:spacing w:val="55"/>
-          <w:sz w:val="28"/>
-        </w:rPr>
-        <w:t xml:space="preserve"> </w:t>
-      </w:r>
-      <w:r>
-        <w:rPr>
-          <w:sz w:val="28"/>
-        </w:rPr>
-        <w:t>In</w:t>
-      </w:r>
-      <w:r>
-        <w:rPr>
-          <w:spacing w:val="51"/>
-          <w:sz w:val="28"/>
-        </w:rPr>
-        <w:t xml:space="preserve"> </w:t>
-      </w:r>
-      <w:r>
-        <w:rPr>
-          <w:sz w:val="28"/>
-        </w:rPr>
-        <w:t>Real-Time</w:t>
-      </w:r>
-      <w:r>
-        <w:rPr>
-          <w:spacing w:val="56"/>
-          <w:sz w:val="28"/>
-        </w:rPr>
-        <w:t xml:space="preserve"> </w:t>
-      </w:r>
-      <w:r>
-        <w:rPr>
-          <w:sz w:val="28"/>
-        </w:rPr>
-        <w:t>Using</w:t>
-      </w:r>
-      <w:r>
-        <w:rPr>
-          <w:spacing w:val="-67"/>
-          <w:sz w:val="28"/>
-        </w:rPr>
-        <w:t xml:space="preserve"> </w:t>
-      </w:r>
-      <w:r>
-        <w:rPr>
-          <w:sz w:val="28"/>
-        </w:rPr>
-        <w:t>Python,”</w:t>
+          <w:sz w:val="32"/>
+        </w:rPr>
+      </w:pPr>
+      <w:r>
+        <w:rPr>
+          <w:sz w:val="32"/>
+        </w:rPr>
+        <w:t>Molnar, C. (2020). Interpretable Machine Learning. (Book)</w:t>
       </w:r>
     </w:p>
     <w:p>
@@ -31662,121 +30978,14 @@
         <w:ind w:right="225"/>
         <w:jc w:val="left"/>
         <w:rPr>
-          <w:sz w:val="28"/>
-        </w:rPr>
-      </w:pPr>
-      <w:r>
-        <w:rPr>
-          <w:sz w:val="28"/>
-        </w:rPr>
-        <w:t>G.</w:t>
-      </w:r>
-      <w:r>
-        <w:rPr>
-          <w:sz w:val="28"/>
-        </w:rPr>
-        <w:tab/>
-      </w:r>
-      <w:proofErr w:type="spellStart"/>
-      <w:r>
-        <w:rPr>
-          <w:sz w:val="28"/>
-        </w:rPr>
-        <w:t>Jignesh</w:t>
-      </w:r>
-      <w:proofErr w:type="spellEnd"/>
-      <w:r>
-        <w:rPr>
-          <w:sz w:val="28"/>
-        </w:rPr>
-        <w:tab/>
-      </w:r>
-      <w:proofErr w:type="spellStart"/>
-      <w:r>
-        <w:rPr>
-          <w:sz w:val="28"/>
-        </w:rPr>
-        <w:t>Chowdhary</w:t>
-      </w:r>
-      <w:proofErr w:type="spellEnd"/>
-      <w:r>
-        <w:rPr>
-          <w:sz w:val="28"/>
-        </w:rPr>
-        <w:t>,(2020),”Face</w:t>
-      </w:r>
-      <w:r>
-        <w:rPr>
-          <w:sz w:val="28"/>
-        </w:rPr>
-        <w:tab/>
-        <w:t>Mask</w:t>
-      </w:r>
-      <w:r>
-        <w:rPr>
-          <w:sz w:val="28"/>
-        </w:rPr>
-        <w:tab/>
-        <w:t>Detection</w:t>
-      </w:r>
-      <w:r>
-        <w:rPr>
-          <w:sz w:val="28"/>
-        </w:rPr>
-        <w:tab/>
-        <w:t>using</w:t>
-      </w:r>
-      <w:r>
-        <w:rPr>
-          <w:sz w:val="28"/>
-        </w:rPr>
-        <w:tab/>
-      </w:r>
-      <w:r>
-        <w:rPr>
-          <w:spacing w:val="-1"/>
-          <w:sz w:val="28"/>
-        </w:rPr>
-        <w:t>Transfer</w:t>
-      </w:r>
-      <w:r>
-        <w:rPr>
-          <w:spacing w:val="-67"/>
-          <w:sz w:val="28"/>
-        </w:rPr>
-        <w:t xml:space="preserve"> </w:t>
-      </w:r>
-      <w:r>
-        <w:rPr>
-          <w:sz w:val="28"/>
-        </w:rPr>
-        <w:t>Learning</w:t>
-      </w:r>
-      <w:r>
-        <w:rPr>
-          <w:spacing w:val="-5"/>
-          <w:sz w:val="28"/>
-        </w:rPr>
-        <w:t xml:space="preserve"> </w:t>
-      </w:r>
-      <w:r>
-        <w:rPr>
-          <w:sz w:val="28"/>
-        </w:rPr>
-        <w:t>of Inception</w:t>
-      </w:r>
-      <w:r>
-        <w:rPr>
-          <w:spacing w:val="-3"/>
-          <w:sz w:val="28"/>
-        </w:rPr>
-        <w:t xml:space="preserve"> </w:t>
-      </w:r>
-      <w:r>
-        <w:rPr>
-          <w:sz w:val="28"/>
-        </w:rPr>
-        <w:t>V3”,</w:t>
+          <w:sz w:val="32"/>
+        </w:rPr>
+      </w:pPr>
+      <w:r>
+        <w:rPr>
+          <w:sz w:val="32"/>
+        </w:rPr>
+        <w:t>Provost, F., &amp; Fawcett, T. (2013). Data Science for Business. O'Reilly Media.</w:t>
       </w:r>
     </w:p>
     <w:p>
@@ -31791,491 +31000,28 @@
         </w:tabs>
         <w:jc w:val="left"/>
         <w:rPr>
-          <w:sz w:val="28"/>
-        </w:rPr>
-      </w:pPr>
-      <w:r>
-        <w:rPr>
-          <w:sz w:val="28"/>
-        </w:rPr>
-        <w:t>Amit</w:t>
-      </w:r>
-      <w:r>
-        <w:rPr>
-          <w:spacing w:val="-7"/>
-          <w:sz w:val="28"/>
-        </w:rPr>
-        <w:t xml:space="preserve"> </w:t>
+          <w:sz w:val="32"/>
+        </w:rPr>
+      </w:pPr>
+      <w:r>
+        <w:rPr>
+          <w:sz w:val="32"/>
+        </w:rPr>
+        <w:t xml:space="preserve">Hastie, T., </w:t>
       </w:r>
       <w:proofErr w:type="spellStart"/>
       <w:r>
         <w:rPr>
-          <w:sz w:val="28"/>
-        </w:rPr>
-        <w:t>Chavda</w:t>
+          <w:sz w:val="32"/>
+        </w:rPr>
+        <w:t>Tibshirani</w:t>
       </w:r>
       <w:proofErr w:type="spellEnd"/>
       <w:r>
         <w:rPr>
-          <w:sz w:val="28"/>
-        </w:rPr>
-        <w:t>,”Multi</w:t>
-      </w:r>
-      <w:r>
-        <w:rPr>
-          <w:spacing w:val="-11"/>
-          <w:sz w:val="28"/>
-        </w:rPr>
-        <w:t xml:space="preserve"> </w:t>
-      </w:r>
-      <w:r>
-        <w:rPr>
-          <w:sz w:val="28"/>
-        </w:rPr>
-        <w:t>Stage</w:t>
-      </w:r>
-      <w:r>
-        <w:rPr>
-          <w:spacing w:val="-5"/>
-          <w:sz w:val="28"/>
-        </w:rPr>
-        <w:t xml:space="preserve"> </w:t>
-      </w:r>
-      <w:r>
-        <w:rPr>
-          <w:sz w:val="28"/>
-        </w:rPr>
-        <w:t>CNN</w:t>
-      </w:r>
-      <w:r>
-        <w:rPr>
-          <w:spacing w:val="-5"/>
-          <w:sz w:val="28"/>
-        </w:rPr>
-        <w:t xml:space="preserve"> </w:t>
-      </w:r>
-      <w:r>
-        <w:rPr>
-          <w:sz w:val="28"/>
-        </w:rPr>
-        <w:t>Architecture</w:t>
-      </w:r>
-      <w:r>
-        <w:rPr>
-          <w:spacing w:val="-5"/>
-          <w:sz w:val="28"/>
-        </w:rPr>
-        <w:t xml:space="preserve"> </w:t>
-      </w:r>
-      <w:r>
-        <w:rPr>
-          <w:sz w:val="28"/>
-        </w:rPr>
-        <w:t>for</w:t>
-      </w:r>
-      <w:r>
-        <w:rPr>
-          <w:spacing w:val="-3"/>
-          <w:sz w:val="28"/>
-        </w:rPr>
-        <w:t xml:space="preserve"> </w:t>
-      </w:r>
-      <w:r>
-        <w:rPr>
-          <w:sz w:val="28"/>
-        </w:rPr>
-        <w:t>Face</w:t>
-      </w:r>
-      <w:r>
-        <w:rPr>
-          <w:spacing w:val="-5"/>
-          <w:sz w:val="28"/>
-        </w:rPr>
-        <w:t xml:space="preserve"> </w:t>
-      </w:r>
-      <w:r>
-        <w:rPr>
-          <w:sz w:val="28"/>
-        </w:rPr>
-        <w:t>Mask</w:t>
-      </w:r>
-      <w:r>
-        <w:rPr>
-          <w:spacing w:val="-6"/>
-          <w:sz w:val="28"/>
-        </w:rPr>
-        <w:t xml:space="preserve"> </w:t>
-      </w:r>
-      <w:r>
-        <w:rPr>
-          <w:sz w:val="28"/>
-        </w:rPr>
-        <w:t>Detection”</w:t>
-      </w:r>
-    </w:p>
-    <w:p>
-      <w:pPr>
-        <w:pStyle w:val="ListParagraph"/>
-        <w:numPr>
-          <w:ilvl w:val="1"/>
-          <w:numId w:val="1"/>
-        </w:numPr>
-        <w:tabs>
-          <w:tab w:val="left" w:pos="937"/>
-        </w:tabs>
-        <w:spacing w:before="166"/>
-        <w:jc w:val="left"/>
-        <w:rPr>
-          <w:sz w:val="28"/>
-        </w:rPr>
-      </w:pPr>
-      <w:proofErr w:type="spellStart"/>
-      <w:r>
-        <w:rPr>
-          <w:spacing w:val="-1"/>
-          <w:sz w:val="28"/>
-        </w:rPr>
-        <w:t>Fias</w:t>
-      </w:r>
-      <w:proofErr w:type="spellEnd"/>
-      <w:r>
-        <w:rPr>
-          <w:spacing w:val="-13"/>
-          <w:sz w:val="28"/>
-        </w:rPr>
-        <w:t xml:space="preserve"> </w:t>
-      </w:r>
-      <w:proofErr w:type="spellStart"/>
-      <w:r>
-        <w:rPr>
-          <w:spacing w:val="-1"/>
-          <w:sz w:val="28"/>
-        </w:rPr>
-        <w:t>Amer</w:t>
-      </w:r>
-      <w:proofErr w:type="spellEnd"/>
-      <w:r>
-        <w:rPr>
-          <w:spacing w:val="-16"/>
-          <w:sz w:val="28"/>
-        </w:rPr>
-        <w:t xml:space="preserve"> </w:t>
-      </w:r>
-      <w:r>
-        <w:rPr>
-          <w:spacing w:val="-1"/>
-          <w:sz w:val="28"/>
-        </w:rPr>
-        <w:t>Mohammed</w:t>
-      </w:r>
-      <w:r>
-        <w:rPr>
-          <w:spacing w:val="-11"/>
-          <w:sz w:val="28"/>
-        </w:rPr>
-        <w:t xml:space="preserve"> </w:t>
-      </w:r>
-      <w:r>
-        <w:rPr>
-          <w:spacing w:val="-1"/>
-          <w:sz w:val="28"/>
-        </w:rPr>
-        <w:t>Ali,(2022),</w:t>
-      </w:r>
-      <w:r>
-        <w:rPr>
-          <w:spacing w:val="-14"/>
-          <w:sz w:val="28"/>
-        </w:rPr>
-        <w:t xml:space="preserve"> </w:t>
-      </w:r>
-      <w:r>
-        <w:rPr>
-          <w:spacing w:val="-1"/>
-          <w:sz w:val="28"/>
-        </w:rPr>
-        <w:t>”Face</w:t>
-      </w:r>
-      <w:r>
-        <w:rPr>
-          <w:spacing w:val="-14"/>
-          <w:sz w:val="28"/>
-        </w:rPr>
-        <w:t xml:space="preserve"> </w:t>
-      </w:r>
-      <w:r>
-        <w:rPr>
-          <w:spacing w:val="-1"/>
-          <w:sz w:val="28"/>
-        </w:rPr>
-        <w:t>Mask</w:t>
-      </w:r>
-      <w:r>
-        <w:rPr>
-          <w:spacing w:val="-16"/>
-          <w:sz w:val="28"/>
-        </w:rPr>
-        <w:t xml:space="preserve"> </w:t>
-      </w:r>
-      <w:r>
-        <w:rPr>
-          <w:sz w:val="28"/>
-        </w:rPr>
-        <w:t>Detection”,</w:t>
-      </w:r>
-      <w:r>
-        <w:rPr>
-          <w:spacing w:val="-8"/>
-          <w:sz w:val="28"/>
-        </w:rPr>
-        <w:t xml:space="preserve"> </w:t>
-      </w:r>
-      <w:r>
-        <w:rPr>
-          <w:sz w:val="28"/>
-        </w:rPr>
-        <w:t>issue</w:t>
-      </w:r>
-      <w:r>
-        <w:rPr>
-          <w:spacing w:val="-6"/>
-          <w:sz w:val="28"/>
-        </w:rPr>
-        <w:t xml:space="preserve"> </w:t>
-      </w:r>
-      <w:r>
-        <w:rPr>
-          <w:sz w:val="28"/>
-        </w:rPr>
-        <w:t>2008-6822</w:t>
-      </w:r>
-    </w:p>
-    <w:p>
-      <w:pPr>
-        <w:pStyle w:val="ListParagraph"/>
-        <w:numPr>
-          <w:ilvl w:val="1"/>
-          <w:numId w:val="1"/>
-        </w:numPr>
-        <w:tabs>
-          <w:tab w:val="left" w:pos="937"/>
-        </w:tabs>
-        <w:spacing w:before="172"/>
-        <w:jc w:val="left"/>
-        <w:rPr>
-          <w:rFonts w:ascii="Calibri" w:hAnsi="Calibri"/>
-          <w:sz w:val="28"/>
-        </w:rPr>
-      </w:pPr>
-      <w:proofErr w:type="spellStart"/>
-      <w:r>
-        <w:rPr>
-          <w:rFonts w:ascii="Calibri" w:hAnsi="Calibri"/>
-          <w:sz w:val="28"/>
-        </w:rPr>
-        <w:t>S.Balaji</w:t>
-      </w:r>
-      <w:proofErr w:type="spellEnd"/>
-      <w:r>
-        <w:rPr>
-          <w:rFonts w:ascii="Calibri" w:hAnsi="Calibri"/>
-          <w:sz w:val="28"/>
-        </w:rPr>
-        <w:t>,(2021),”AI</w:t>
-      </w:r>
-      <w:r>
-        <w:rPr>
-          <w:rFonts w:ascii="Calibri" w:hAnsi="Calibri"/>
-          <w:spacing w:val="-4"/>
-          <w:sz w:val="28"/>
-        </w:rPr>
-        <w:t xml:space="preserve"> </w:t>
-      </w:r>
-      <w:r>
-        <w:rPr>
-          <w:rFonts w:ascii="Calibri" w:hAnsi="Calibri"/>
-          <w:sz w:val="28"/>
-        </w:rPr>
-        <w:t>Based</w:t>
-      </w:r>
-      <w:r>
-        <w:rPr>
-          <w:rFonts w:ascii="Calibri" w:hAnsi="Calibri"/>
-          <w:spacing w:val="-6"/>
-          <w:sz w:val="28"/>
-        </w:rPr>
-        <w:t xml:space="preserve"> </w:t>
-      </w:r>
-      <w:r>
-        <w:rPr>
-          <w:rFonts w:ascii="Calibri" w:hAnsi="Calibri"/>
-          <w:sz w:val="28"/>
-        </w:rPr>
-        <w:t>Face</w:t>
-      </w:r>
-      <w:r>
-        <w:rPr>
-          <w:rFonts w:ascii="Calibri" w:hAnsi="Calibri"/>
-          <w:spacing w:val="-5"/>
-          <w:sz w:val="28"/>
-        </w:rPr>
-        <w:t xml:space="preserve"> </w:t>
-      </w:r>
-      <w:r>
-        <w:rPr>
-          <w:rFonts w:ascii="Calibri" w:hAnsi="Calibri"/>
-          <w:sz w:val="28"/>
-        </w:rPr>
-        <w:t>Mask</w:t>
-      </w:r>
-      <w:r>
-        <w:rPr>
-          <w:rFonts w:ascii="Calibri" w:hAnsi="Calibri"/>
-          <w:spacing w:val="-7"/>
-          <w:sz w:val="28"/>
-        </w:rPr>
-        <w:t xml:space="preserve"> </w:t>
-      </w:r>
-      <w:r>
-        <w:rPr>
-          <w:rFonts w:ascii="Calibri" w:hAnsi="Calibri"/>
-          <w:sz w:val="28"/>
-        </w:rPr>
-        <w:t>Detection</w:t>
-      </w:r>
-      <w:r>
-        <w:rPr>
-          <w:rFonts w:ascii="Calibri" w:hAnsi="Calibri"/>
-          <w:spacing w:val="-7"/>
-          <w:sz w:val="28"/>
-        </w:rPr>
-        <w:t xml:space="preserve"> </w:t>
-      </w:r>
-      <w:r>
-        <w:rPr>
-          <w:rFonts w:ascii="Calibri" w:hAnsi="Calibri"/>
-          <w:sz w:val="28"/>
-        </w:rPr>
-        <w:t>System”</w:t>
-      </w:r>
-    </w:p>
-    <w:p>
-      <w:pPr>
-        <w:pStyle w:val="ListParagraph"/>
-        <w:numPr>
-          <w:ilvl w:val="1"/>
-          <w:numId w:val="1"/>
-        </w:numPr>
-        <w:tabs>
-          <w:tab w:val="left" w:pos="937"/>
-        </w:tabs>
-        <w:spacing w:before="177"/>
-        <w:jc w:val="left"/>
-        <w:rPr>
-          <w:rFonts w:ascii="Calibri" w:hAnsi="Calibri"/>
-          <w:sz w:val="28"/>
-        </w:rPr>
-      </w:pPr>
-      <w:proofErr w:type="spellStart"/>
-      <w:r>
-        <w:rPr>
-          <w:rFonts w:ascii="Calibri" w:hAnsi="Calibri"/>
-          <w:sz w:val="28"/>
-        </w:rPr>
-        <w:t>Xinbei</w:t>
-      </w:r>
-      <w:proofErr w:type="spellEnd"/>
-      <w:r>
-        <w:rPr>
-          <w:rFonts w:ascii="Calibri" w:hAnsi="Calibri"/>
-          <w:spacing w:val="-1"/>
-          <w:sz w:val="28"/>
-        </w:rPr>
-        <w:t xml:space="preserve"> </w:t>
-      </w:r>
-      <w:proofErr w:type="spellStart"/>
-      <w:r>
-        <w:rPr>
-          <w:rFonts w:ascii="Calibri" w:hAnsi="Calibri"/>
-          <w:sz w:val="28"/>
-        </w:rPr>
-        <w:t>Jiang,”Real</w:t>
-      </w:r>
-      <w:proofErr w:type="spellEnd"/>
-      <w:r>
-        <w:rPr>
-          <w:rFonts w:ascii="Calibri" w:hAnsi="Calibri"/>
-          <w:spacing w:val="-6"/>
-          <w:sz w:val="28"/>
-        </w:rPr>
-        <w:t xml:space="preserve"> </w:t>
-      </w:r>
-      <w:r>
-        <w:rPr>
-          <w:rFonts w:ascii="Calibri" w:hAnsi="Calibri"/>
-          <w:sz w:val="28"/>
-        </w:rPr>
-        <w:t>Time</w:t>
-      </w:r>
-      <w:r>
-        <w:rPr>
-          <w:rFonts w:ascii="Calibri" w:hAnsi="Calibri"/>
-          <w:spacing w:val="-4"/>
-          <w:sz w:val="28"/>
-        </w:rPr>
-        <w:t xml:space="preserve"> </w:t>
-      </w:r>
-      <w:r>
-        <w:rPr>
-          <w:rFonts w:ascii="Calibri" w:hAnsi="Calibri"/>
-          <w:sz w:val="28"/>
-        </w:rPr>
-        <w:t>Face</w:t>
-      </w:r>
-      <w:r>
-        <w:rPr>
-          <w:rFonts w:ascii="Calibri" w:hAnsi="Calibri"/>
-          <w:spacing w:val="-5"/>
-          <w:sz w:val="28"/>
-        </w:rPr>
-        <w:t xml:space="preserve"> </w:t>
-      </w:r>
-      <w:r>
-        <w:rPr>
-          <w:rFonts w:ascii="Calibri" w:hAnsi="Calibri"/>
-          <w:sz w:val="28"/>
-        </w:rPr>
-        <w:t>Mask</w:t>
-      </w:r>
-      <w:r>
-        <w:rPr>
-          <w:rFonts w:ascii="Calibri" w:hAnsi="Calibri"/>
-          <w:spacing w:val="-7"/>
-          <w:sz w:val="28"/>
-        </w:rPr>
-        <w:t xml:space="preserve"> </w:t>
-      </w:r>
-      <w:r>
-        <w:rPr>
-          <w:rFonts w:ascii="Calibri" w:hAnsi="Calibri"/>
-          <w:sz w:val="28"/>
-        </w:rPr>
-        <w:t>Detection</w:t>
-      </w:r>
-      <w:r>
-        <w:rPr>
-          <w:rFonts w:ascii="Calibri" w:hAnsi="Calibri"/>
-          <w:spacing w:val="-6"/>
-          <w:sz w:val="28"/>
-        </w:rPr>
-        <w:t xml:space="preserve"> </w:t>
-      </w:r>
-      <w:r>
-        <w:rPr>
-          <w:rFonts w:ascii="Calibri" w:hAnsi="Calibri"/>
-          <w:sz w:val="28"/>
-        </w:rPr>
-        <w:t>method”</w:t>
+          <w:sz w:val="32"/>
+        </w:rPr>
+        <w:t>, R., &amp; Friedman, J. (2009). The Elements of Statistical Learning. Springer.</w:t>
       </w:r>
     </w:p>
     <w:p>
@@ -42114,7 +40860,7 @@
   <w:abstractNum w:abstractNumId="67">
     <w:nsid w:val="5C8A70DB"/>
     <w:multiLevelType w:val="hybridMultilevel"/>
-    <w:tmpl w:val="BDD64352"/>
+    <w:tmpl w:val="189A3F6A"/>
     <w:lvl w:ilvl="0" w:tplc="F2A8A5C8">
       <w:numFmt w:val="bullet"/>
       <w:lvlText w:val=""/>
@@ -42128,7 +40874,7 @@
         <w:lang w:val="en-US" w:eastAsia="en-US" w:bidi="ar-SA"/>
       </w:rPr>
     </w:lvl>
-    <w:lvl w:ilvl="1" w:tplc="9724DA92">
+    <w:lvl w:ilvl="1" w:tplc="5836A2A8">
       <w:numFmt w:val="bullet"/>
       <w:lvlText w:val=""/>
       <w:lvlJc w:val="left"/>
@@ -42137,6 +40883,7 @@
       </w:pPr>
       <w:rPr>
         <w:rFonts w:ascii="Wingdings" w:eastAsia="Wingdings" w:hAnsi="Wingdings" w:cs="Wingdings" w:hint="default"/>
+        <w:b/>
         <w:w w:val="99"/>
         <w:sz w:val="28"/>
         <w:szCs w:val="28"/>
@@ -47060,7 +45807,7 @@
 </file>
 
 <file path=customXml/itemProps1.xml><?xml version="1.0" encoding="utf-8"?>
-<ds:datastoreItem xmlns:ds="http://schemas.openxmlformats.org/officeDocument/2006/customXml" ds:itemID="{30D434E2-B9D0-48CA-B1E3-BD611253BEAB}">
+<ds:datastoreItem xmlns:ds="http://schemas.openxmlformats.org/officeDocument/2006/customXml" ds:itemID="{20882A7C-A98B-47FE-BDCD-2A341B0A12FC}">
   <ds:schemaRefs>
     <ds:schemaRef ds:uri="http://schemas.openxmlformats.org/officeDocument/2006/bibliography"/>
   </ds:schemaRefs>

</xml_diff>

<commit_message>
docs: add PPT.md and report files; clean up artifacts
</commit_message>
<xml_diff>
--- a/Project Report/ML Report MK.docx
+++ b/Project Report/ML Report MK.docx
@@ -17,18 +17,20 @@
         <w:ind w:left="3209"/>
         <w:jc w:val="both"/>
         <w:rPr>
-          <w:sz w:val="20"/>
+          <w:sz w:val="32"/>
+          <w:szCs w:val="32"/>
         </w:rPr>
       </w:pPr>
       <w:r>
         <w:rPr>
           <w:noProof/>
-          <w:sz w:val="20"/>
+          <w:sz w:val="32"/>
+          <w:szCs w:val="32"/>
         </w:rPr>
         <w:drawing>
-          <wp:inline distT="0" distB="0" distL="0" distR="0" wp14:anchorId="71705B5B" wp14:editId="7E6D9C14">
-            <wp:extent cx="2276340" cy="1714404"/>
-            <wp:effectExtent l="0" t="0" r="0" b="0"/>
+          <wp:inline distT="0" distB="0" distL="0" distR="0" wp14:anchorId="71705B5B" wp14:editId="686DE56F">
+            <wp:extent cx="2884660" cy="1786270"/>
+            <wp:effectExtent l="0" t="0" r="0" b="4445"/>
             <wp:docPr id="1" name="image1.png" descr="Image result for janardan bhagat shikshan prasarak sanstha logo"/>
             <wp:cNvGraphicFramePr>
               <a:graphicFrameLocks xmlns:a="http://schemas.openxmlformats.org/drawingml/2006/main" noChangeAspect="1"/>
@@ -49,7 +51,7 @@
                   <pic:spPr>
                     <a:xfrm>
                       <a:off x="0" y="0"/>
-                      <a:ext cx="2276340" cy="1714404"/>
+                      <a:ext cx="2896384" cy="1793530"/>
                     </a:xfrm>
                     <a:prstGeom prst="rect">
                       <a:avLst/>
@@ -65,17 +67,29 @@
     <w:p>
       <w:pPr>
         <w:pStyle w:val="BodyText"/>
-        <w:rPr>
-          <w:sz w:val="20"/>
-        </w:rPr>
-      </w:pPr>
+        <w:tabs>
+          <w:tab w:val="left" w:pos="6246"/>
+        </w:tabs>
+        <w:rPr>
+          <w:sz w:val="32"/>
+          <w:szCs w:val="32"/>
+        </w:rPr>
+      </w:pPr>
+      <w:r>
+        <w:rPr>
+          <w:sz w:val="32"/>
+          <w:szCs w:val="32"/>
+        </w:rPr>
+        <w:tab/>
+      </w:r>
     </w:p>
     <w:p>
       <w:pPr>
         <w:pStyle w:val="BodyText"/>
         <w:spacing w:before="5"/>
         <w:rPr>
-          <w:sz w:val="26"/>
+          <w:sz w:val="32"/>
+          <w:szCs w:val="32"/>
         </w:rPr>
       </w:pPr>
     </w:p>
@@ -83,6 +97,10 @@
       <w:pPr>
         <w:spacing w:after="161"/>
         <w:jc w:val="center"/>
+        <w:rPr>
+          <w:sz w:val="32"/>
+          <w:szCs w:val="32"/>
+        </w:rPr>
       </w:pPr>
       <w:bookmarkStart w:id="0" w:name="J.B.S.P_SANSTHA’S_CHANGU_KANA_THAKUR"/>
       <w:bookmarkEnd w:id="0"/>
@@ -91,7 +109,8 @@
         <w:rPr>
           <w:rFonts w:eastAsia="Rockwell"/>
           <w:b/>
-          <w:sz w:val="40"/>
+          <w:sz w:val="32"/>
+          <w:szCs w:val="32"/>
         </w:rPr>
         <w:t>Janardhan</w:t>
       </w:r>
@@ -100,7 +119,8 @@
         <w:rPr>
           <w:rFonts w:eastAsia="Rockwell"/>
           <w:b/>
-          <w:sz w:val="40"/>
+          <w:sz w:val="32"/>
+          <w:szCs w:val="32"/>
         </w:rPr>
         <w:t xml:space="preserve"> </w:t>
       </w:r>
@@ -109,7 +129,8 @@
         <w:rPr>
           <w:rFonts w:eastAsia="Rockwell"/>
           <w:b/>
-          <w:sz w:val="40"/>
+          <w:sz w:val="32"/>
+          <w:szCs w:val="32"/>
         </w:rPr>
         <w:t>Bhagat</w:t>
       </w:r>
@@ -118,7 +139,8 @@
         <w:rPr>
           <w:rFonts w:eastAsia="Rockwell"/>
           <w:b/>
-          <w:sz w:val="40"/>
+          <w:sz w:val="32"/>
+          <w:szCs w:val="32"/>
         </w:rPr>
         <w:t xml:space="preserve"> </w:t>
       </w:r>
@@ -127,7 +149,8 @@
         <w:rPr>
           <w:rFonts w:eastAsia="Rockwell"/>
           <w:b/>
-          <w:sz w:val="40"/>
+          <w:sz w:val="32"/>
+          <w:szCs w:val="32"/>
         </w:rPr>
         <w:t>Shikshan</w:t>
       </w:r>
@@ -136,7 +159,8 @@
         <w:rPr>
           <w:rFonts w:eastAsia="Rockwell"/>
           <w:b/>
-          <w:sz w:val="40"/>
+          <w:sz w:val="32"/>
+          <w:szCs w:val="32"/>
         </w:rPr>
         <w:t xml:space="preserve"> </w:t>
       </w:r>
@@ -145,7 +169,8 @@
         <w:rPr>
           <w:rFonts w:eastAsia="Rockwell"/>
           <w:b/>
-          <w:sz w:val="40"/>
+          <w:sz w:val="32"/>
+          <w:szCs w:val="32"/>
         </w:rPr>
         <w:t>Prasarak</w:t>
       </w:r>
@@ -154,7 +179,8 @@
         <w:rPr>
           <w:rFonts w:eastAsia="Rockwell"/>
           <w:b/>
-          <w:sz w:val="40"/>
+          <w:sz w:val="32"/>
+          <w:szCs w:val="32"/>
         </w:rPr>
         <w:t xml:space="preserve"> </w:t>
       </w:r>
@@ -163,7 +189,8 @@
         <w:rPr>
           <w:rFonts w:eastAsia="Rockwell"/>
           <w:b/>
-          <w:sz w:val="40"/>
+          <w:sz w:val="32"/>
+          <w:szCs w:val="32"/>
         </w:rPr>
         <w:t>Sanstha’s</w:t>
       </w:r>
@@ -172,12 +199,17 @@
     <w:p>
       <w:pPr>
         <w:jc w:val="center"/>
+        <w:rPr>
+          <w:sz w:val="32"/>
+          <w:szCs w:val="32"/>
+        </w:rPr>
       </w:pPr>
       <w:r>
         <w:rPr>
           <w:rFonts w:eastAsia="Rockwell"/>
           <w:b/>
-          <w:sz w:val="40"/>
+          <w:sz w:val="32"/>
+          <w:szCs w:val="32"/>
         </w:rPr>
         <w:t>CHANGU KANA THAKUR</w:t>
       </w:r>
@@ -185,12 +217,17 @@
     <w:p>
       <w:pPr>
         <w:jc w:val="center"/>
+        <w:rPr>
+          <w:sz w:val="32"/>
+          <w:szCs w:val="32"/>
+        </w:rPr>
       </w:pPr>
       <w:r>
         <w:rPr>
           <w:rFonts w:eastAsia="Rockwell"/>
           <w:b/>
-          <w:sz w:val="40"/>
+          <w:sz w:val="32"/>
+          <w:szCs w:val="32"/>
         </w:rPr>
         <w:t>ARTS, COMMERCE AND SCIENCE</w:t>
       </w:r>
@@ -198,12 +235,17 @@
     <w:p>
       <w:pPr>
         <w:jc w:val="center"/>
+        <w:rPr>
+          <w:sz w:val="32"/>
+          <w:szCs w:val="32"/>
+        </w:rPr>
       </w:pPr>
       <w:r>
         <w:rPr>
           <w:rFonts w:eastAsia="Rockwell"/>
           <w:b/>
-          <w:sz w:val="40"/>
+          <w:sz w:val="32"/>
+          <w:szCs w:val="32"/>
         </w:rPr>
         <w:t>COLLEGE</w:t>
       </w:r>
@@ -211,12 +253,17 @@
     <w:p>
       <w:pPr>
         <w:jc w:val="center"/>
+        <w:rPr>
+          <w:sz w:val="32"/>
+          <w:szCs w:val="32"/>
+        </w:rPr>
       </w:pPr>
       <w:r>
         <w:rPr>
           <w:rFonts w:eastAsia="Rockwell"/>
           <w:b/>
-          <w:sz w:val="40"/>
+          <w:sz w:val="32"/>
+          <w:szCs w:val="32"/>
         </w:rPr>
         <w:t>NEW PANVEL (Autonomous)</w:t>
       </w:r>
@@ -226,7 +273,8 @@
         <w:pStyle w:val="BodyText"/>
         <w:rPr>
           <w:b/>
-          <w:sz w:val="48"/>
+          <w:sz w:val="32"/>
+          <w:szCs w:val="32"/>
         </w:rPr>
       </w:pPr>
     </w:p>
@@ -234,6 +282,10 @@
       <w:pPr>
         <w:spacing w:after="85"/>
         <w:jc w:val="center"/>
+        <w:rPr>
+          <w:sz w:val="32"/>
+          <w:szCs w:val="32"/>
+        </w:rPr>
       </w:pPr>
       <w:bookmarkStart w:id="1" w:name="DEVELOPED_BY_MR.TAMBADE_KAUSTUBH_KISHOR"/>
       <w:bookmarkEnd w:id="1"/>
@@ -241,7 +293,8 @@
         <w:rPr>
           <w:rFonts w:eastAsia="Rockwell"/>
           <w:b/>
-          <w:sz w:val="40"/>
+          <w:sz w:val="32"/>
+          <w:szCs w:val="32"/>
         </w:rPr>
         <w:t>PROJECT ON</w:t>
       </w:r>
@@ -253,16 +306,16 @@
         <w:rPr>
           <w:b/>
           <w:bCs/>
-          <w:sz w:val="40"/>
-          <w:szCs w:val="24"/>
+          <w:sz w:val="28"/>
+          <w:szCs w:val="28"/>
         </w:rPr>
       </w:pPr>
       <w:r>
         <w:rPr>
           <w:b/>
           <w:bCs/>
-          <w:sz w:val="40"/>
-          <w:szCs w:val="24"/>
+          <w:sz w:val="28"/>
+          <w:szCs w:val="28"/>
         </w:rPr>
         <w:t>PREDICTIVE MODELING FOR SMARTPHONE PURCHASE BEHAVIOR</w:t>
       </w:r>
@@ -270,13 +323,12 @@
     <w:p>
       <w:pPr>
         <w:spacing w:after="120"/>
-        <w:jc w:val="center"/>
         <w:rPr>
           <w:b/>
           <w:bCs/>
           <w:kern w:val="36"/>
-          <w:sz w:val="56"/>
-          <w:szCs w:val="40"/>
+          <w:sz w:val="32"/>
+          <w:szCs w:val="32"/>
           <w:lang w:eastAsia="en-IN" w:bidi="hi-IN"/>
         </w:rPr>
       </w:pPr>
@@ -285,811 +337,225 @@
       <w:pPr>
         <w:spacing w:after="120"/>
         <w:jc w:val="center"/>
-      </w:pPr>
-      <w:r>
-        <w:rPr>
-          <w:rFonts w:eastAsia="Rockwell"/>
-          <w:b/>
-          <w:sz w:val="40"/>
-        </w:rPr>
-        <w:t>DEVELOPED BY</w:t>
-      </w:r>
-    </w:p>
-    <w:p>
-      <w:pPr>
-        <w:jc w:val="center"/>
-        <w:rPr>
-          <w:sz w:val="24"/>
-        </w:rPr>
-      </w:pPr>
-      <w:r>
-        <w:rPr>
-          <w:rFonts w:eastAsia="Rockwell"/>
-          <w:b/>
-          <w:sz w:val="40"/>
-        </w:rPr>
-        <w:t xml:space="preserve">Mr. </w:t>
-      </w:r>
-      <w:proofErr w:type="spellStart"/>
-      <w:r>
-        <w:rPr>
-          <w:rFonts w:eastAsia="Rockwell"/>
-          <w:b/>
-          <w:sz w:val="40"/>
-        </w:rPr>
-        <w:t>Mandar</w:t>
-      </w:r>
-      <w:proofErr w:type="spellEnd"/>
-      <w:r>
-        <w:rPr>
-          <w:rFonts w:eastAsia="Rockwell"/>
-          <w:b/>
-          <w:sz w:val="40"/>
-        </w:rPr>
-        <w:t xml:space="preserve"> Sanjay </w:t>
-      </w:r>
-      <w:proofErr w:type="spellStart"/>
-      <w:r>
-        <w:rPr>
-          <w:rFonts w:eastAsia="Rockwell"/>
-          <w:b/>
-          <w:sz w:val="40"/>
-        </w:rPr>
-        <w:t>Kajbaje</w:t>
-      </w:r>
-      <w:proofErr w:type="spellEnd"/>
-    </w:p>
-    <w:p>
-      <w:pPr>
-        <w:spacing w:after="196"/>
-        <w:jc w:val="center"/>
-      </w:pPr>
-    </w:p>
-    <w:p>
-      <w:pPr>
-        <w:spacing w:after="85"/>
-        <w:jc w:val="center"/>
-      </w:pPr>
-      <w:r>
-        <w:rPr>
-          <w:rFonts w:eastAsia="Rockwell"/>
-          <w:b/>
-          <w:sz w:val="40"/>
-        </w:rPr>
-        <w:t>UNDER THE GUIDANCE OF</w:t>
-      </w:r>
-    </w:p>
-    <w:p>
-      <w:pPr>
-        <w:spacing w:after="199"/>
-        <w:jc w:val="center"/>
+        <w:rPr>
+          <w:sz w:val="32"/>
+          <w:szCs w:val="32"/>
+        </w:rPr>
       </w:pPr>
       <w:r>
         <w:rPr>
           <w:rFonts w:eastAsia="Rockwell"/>
           <w:b/>
           <w:sz w:val="32"/>
-        </w:rPr>
-        <w:t xml:space="preserve">Mr. </w:t>
-      </w:r>
-      <w:proofErr w:type="spellStart"/>
+          <w:szCs w:val="32"/>
+        </w:rPr>
+        <w:t>DEVELOPED BY</w:t>
+      </w:r>
+    </w:p>
+    <w:p>
+      <w:pPr>
+        <w:jc w:val="center"/>
+        <w:rPr>
+          <w:sz w:val="32"/>
+          <w:szCs w:val="32"/>
+        </w:rPr>
+      </w:pPr>
       <w:r>
         <w:rPr>
           <w:rFonts w:eastAsia="Rockwell"/>
           <w:b/>
           <w:sz w:val="32"/>
-        </w:rPr>
-        <w:t>Aakif</w:t>
-      </w:r>
-      <w:proofErr w:type="spellEnd"/>
+          <w:szCs w:val="32"/>
+        </w:rPr>
+        <w:t xml:space="preserve">Mr. </w:t>
+      </w:r>
+      <w:proofErr w:type="spellStart"/>
       <w:r>
         <w:rPr>
           <w:rFonts w:eastAsia="Rockwell"/>
           <w:b/>
           <w:sz w:val="32"/>
-        </w:rPr>
-        <w:t xml:space="preserve"> Shaikh</w:t>
-      </w:r>
-    </w:p>
-    <w:p>
-      <w:pPr>
-        <w:spacing w:after="198"/>
-        <w:jc w:val="center"/>
-      </w:pPr>
-    </w:p>
-    <w:p>
-      <w:pPr>
-        <w:spacing w:after="84"/>
-        <w:jc w:val="center"/>
-      </w:pPr>
-      <w:r>
-        <w:rPr>
-          <w:rFonts w:eastAsia="Rockwell"/>
-          <w:b/>
-          <w:sz w:val="40"/>
-        </w:rPr>
-        <w:t>A</w:t>
-      </w:r>
-      <w:r>
-        <w:rPr>
-          <w:rFonts w:eastAsia="Rockwell"/>
-          <w:b/>
-          <w:sz w:val="40"/>
-        </w:rPr>
-        <w:t>C</w:t>
-      </w:r>
-      <w:r>
-        <w:rPr>
-          <w:rFonts w:eastAsia="Rockwell"/>
-          <w:b/>
-          <w:sz w:val="40"/>
-        </w:rPr>
-        <w:t>ADEMIC YEAR</w:t>
-      </w:r>
-    </w:p>
-    <w:p>
-      <w:pPr>
-        <w:jc w:val="center"/>
+          <w:szCs w:val="32"/>
+        </w:rPr>
+        <w:t>Mandar</w:t>
+      </w:r>
+      <w:proofErr w:type="spellEnd"/>
+      <w:r>
         <w:rPr>
           <w:rFonts w:eastAsia="Rockwell"/>
           <w:b/>
           <w:sz w:val="32"/>
-        </w:rPr>
-      </w:pPr>
+          <w:szCs w:val="32"/>
+        </w:rPr>
+        <w:t xml:space="preserve"> Sanjay </w:t>
+      </w:r>
+      <w:proofErr w:type="spellStart"/>
       <w:r>
         <w:rPr>
           <w:rFonts w:eastAsia="Rockwell"/>
           <w:b/>
           <w:sz w:val="32"/>
-        </w:rPr>
-        <w:t>2025-2026</w:t>
-      </w:r>
-    </w:p>
-    <w:p>
-      <w:pPr>
-        <w:pStyle w:val="BodyText"/>
-        <w:rPr>
-          <w:b/>
-          <w:sz w:val="22"/>
-        </w:rPr>
-      </w:pPr>
-    </w:p>
-    <w:p>
-      <w:pPr>
-        <w:pStyle w:val="BodyText"/>
-        <w:rPr>
-          <w:b/>
-          <w:sz w:val="22"/>
-        </w:rPr>
-      </w:pPr>
-    </w:p>
-    <w:p>
-      <w:pPr>
-        <w:pStyle w:val="BodyText"/>
-        <w:rPr>
-          <w:b/>
-          <w:sz w:val="22"/>
-        </w:rPr>
-      </w:pPr>
-    </w:p>
-    <w:p>
-      <w:pPr>
-        <w:spacing w:before="80"/>
-        <w:ind w:left="2689" w:right="1874"/>
+          <w:szCs w:val="32"/>
+        </w:rPr>
+        <w:t>Kajbaje</w:t>
+      </w:r>
+      <w:proofErr w:type="spellEnd"/>
+    </w:p>
+    <w:p>
+      <w:pPr>
+        <w:spacing w:after="196"/>
         <w:jc w:val="center"/>
-        <w:rPr>
-          <w:b/>
-          <w:sz w:val="48"/>
-        </w:rPr>
-      </w:pPr>
-      <w:r>
-        <w:rPr>
-          <w:b/>
-          <w:sz w:val="48"/>
-        </w:rPr>
-        <w:t>CERTIFICATE</w:t>
-      </w:r>
-    </w:p>
-    <w:p>
-      <w:pPr>
-        <w:pStyle w:val="BodyText"/>
-        <w:rPr>
-          <w:b/>
-          <w:sz w:val="71"/>
-        </w:rPr>
-      </w:pPr>
-    </w:p>
-    <w:p>
-      <w:pPr>
-        <w:ind w:left="2438" w:right="1874"/>
-        <w:jc w:val="center"/>
-        <w:rPr>
-          <w:sz w:val="32"/>
-        </w:rPr>
-      </w:pPr>
-      <w:r>
-        <w:rPr>
-          <w:sz w:val="32"/>
-        </w:rPr>
-        <w:t>This</w:t>
-      </w:r>
-      <w:r>
-        <w:rPr>
-          <w:spacing w:val="-3"/>
-          <w:sz w:val="32"/>
-        </w:rPr>
-        <w:t xml:space="preserve"> </w:t>
-      </w:r>
-      <w:r>
-        <w:rPr>
-          <w:sz w:val="32"/>
-        </w:rPr>
-        <w:t>is</w:t>
-      </w:r>
-      <w:r>
-        <w:rPr>
-          <w:spacing w:val="-4"/>
-          <w:sz w:val="32"/>
-        </w:rPr>
-        <w:t xml:space="preserve"> </w:t>
-      </w:r>
-      <w:r>
-        <w:rPr>
-          <w:sz w:val="32"/>
-        </w:rPr>
-        <w:t>to</w:t>
-      </w:r>
-      <w:r>
-        <w:rPr>
-          <w:spacing w:val="-6"/>
-          <w:sz w:val="32"/>
-        </w:rPr>
-        <w:t xml:space="preserve"> </w:t>
-      </w:r>
-      <w:r>
-        <w:rPr>
-          <w:sz w:val="32"/>
-        </w:rPr>
-        <w:t>certify</w:t>
-      </w:r>
-      <w:r>
-        <w:rPr>
-          <w:spacing w:val="-8"/>
-          <w:sz w:val="32"/>
-        </w:rPr>
-        <w:t xml:space="preserve"> </w:t>
-      </w:r>
-      <w:r>
-        <w:rPr>
-          <w:sz w:val="32"/>
-        </w:rPr>
-        <w:t>that</w:t>
-      </w:r>
-      <w:r>
-        <w:rPr>
-          <w:spacing w:val="-5"/>
-          <w:sz w:val="32"/>
-        </w:rPr>
-        <w:t xml:space="preserve"> </w:t>
-      </w:r>
-      <w:r>
-        <w:rPr>
-          <w:sz w:val="32"/>
-        </w:rPr>
-        <w:t>the</w:t>
-      </w:r>
-      <w:r>
-        <w:rPr>
-          <w:spacing w:val="-7"/>
-          <w:sz w:val="32"/>
-        </w:rPr>
-        <w:t xml:space="preserve"> </w:t>
-      </w:r>
-      <w:r>
-        <w:rPr>
-          <w:sz w:val="32"/>
-        </w:rPr>
-        <w:t>project proposal Entitled</w:t>
-      </w:r>
-    </w:p>
-    <w:p>
-      <w:pPr>
-        <w:pStyle w:val="Heading1"/>
-        <w:spacing w:before="202"/>
-      </w:pPr>
-      <w:r>
-        <w:t>“</w:t>
-      </w:r>
-      <w:r>
-        <w:rPr>
-          <w:sz w:val="32"/>
-        </w:rPr>
-        <w:t>PREDICTIVE</w:t>
-      </w:r>
-      <w:r>
-        <w:rPr>
-          <w:spacing w:val="-6"/>
-          <w:sz w:val="32"/>
-        </w:rPr>
-        <w:t xml:space="preserve"> </w:t>
-      </w:r>
-      <w:r>
-        <w:rPr>
-          <w:sz w:val="32"/>
-        </w:rPr>
-        <w:t>MODELING FOR SMARTPHONE PURCHASE BEHAVIOR</w:t>
-      </w:r>
-      <w:r>
-        <w:t>”</w:t>
-      </w:r>
-    </w:p>
-    <w:p>
-      <w:pPr>
-        <w:pStyle w:val="BodyText"/>
-        <w:spacing w:before="6"/>
-        <w:rPr>
-          <w:b/>
-          <w:sz w:val="67"/>
-        </w:rPr>
-      </w:pPr>
-    </w:p>
-    <w:p>
-      <w:pPr>
-        <w:pStyle w:val="BodyText"/>
-        <w:jc w:val="both"/>
         <w:rPr>
           <w:sz w:val="32"/>
           <w:szCs w:val="32"/>
         </w:rPr>
       </w:pPr>
-      <w:r>
+    </w:p>
+    <w:p>
+      <w:pPr>
+        <w:spacing w:after="85"/>
+        <w:jc w:val="center"/>
         <w:rPr>
           <w:sz w:val="32"/>
           <w:szCs w:val="32"/>
         </w:rPr>
-        <w:t xml:space="preserve">Is successfully completed by </w:t>
-      </w:r>
-      <w:r>
-        <w:rPr>
-          <w:b/>
-          <w:bCs/>
-          <w:sz w:val="32"/>
-          <w:szCs w:val="32"/>
-        </w:rPr>
-        <w:t xml:space="preserve">Mr. </w:t>
-      </w:r>
-      <w:proofErr w:type="spellStart"/>
-      <w:r>
-        <w:rPr>
-          <w:b/>
-          <w:bCs/>
-          <w:sz w:val="32"/>
-          <w:szCs w:val="32"/>
-        </w:rPr>
-        <w:t>Mandar</w:t>
-      </w:r>
-      <w:proofErr w:type="spellEnd"/>
-      <w:r>
-        <w:rPr>
-          <w:b/>
-          <w:bCs/>
-          <w:sz w:val="32"/>
-          <w:szCs w:val="32"/>
-        </w:rPr>
-        <w:t xml:space="preserve"> Sanjay </w:t>
-      </w:r>
-      <w:proofErr w:type="spellStart"/>
-      <w:r>
-        <w:rPr>
-          <w:b/>
-          <w:bCs/>
-          <w:sz w:val="32"/>
-          <w:szCs w:val="32"/>
-        </w:rPr>
-        <w:t>Kajbaje</w:t>
-      </w:r>
-      <w:proofErr w:type="spellEnd"/>
-      <w:r>
-        <w:rPr>
-          <w:sz w:val="32"/>
-          <w:szCs w:val="32"/>
-        </w:rPr>
-        <w:t xml:space="preserve"> </w:t>
-      </w:r>
-      <w:r>
-        <w:rPr>
-          <w:sz w:val="32"/>
-          <w:szCs w:val="32"/>
-        </w:rPr>
-        <w:t xml:space="preserve">, Roll No: </w:t>
-      </w:r>
-      <w:r>
-        <w:rPr>
-          <w:b/>
-          <w:bCs/>
-          <w:sz w:val="32"/>
-          <w:szCs w:val="32"/>
-        </w:rPr>
-        <w:t>36</w:t>
-      </w:r>
-      <w:r>
-        <w:rPr>
-          <w:sz w:val="32"/>
-          <w:szCs w:val="32"/>
-        </w:rPr>
-        <w:t xml:space="preserve"> </w:t>
-      </w:r>
-      <w:r>
-        <w:rPr>
-          <w:sz w:val="32"/>
-          <w:szCs w:val="32"/>
-        </w:rPr>
-        <w:t>,Examination No</w:t>
-      </w:r>
-      <w:r>
-        <w:rPr>
-          <w:b/>
-          <w:bCs/>
-          <w:sz w:val="32"/>
-          <w:szCs w:val="32"/>
-        </w:rPr>
-        <w:t>: CS25643</w:t>
-      </w:r>
-      <w:r>
-        <w:rPr>
-          <w:sz w:val="32"/>
-          <w:szCs w:val="32"/>
-        </w:rPr>
-        <w:t xml:space="preserve"> under the guidance of </w:t>
-      </w:r>
-      <w:r>
-        <w:rPr>
-          <w:b/>
-          <w:sz w:val="32"/>
-        </w:rPr>
-        <w:t>Mr.</w:t>
-      </w:r>
-      <w:r>
-        <w:rPr>
-          <w:b/>
-          <w:sz w:val="32"/>
-        </w:rPr>
-        <w:t xml:space="preserve"> </w:t>
-      </w:r>
-      <w:proofErr w:type="spellStart"/>
+      </w:pPr>
       <w:r>
         <w:rPr>
           <w:rFonts w:eastAsia="Rockwell"/>
           <w:b/>
           <w:sz w:val="32"/>
-        </w:rPr>
-        <w:t>Aakif</w:t>
-      </w:r>
-      <w:proofErr w:type="spellEnd"/>
+          <w:szCs w:val="32"/>
+        </w:rPr>
+        <w:t>UNDER THE GUIDANCE OF</w:t>
+      </w:r>
+    </w:p>
+    <w:p>
+      <w:pPr>
+        <w:spacing w:after="199"/>
+        <w:jc w:val="center"/>
+        <w:rPr>
+          <w:sz w:val="32"/>
+          <w:szCs w:val="32"/>
+        </w:rPr>
+      </w:pPr>
       <w:r>
         <w:rPr>
           <w:rFonts w:eastAsia="Rockwell"/>
           <w:b/>
           <w:sz w:val="32"/>
-        </w:rPr>
-        <w:t xml:space="preserve"> Shaikh</w:t>
-      </w:r>
-      <w:r>
-        <w:rPr>
-          <w:sz w:val="32"/>
-        </w:rPr>
-        <w:t xml:space="preserve"> </w:t>
-      </w:r>
-      <w:r>
-        <w:rPr>
+          <w:szCs w:val="32"/>
+        </w:rPr>
+        <w:t xml:space="preserve">Mr. </w:t>
+      </w:r>
+      <w:proofErr w:type="spellStart"/>
+      <w:r>
+        <w:rPr>
+          <w:rFonts w:eastAsia="Rockwell"/>
+          <w:b/>
           <w:sz w:val="32"/>
           <w:szCs w:val="32"/>
         </w:rPr>
-        <w:t>duri</w:t>
-      </w:r>
-      <w:r>
-        <w:rPr>
+        <w:t>Aakif</w:t>
+      </w:r>
+      <w:proofErr w:type="spellEnd"/>
+      <w:r>
+        <w:rPr>
+          <w:rFonts w:eastAsia="Rockwell"/>
+          <w:b/>
           <w:sz w:val="32"/>
           <w:szCs w:val="32"/>
         </w:rPr>
-        <w:t>ng the academic period of 13 Jun 2025 to 20 Sep</w:t>
-      </w:r>
-      <w:r>
+        <w:t xml:space="preserve"> Shaikh</w:t>
+      </w:r>
+    </w:p>
+    <w:p>
+      <w:pPr>
+        <w:spacing w:after="198"/>
+        <w:jc w:val="center"/>
         <w:rPr>
           <w:sz w:val="32"/>
           <w:szCs w:val="32"/>
         </w:rPr>
-        <w:t xml:space="preserve"> 2025</w:t>
-      </w:r>
-      <w:bookmarkStart w:id="2" w:name="_GoBack"/>
-      <w:bookmarkEnd w:id="2"/>
-      <w:r>
+      </w:pPr>
+    </w:p>
+    <w:p>
+      <w:pPr>
+        <w:spacing w:after="84"/>
+        <w:jc w:val="center"/>
         <w:rPr>
           <w:sz w:val="32"/>
           <w:szCs w:val="32"/>
         </w:rPr>
-        <w:t xml:space="preserve"> as per the syllabus, fulfilment for the completion of the </w:t>
-      </w:r>
-      <w:r>
-        <w:rPr>
+      </w:pPr>
+      <w:r>
+        <w:rPr>
+          <w:rFonts w:eastAsia="Rockwell"/>
+          <w:b/>
           <w:sz w:val="32"/>
           <w:szCs w:val="32"/>
         </w:rPr>
-        <w:t xml:space="preserve">TYBSC (Semester – </w:t>
-      </w:r>
-      <w:r>
-        <w:rPr>
+        <w:t>A</w:t>
+      </w:r>
+      <w:r>
+        <w:rPr>
+          <w:rFonts w:eastAsia="Rockwell"/>
+          <w:b/>
           <w:sz w:val="32"/>
           <w:szCs w:val="32"/>
         </w:rPr>
-        <w:t>V) degree in the Computer Science</w:t>
-      </w:r>
-      <w:r>
-        <w:rPr>
+        <w:t>C</w:t>
+      </w:r>
+      <w:r>
+        <w:rPr>
+          <w:rFonts w:eastAsia="Rockwell"/>
+          <w:b/>
           <w:sz w:val="32"/>
           <w:szCs w:val="32"/>
         </w:rPr>
-        <w:t xml:space="preserve"> of </w:t>
-      </w:r>
-      <w:r>
-        <w:rPr>
+        <w:t>ADEMIC YEAR</w:t>
+      </w:r>
+    </w:p>
+    <w:p>
+      <w:pPr>
+        <w:jc w:val="center"/>
+        <w:rPr>
+          <w:rFonts w:eastAsia="Rockwell"/>
           <w:b/>
-          <w:bCs/>
           <w:sz w:val="32"/>
           <w:szCs w:val="32"/>
         </w:rPr>
-        <w:t>University of Mumbai</w:t>
-      </w:r>
-      <w:r>
-        <w:rPr>
+      </w:pPr>
+      <w:r>
+        <w:rPr>
+          <w:rFonts w:eastAsia="Rockwell"/>
+          <w:b/>
           <w:sz w:val="32"/>
           <w:szCs w:val="32"/>
         </w:rPr>
-        <w:t xml:space="preserve"> </w:t>
-      </w:r>
-      <w:r>
-        <w:rPr>
+        <w:t>2025-2026</w:t>
+      </w:r>
+    </w:p>
+    <w:p>
+      <w:pPr>
+        <w:jc w:val="center"/>
+        <w:rPr>
+          <w:rFonts w:eastAsia="Rockwell"/>
+          <w:b/>
           <w:sz w:val="32"/>
           <w:szCs w:val="32"/>
         </w:rPr>
-        <w:t>. It is also to certify that this is original work of the candidate do</w:t>
-      </w:r>
-      <w:r>
+      </w:pPr>
+    </w:p>
+    <w:p>
+      <w:pPr>
+        <w:pStyle w:val="Heading1"/>
+        <w:spacing w:line="360" w:lineRule="auto"/>
+        <w:jc w:val="left"/>
         <w:rPr>
           <w:sz w:val="32"/>
           <w:szCs w:val="32"/>
         </w:rPr>
-        <w:t>ne during the academic year 2025-2026</w:t>
-      </w:r>
-      <w:r>
-        <w:rPr>
-          <w:sz w:val="32"/>
-          <w:szCs w:val="32"/>
-        </w:rPr>
-        <w:t>.</w:t>
-      </w:r>
-    </w:p>
-    <w:p>
-      <w:pPr>
-        <w:pStyle w:val="BodyText"/>
-        <w:spacing w:before="3"/>
-        <w:rPr>
-          <w:sz w:val="32"/>
-          <w:szCs w:val="32"/>
-        </w:rPr>
-      </w:pPr>
-    </w:p>
-    <w:p>
-      <w:pPr>
-        <w:pStyle w:val="BodyText"/>
-        <w:spacing w:before="3"/>
-        <w:rPr>
-          <w:sz w:val="32"/>
-          <w:szCs w:val="32"/>
-        </w:rPr>
-      </w:pPr>
-    </w:p>
-    <w:p>
-      <w:pPr>
-        <w:ind w:left="184"/>
-        <w:rPr>
-          <w:sz w:val="28"/>
-        </w:rPr>
-      </w:pPr>
-      <w:r>
-        <w:rPr>
-          <w:b/>
-          <w:sz w:val="32"/>
-        </w:rPr>
-        <w:t>Place</w:t>
-      </w:r>
-      <w:r>
-        <w:rPr>
-          <w:b/>
-          <w:sz w:val="28"/>
-        </w:rPr>
-        <w:t>:</w:t>
-      </w:r>
-      <w:r>
-        <w:rPr>
-          <w:b/>
-          <w:spacing w:val="-2"/>
-          <w:sz w:val="28"/>
-        </w:rPr>
-        <w:t xml:space="preserve"> </w:t>
-      </w:r>
-      <w:r>
-        <w:rPr>
-          <w:sz w:val="28"/>
-        </w:rPr>
-        <w:t>New</w:t>
-      </w:r>
-      <w:r>
-        <w:rPr>
-          <w:spacing w:val="-4"/>
-          <w:sz w:val="28"/>
-        </w:rPr>
-        <w:t xml:space="preserve"> </w:t>
-      </w:r>
-      <w:proofErr w:type="spellStart"/>
-      <w:r>
-        <w:rPr>
-          <w:sz w:val="28"/>
-        </w:rPr>
-        <w:t>Panvel</w:t>
-      </w:r>
-      <w:proofErr w:type="spellEnd"/>
-    </w:p>
-    <w:p>
-      <w:pPr>
-        <w:pStyle w:val="BodyText"/>
-        <w:spacing w:before="6"/>
-        <w:rPr>
-          <w:sz w:val="33"/>
-        </w:rPr>
-      </w:pPr>
-    </w:p>
-    <w:p>
-      <w:pPr>
-        <w:ind w:left="184"/>
-        <w:rPr>
-          <w:b/>
-          <w:sz w:val="28"/>
-        </w:rPr>
-      </w:pPr>
-      <w:bookmarkStart w:id="3" w:name="Date:"/>
-      <w:bookmarkEnd w:id="3"/>
-      <w:r>
-        <w:rPr>
-          <w:b/>
-          <w:sz w:val="28"/>
-        </w:rPr>
-        <w:t>Date:</w:t>
-      </w:r>
-    </w:p>
-    <w:p>
-      <w:pPr>
-        <w:pStyle w:val="BodyText"/>
-        <w:spacing w:before="3"/>
-        <w:rPr>
-          <w:b/>
-          <w:sz w:val="31"/>
-        </w:rPr>
-      </w:pPr>
-    </w:p>
-    <w:p>
-      <w:pPr>
-        <w:tabs>
-          <w:tab w:val="left" w:pos="6474"/>
-        </w:tabs>
-        <w:ind w:left="184"/>
-        <w:rPr>
-          <w:b/>
-          <w:sz w:val="28"/>
-        </w:rPr>
-      </w:pPr>
-      <w:r>
-        <w:rPr>
-          <w:b/>
-          <w:sz w:val="28"/>
-        </w:rPr>
-        <w:t>Project</w:t>
-      </w:r>
-      <w:r>
-        <w:rPr>
-          <w:b/>
-          <w:spacing w:val="-5"/>
-          <w:sz w:val="28"/>
-        </w:rPr>
-        <w:t xml:space="preserve"> </w:t>
-      </w:r>
-      <w:r>
-        <w:rPr>
-          <w:b/>
-          <w:sz w:val="28"/>
-        </w:rPr>
-        <w:t>Guide</w:t>
-      </w:r>
-      <w:r>
-        <w:rPr>
-          <w:b/>
-          <w:sz w:val="28"/>
-        </w:rPr>
-        <w:tab/>
-        <w:t>Head of</w:t>
-      </w:r>
-      <w:r>
-        <w:rPr>
-          <w:b/>
-          <w:spacing w:val="-3"/>
-          <w:sz w:val="28"/>
-        </w:rPr>
-        <w:t xml:space="preserve"> </w:t>
-      </w:r>
-      <w:r>
-        <w:rPr>
-          <w:b/>
-          <w:sz w:val="28"/>
-        </w:rPr>
-        <w:t>Department</w:t>
-      </w:r>
-    </w:p>
-    <w:p>
-      <w:pPr>
-        <w:pStyle w:val="BodyText"/>
-        <w:rPr>
-          <w:b/>
-          <w:sz w:val="30"/>
-        </w:rPr>
-      </w:pPr>
-    </w:p>
-    <w:p>
-      <w:pPr>
-        <w:pStyle w:val="BodyText"/>
-        <w:rPr>
-          <w:b/>
-          <w:sz w:val="30"/>
-        </w:rPr>
-      </w:pPr>
-    </w:p>
-    <w:p>
-      <w:pPr>
-        <w:pStyle w:val="BodyText"/>
-        <w:spacing w:before="7"/>
-        <w:rPr>
-          <w:b/>
-          <w:sz w:val="30"/>
-        </w:rPr>
-      </w:pPr>
-    </w:p>
-    <w:p>
-      <w:pPr>
-        <w:pStyle w:val="Heading5"/>
-        <w:tabs>
-          <w:tab w:val="left" w:pos="6762"/>
-        </w:tabs>
-      </w:pPr>
-      <w:bookmarkStart w:id="4" w:name="External_Examiner_Principal"/>
-      <w:bookmarkEnd w:id="4"/>
-      <w:r>
-        <w:t>External</w:t>
-      </w:r>
-      <w:r>
-        <w:rPr>
-          <w:spacing w:val="-3"/>
-        </w:rPr>
-        <w:t xml:space="preserve"> </w:t>
-      </w:r>
-      <w:r>
-        <w:t>Examiner</w:t>
-      </w:r>
-      <w:r>
-        <w:tab/>
-        <w:t>Principal</w:t>
-      </w:r>
-    </w:p>
-    <w:p>
-      <w:pPr>
         <w:sectPr>
           <w:footerReference w:type="default" r:id="rId10"/>
           <w:pgSz w:w="12240" w:h="15810"/>
@@ -1103,12 +569,738 @@
           <w:cols w:space="720"/>
         </w:sectPr>
       </w:pPr>
+      <w:r>
+        <w:rPr>
+          <w:sz w:val="32"/>
+          <w:szCs w:val="32"/>
+        </w:rPr>
+        <w:t xml:space="preserve">                     </w:t>
+      </w:r>
+      <w:r>
+        <w:rPr>
+          <w:sz w:val="32"/>
+          <w:szCs w:val="32"/>
+        </w:rPr>
+        <w:t>Seat No. CS256</w:t>
+      </w:r>
+      <w:r>
+        <w:rPr>
+          <w:sz w:val="32"/>
+          <w:szCs w:val="32"/>
+        </w:rPr>
+        <w:t>43</w:t>
+      </w:r>
+    </w:p>
+    <w:p>
+      <w:pPr>
+        <w:jc w:val="center"/>
+        <w:rPr>
+          <w:rFonts w:eastAsia="Rockwell"/>
+          <w:b/>
+          <w:sz w:val="32"/>
+          <w:szCs w:val="32"/>
+        </w:rPr>
+      </w:pPr>
+    </w:p>
+    <w:p>
+      <w:pPr>
+        <w:pStyle w:val="BodyText"/>
+        <w:rPr>
+          <w:b/>
+          <w:sz w:val="32"/>
+          <w:szCs w:val="32"/>
+        </w:rPr>
+      </w:pPr>
+    </w:p>
+    <w:p>
+      <w:pPr>
+        <w:pStyle w:val="BodyText"/>
+        <w:rPr>
+          <w:b/>
+          <w:sz w:val="22"/>
+        </w:rPr>
+      </w:pPr>
+    </w:p>
+    <w:p>
+      <w:pPr>
+        <w:pStyle w:val="BodyText"/>
+        <w:rPr>
+          <w:b/>
+          <w:sz w:val="22"/>
+        </w:rPr>
+      </w:pPr>
+    </w:p>
+    <w:p>
+      <w:pPr>
+        <w:spacing w:before="80"/>
+        <w:ind w:right="1874"/>
+        <w:rPr>
+          <w:b/>
+          <w:sz w:val="44"/>
+        </w:rPr>
+      </w:pPr>
+      <w:r>
+        <w:rPr>
+          <w:b/>
+          <w:sz w:val="48"/>
+        </w:rPr>
+        <w:t xml:space="preserve">                           </w:t>
+      </w:r>
+      <w:r>
+        <w:rPr>
+          <w:b/>
+          <w:sz w:val="48"/>
+        </w:rPr>
+        <w:t xml:space="preserve">  </w:t>
+      </w:r>
+      <w:r>
+        <w:rPr>
+          <w:b/>
+          <w:sz w:val="48"/>
+        </w:rPr>
+        <w:t xml:space="preserve"> </w:t>
+      </w:r>
+      <w:r>
+        <w:rPr>
+          <w:b/>
+          <w:sz w:val="44"/>
+        </w:rPr>
+        <w:t>CERTIFICATE</w:t>
+      </w:r>
+    </w:p>
+    <w:p>
+      <w:pPr>
+        <w:pStyle w:val="BodyText"/>
+        <w:rPr>
+          <w:b/>
+          <w:sz w:val="56"/>
+        </w:rPr>
+      </w:pPr>
+    </w:p>
+    <w:p>
+      <w:pPr>
+        <w:ind w:right="1874"/>
+        <w:rPr>
+          <w:sz w:val="28"/>
+        </w:rPr>
+      </w:pPr>
+      <w:r>
+        <w:rPr>
+          <w:sz w:val="28"/>
+        </w:rPr>
+        <w:t xml:space="preserve">                          </w:t>
+      </w:r>
+      <w:r>
+        <w:rPr>
+          <w:sz w:val="28"/>
+        </w:rPr>
+        <w:t xml:space="preserve">     </w:t>
+      </w:r>
+      <w:r>
+        <w:rPr>
+          <w:sz w:val="28"/>
+        </w:rPr>
+        <w:t xml:space="preserve"> </w:t>
+      </w:r>
+      <w:r>
+        <w:rPr>
+          <w:sz w:val="28"/>
+        </w:rPr>
+        <w:t>This</w:t>
+      </w:r>
+      <w:r>
+        <w:rPr>
+          <w:spacing w:val="-3"/>
+          <w:sz w:val="28"/>
+        </w:rPr>
+        <w:t xml:space="preserve"> </w:t>
+      </w:r>
+      <w:r>
+        <w:rPr>
+          <w:sz w:val="28"/>
+        </w:rPr>
+        <w:t>is</w:t>
+      </w:r>
+      <w:r>
+        <w:rPr>
+          <w:spacing w:val="-4"/>
+          <w:sz w:val="28"/>
+        </w:rPr>
+        <w:t xml:space="preserve"> </w:t>
+      </w:r>
+      <w:r>
+        <w:rPr>
+          <w:sz w:val="28"/>
+        </w:rPr>
+        <w:t>to</w:t>
+      </w:r>
+      <w:r>
+        <w:rPr>
+          <w:spacing w:val="-6"/>
+          <w:sz w:val="28"/>
+        </w:rPr>
+        <w:t xml:space="preserve"> </w:t>
+      </w:r>
+      <w:r>
+        <w:rPr>
+          <w:sz w:val="28"/>
+        </w:rPr>
+        <w:t>certify</w:t>
+      </w:r>
+      <w:r>
+        <w:rPr>
+          <w:spacing w:val="-8"/>
+          <w:sz w:val="28"/>
+        </w:rPr>
+        <w:t xml:space="preserve"> </w:t>
+      </w:r>
+      <w:r>
+        <w:rPr>
+          <w:sz w:val="28"/>
+        </w:rPr>
+        <w:t>that</w:t>
+      </w:r>
+      <w:r>
+        <w:rPr>
+          <w:spacing w:val="-5"/>
+          <w:sz w:val="28"/>
+        </w:rPr>
+        <w:t xml:space="preserve"> </w:t>
+      </w:r>
+      <w:r>
+        <w:rPr>
+          <w:sz w:val="28"/>
+        </w:rPr>
+        <w:t>the</w:t>
+      </w:r>
+      <w:r>
+        <w:rPr>
+          <w:spacing w:val="-7"/>
+          <w:sz w:val="28"/>
+        </w:rPr>
+        <w:t xml:space="preserve"> </w:t>
+      </w:r>
+      <w:r>
+        <w:rPr>
+          <w:sz w:val="28"/>
+        </w:rPr>
+        <w:t>project proposal Entitled</w:t>
+      </w:r>
+    </w:p>
+    <w:p>
+      <w:pPr>
+        <w:pStyle w:val="Heading1"/>
+        <w:spacing w:before="202"/>
+        <w:jc w:val="left"/>
+        <w:rPr>
+          <w:sz w:val="40"/>
+        </w:rPr>
+      </w:pPr>
+      <w:r>
+        <w:rPr>
+          <w:sz w:val="40"/>
+        </w:rPr>
+        <w:t xml:space="preserve">     </w:t>
+      </w:r>
+      <w:r>
+        <w:rPr>
+          <w:sz w:val="40"/>
+        </w:rPr>
+        <w:t>“</w:t>
+      </w:r>
+      <w:r>
+        <w:rPr>
+          <w:sz w:val="28"/>
+        </w:rPr>
+        <w:t>PREDICTIVE</w:t>
+      </w:r>
+      <w:r>
+        <w:rPr>
+          <w:spacing w:val="-6"/>
+          <w:sz w:val="28"/>
+        </w:rPr>
+        <w:t xml:space="preserve"> </w:t>
+      </w:r>
+      <w:r>
+        <w:rPr>
+          <w:sz w:val="28"/>
+        </w:rPr>
+        <w:t>MODELING FOR SMARTPHONE PURCHASE BEHAVIOR</w:t>
+      </w:r>
+      <w:r>
+        <w:rPr>
+          <w:sz w:val="40"/>
+        </w:rPr>
+        <w:t>”</w:t>
+      </w:r>
+    </w:p>
+    <w:p>
+      <w:pPr>
+        <w:pStyle w:val="BodyText"/>
+        <w:spacing w:before="6"/>
+        <w:rPr>
+          <w:b/>
+          <w:sz w:val="56"/>
+        </w:rPr>
+      </w:pPr>
+    </w:p>
+    <w:p>
+      <w:pPr>
+        <w:pStyle w:val="BodyText"/>
+        <w:jc w:val="both"/>
+        <w:rPr>
+          <w:sz w:val="28"/>
+          <w:szCs w:val="32"/>
+        </w:rPr>
+      </w:pPr>
+      <w:r>
+        <w:rPr>
+          <w:sz w:val="28"/>
+          <w:szCs w:val="32"/>
+        </w:rPr>
+        <w:t xml:space="preserve">Is successfully completed by </w:t>
+      </w:r>
+      <w:r>
+        <w:rPr>
+          <w:b/>
+          <w:bCs/>
+          <w:sz w:val="28"/>
+          <w:szCs w:val="32"/>
+        </w:rPr>
+        <w:t xml:space="preserve">Mr. </w:t>
+      </w:r>
+      <w:proofErr w:type="spellStart"/>
+      <w:r>
+        <w:rPr>
+          <w:b/>
+          <w:bCs/>
+          <w:sz w:val="28"/>
+          <w:szCs w:val="32"/>
+        </w:rPr>
+        <w:t>Mandar</w:t>
+      </w:r>
+      <w:proofErr w:type="spellEnd"/>
+      <w:r>
+        <w:rPr>
+          <w:b/>
+          <w:bCs/>
+          <w:sz w:val="28"/>
+          <w:szCs w:val="32"/>
+        </w:rPr>
+        <w:t xml:space="preserve"> Sanjay </w:t>
+      </w:r>
+      <w:proofErr w:type="spellStart"/>
+      <w:r>
+        <w:rPr>
+          <w:b/>
+          <w:bCs/>
+          <w:sz w:val="28"/>
+          <w:szCs w:val="32"/>
+        </w:rPr>
+        <w:t>Kajbaje</w:t>
+      </w:r>
+      <w:proofErr w:type="spellEnd"/>
+      <w:r>
+        <w:rPr>
+          <w:sz w:val="28"/>
+          <w:szCs w:val="32"/>
+        </w:rPr>
+        <w:t xml:space="preserve"> , Roll No: </w:t>
+      </w:r>
+      <w:r>
+        <w:rPr>
+          <w:b/>
+          <w:bCs/>
+          <w:sz w:val="28"/>
+          <w:szCs w:val="32"/>
+        </w:rPr>
+        <w:t>36</w:t>
+      </w:r>
+      <w:r>
+        <w:rPr>
+          <w:sz w:val="28"/>
+          <w:szCs w:val="32"/>
+        </w:rPr>
+        <w:t xml:space="preserve"> ,Examination No</w:t>
+      </w:r>
+      <w:r>
+        <w:rPr>
+          <w:b/>
+          <w:bCs/>
+          <w:sz w:val="28"/>
+          <w:szCs w:val="32"/>
+        </w:rPr>
+        <w:t>: CS25643</w:t>
+      </w:r>
+      <w:r>
+        <w:rPr>
+          <w:sz w:val="28"/>
+          <w:szCs w:val="32"/>
+        </w:rPr>
+        <w:t xml:space="preserve"> under the guidance of </w:t>
+      </w:r>
+      <w:r>
+        <w:rPr>
+          <w:b/>
+          <w:sz w:val="28"/>
+        </w:rPr>
+        <w:t xml:space="preserve">Mr. </w:t>
+      </w:r>
+      <w:proofErr w:type="spellStart"/>
+      <w:r>
+        <w:rPr>
+          <w:rFonts w:eastAsia="Rockwell"/>
+          <w:b/>
+          <w:sz w:val="28"/>
+        </w:rPr>
+        <w:t>Aakif</w:t>
+      </w:r>
+      <w:proofErr w:type="spellEnd"/>
+      <w:r>
+        <w:rPr>
+          <w:rFonts w:eastAsia="Rockwell"/>
+          <w:b/>
+          <w:sz w:val="28"/>
+        </w:rPr>
+        <w:t xml:space="preserve"> Shaikh</w:t>
+      </w:r>
+      <w:r>
+        <w:rPr>
+          <w:sz w:val="28"/>
+        </w:rPr>
+        <w:t xml:space="preserve"> </w:t>
+      </w:r>
+      <w:r>
+        <w:rPr>
+          <w:sz w:val="28"/>
+          <w:szCs w:val="32"/>
+        </w:rPr>
+        <w:t>duri</w:t>
+      </w:r>
+      <w:r>
+        <w:rPr>
+          <w:sz w:val="28"/>
+          <w:szCs w:val="32"/>
+        </w:rPr>
+        <w:t>ng the academic period of 13 Jun 2025 to 20 Sep</w:t>
+      </w:r>
+      <w:r>
+        <w:rPr>
+          <w:sz w:val="28"/>
+          <w:szCs w:val="32"/>
+        </w:rPr>
+        <w:t xml:space="preserve"> 2025</w:t>
+      </w:r>
+      <w:r>
+        <w:rPr>
+          <w:sz w:val="28"/>
+          <w:szCs w:val="32"/>
+        </w:rPr>
+        <w:t xml:space="preserve"> as per the syllabus, fulfilment for the completion of the </w:t>
+      </w:r>
+      <w:r>
+        <w:rPr>
+          <w:sz w:val="28"/>
+          <w:szCs w:val="32"/>
+        </w:rPr>
+        <w:t xml:space="preserve">TYBSC (Semester – </w:t>
+      </w:r>
+      <w:r>
+        <w:rPr>
+          <w:sz w:val="28"/>
+          <w:szCs w:val="32"/>
+        </w:rPr>
+        <w:t xml:space="preserve">V) degree in the Computer Science of </w:t>
+      </w:r>
+      <w:r>
+        <w:rPr>
+          <w:b/>
+          <w:bCs/>
+          <w:sz w:val="28"/>
+          <w:szCs w:val="32"/>
+        </w:rPr>
+        <w:t>University of Mumbai</w:t>
+      </w:r>
+      <w:r>
+        <w:rPr>
+          <w:sz w:val="28"/>
+          <w:szCs w:val="32"/>
+        </w:rPr>
+        <w:t xml:space="preserve"> . It is also to certify that this is original work of the candidate do</w:t>
+      </w:r>
+      <w:r>
+        <w:rPr>
+          <w:sz w:val="28"/>
+          <w:szCs w:val="32"/>
+        </w:rPr>
+        <w:t>ne during the academic year 2025-2026</w:t>
+      </w:r>
+      <w:r>
+        <w:rPr>
+          <w:sz w:val="28"/>
+          <w:szCs w:val="32"/>
+        </w:rPr>
+        <w:t>.</w:t>
+      </w:r>
+    </w:p>
+    <w:p>
+      <w:pPr>
+        <w:pStyle w:val="BodyText"/>
+        <w:spacing w:before="3"/>
+        <w:rPr>
+          <w:sz w:val="28"/>
+          <w:szCs w:val="32"/>
+        </w:rPr>
+      </w:pPr>
+    </w:p>
+    <w:p>
+      <w:pPr>
+        <w:pStyle w:val="BodyText"/>
+        <w:spacing w:before="3"/>
+        <w:rPr>
+          <w:sz w:val="28"/>
+          <w:szCs w:val="32"/>
+        </w:rPr>
+      </w:pPr>
+    </w:p>
+    <w:p>
+      <w:pPr>
+        <w:ind w:left="184"/>
+        <w:rPr>
+          <w:sz w:val="24"/>
+        </w:rPr>
+      </w:pPr>
+      <w:r>
+        <w:rPr>
+          <w:b/>
+          <w:sz w:val="28"/>
+        </w:rPr>
+        <w:t>Place</w:t>
+      </w:r>
+      <w:r>
+        <w:rPr>
+          <w:b/>
+          <w:sz w:val="24"/>
+        </w:rPr>
+        <w:t>:</w:t>
+      </w:r>
+      <w:r>
+        <w:rPr>
+          <w:b/>
+          <w:spacing w:val="-2"/>
+          <w:sz w:val="24"/>
+        </w:rPr>
+        <w:t xml:space="preserve"> </w:t>
+      </w:r>
+      <w:r>
+        <w:rPr>
+          <w:sz w:val="24"/>
+        </w:rPr>
+        <w:t>New</w:t>
+      </w:r>
+      <w:r>
+        <w:rPr>
+          <w:spacing w:val="-4"/>
+          <w:sz w:val="24"/>
+        </w:rPr>
+        <w:t xml:space="preserve"> </w:t>
+      </w:r>
+      <w:proofErr w:type="spellStart"/>
+      <w:r>
+        <w:rPr>
+          <w:sz w:val="24"/>
+        </w:rPr>
+        <w:t>Panvel</w:t>
+      </w:r>
+      <w:proofErr w:type="spellEnd"/>
+    </w:p>
+    <w:p>
+      <w:pPr>
+        <w:pStyle w:val="BodyText"/>
+        <w:spacing w:before="6"/>
+        <w:rPr>
+          <w:sz w:val="32"/>
+        </w:rPr>
+      </w:pPr>
+    </w:p>
+    <w:p>
+      <w:pPr>
+        <w:ind w:left="184"/>
+        <w:rPr>
+          <w:b/>
+          <w:sz w:val="24"/>
+        </w:rPr>
+      </w:pPr>
+      <w:bookmarkStart w:id="2" w:name="Date:"/>
+      <w:bookmarkEnd w:id="2"/>
+      <w:r>
+        <w:rPr>
+          <w:b/>
+          <w:sz w:val="24"/>
+        </w:rPr>
+        <w:t>Date:</w:t>
+      </w:r>
+    </w:p>
+    <w:p>
+      <w:pPr>
+        <w:pStyle w:val="BodyText"/>
+        <w:spacing w:before="3"/>
+        <w:rPr>
+          <w:b/>
+          <w:sz w:val="28"/>
+        </w:rPr>
+      </w:pPr>
+    </w:p>
+    <w:p>
+      <w:pPr>
+        <w:tabs>
+          <w:tab w:val="left" w:pos="6474"/>
+        </w:tabs>
+        <w:ind w:left="184"/>
+        <w:rPr>
+          <w:b/>
+          <w:sz w:val="24"/>
+        </w:rPr>
+      </w:pPr>
+      <w:r>
+        <w:rPr>
+          <w:b/>
+          <w:sz w:val="24"/>
+        </w:rPr>
+        <w:t>Project</w:t>
+      </w:r>
+      <w:r>
+        <w:rPr>
+          <w:b/>
+          <w:spacing w:val="-5"/>
+          <w:sz w:val="24"/>
+        </w:rPr>
+        <w:t xml:space="preserve"> </w:t>
+      </w:r>
+      <w:r>
+        <w:rPr>
+          <w:b/>
+          <w:sz w:val="24"/>
+        </w:rPr>
+        <w:t>Guide</w:t>
+      </w:r>
+      <w:r>
+        <w:rPr>
+          <w:b/>
+          <w:sz w:val="24"/>
+        </w:rPr>
+        <w:tab/>
+        <w:t>Head of</w:t>
+      </w:r>
+      <w:r>
+        <w:rPr>
+          <w:b/>
+          <w:spacing w:val="-3"/>
+          <w:sz w:val="24"/>
+        </w:rPr>
+        <w:t xml:space="preserve"> </w:t>
+      </w:r>
+      <w:r>
+        <w:rPr>
+          <w:b/>
+          <w:sz w:val="24"/>
+        </w:rPr>
+        <w:t>Department</w:t>
+      </w:r>
+    </w:p>
+    <w:p>
+      <w:pPr>
+        <w:pStyle w:val="BodyText"/>
+        <w:rPr>
+          <w:b/>
+          <w:sz w:val="28"/>
+        </w:rPr>
+      </w:pPr>
+    </w:p>
+    <w:p>
+      <w:pPr>
+        <w:pStyle w:val="BodyText"/>
+        <w:rPr>
+          <w:b/>
+          <w:sz w:val="28"/>
+        </w:rPr>
+      </w:pPr>
+    </w:p>
+    <w:p>
+      <w:pPr>
+        <w:pStyle w:val="Heading5"/>
+        <w:tabs>
+          <w:tab w:val="left" w:pos="6762"/>
+        </w:tabs>
+        <w:ind w:left="0"/>
+        <w:rPr>
+          <w:sz w:val="24"/>
+        </w:rPr>
+      </w:pPr>
+      <w:bookmarkStart w:id="3" w:name="External_Examiner_Principal"/>
+      <w:bookmarkEnd w:id="3"/>
+      <w:r>
+        <w:rPr>
+          <w:sz w:val="24"/>
+        </w:rPr>
+        <w:t xml:space="preserve">   </w:t>
+      </w:r>
+      <w:r>
+        <w:rPr>
+          <w:sz w:val="24"/>
+        </w:rPr>
+        <w:t>External</w:t>
+      </w:r>
+      <w:r>
+        <w:rPr>
+          <w:spacing w:val="-3"/>
+          <w:sz w:val="24"/>
+        </w:rPr>
+        <w:t xml:space="preserve"> </w:t>
+      </w:r>
+      <w:r>
+        <w:rPr>
+          <w:sz w:val="24"/>
+        </w:rPr>
+        <w:t>Examiner</w:t>
+      </w:r>
+      <w:r>
+        <w:rPr>
+          <w:sz w:val="24"/>
+        </w:rPr>
+        <w:tab/>
+        <w:t>Principal</w:t>
+      </w:r>
+    </w:p>
+    <w:p>
+      <w:pPr>
+        <w:sectPr>
+          <w:footerReference w:type="default" r:id="rId11"/>
+          <w:pgSz w:w="12240" w:h="15840" w:code="1"/>
+          <w:pgMar w:top="4536" w:right="864" w:bottom="274" w:left="677" w:header="720" w:footer="720" w:gutter="0"/>
+          <w:pgBorders w:offsetFrom="page">
+            <w:top w:val="single" w:sz="12" w:space="24" w:color="000000"/>
+            <w:left w:val="single" w:sz="12" w:space="24" w:color="000000"/>
+            <w:bottom w:val="single" w:sz="12" w:space="24" w:color="000000"/>
+            <w:right w:val="single" w:sz="12" w:space="24" w:color="000000"/>
+          </w:pgBorders>
+          <w:cols w:space="720"/>
+        </w:sectPr>
+      </w:pPr>
     </w:p>
     <w:p>
       <w:pPr>
         <w:pStyle w:val="Title"/>
-      </w:pPr>
-      <w:r>
+        <w:rPr>
+          <w:sz w:val="44"/>
+          <w:szCs w:val="44"/>
+        </w:rPr>
+      </w:pPr>
+      <w:r>
+        <w:rPr>
+          <w:sz w:val="44"/>
+          <w:szCs w:val="44"/>
+        </w:rPr>
         <w:lastRenderedPageBreak/>
         <w:t>ACKNOWLEDGMENT</w:t>
       </w:r>
@@ -1257,6 +1449,20 @@
       </w:r>
       <w:r>
         <w:rPr>
+          <w:rFonts w:ascii="Rockwell" w:hAnsi="Rockwell"/>
+          <w:b/>
+          <w:sz w:val="32"/>
+        </w:rPr>
+        <w:t>Dr</w:t>
+      </w:r>
+      <w:r>
+        <w:rPr>
+          <w:sz w:val="32"/>
+        </w:rPr>
+        <w:t>.</w:t>
+      </w:r>
+      <w:r>
+        <w:rPr>
           <w:rFonts w:ascii="Rockwell" w:eastAsia="Rockwell" w:hAnsi="Rockwell" w:cs="Rockwell"/>
           <w:b/>
           <w:sz w:val="32"/>
@@ -1269,26 +1475,25 @@
           <w:b/>
           <w:sz w:val="32"/>
         </w:rPr>
-        <w:t>s</w:t>
-      </w:r>
-      <w:proofErr w:type="gramStart"/>
+        <w:t>s.</w:t>
+      </w:r>
       <w:r>
         <w:rPr>
           <w:rFonts w:ascii="Rockwell" w:eastAsia="Rockwell" w:hAnsi="Rockwell" w:cs="Rockwell"/>
           <w:b/>
           <w:sz w:val="32"/>
         </w:rPr>
-        <w:t>.(</w:t>
+        <w:t xml:space="preserve"> S. A. </w:t>
       </w:r>
       <w:proofErr w:type="spellStart"/>
-      <w:proofErr w:type="gramEnd"/>
+      <w:proofErr w:type="gramStart"/>
       <w:r>
         <w:rPr>
           <w:rFonts w:ascii="Rockwell" w:eastAsia="Rockwell" w:hAnsi="Rockwell" w:cs="Rockwell"/>
           <w:b/>
           <w:sz w:val="32"/>
         </w:rPr>
-        <w:t>Dr</w:t>
+        <w:t>Kamble</w:t>
       </w:r>
       <w:proofErr w:type="spellEnd"/>
       <w:r>
@@ -1297,64 +1502,53 @@
           <w:b/>
           <w:sz w:val="32"/>
         </w:rPr>
-        <w:t xml:space="preserve">) S. A. </w:t>
+        <w:t xml:space="preserve">  </w:t>
+      </w:r>
+      <w:r>
+        <w:rPr>
+          <w:sz w:val="32"/>
+        </w:rPr>
+        <w:t>,</w:t>
+      </w:r>
+      <w:proofErr w:type="gramEnd"/>
+      <w:r>
+        <w:rPr>
+          <w:sz w:val="32"/>
+        </w:rPr>
+        <w:t xml:space="preserve"> for providing me an opportunity to do the project work and giving me all the support and guidance. Also, I would like to tender our sincere </w:t>
       </w:r>
       <w:proofErr w:type="spellStart"/>
+      <w:r>
+        <w:rPr>
+          <w:sz w:val="32"/>
+        </w:rPr>
+        <w:t>thank</w:t>
+      </w:r>
+      <w:proofErr w:type="spellEnd"/>
+      <w:r>
+        <w:rPr>
+          <w:sz w:val="32"/>
+        </w:rPr>
+        <w:t xml:space="preserve"> to all the teachers for their co-operation. </w:t>
+      </w:r>
+    </w:p>
+    <w:p>
+      <w:pPr>
+        <w:spacing w:after="167"/>
+        <w:ind w:left="-15" w:right="84" w:firstLine="710"/>
+      </w:pPr>
+      <w:r>
+        <w:rPr>
+          <w:sz w:val="32"/>
+        </w:rPr>
+        <w:t>The completion of the project work is a milestone in student life and it execution is inevitable in the hands of guide. I am highly indebted the projects guide</w:t>
+      </w:r>
       <w:r>
         <w:rPr>
           <w:rFonts w:ascii="Rockwell" w:eastAsia="Rockwell" w:hAnsi="Rockwell" w:cs="Rockwell"/>
           <w:b/>
           <w:sz w:val="32"/>
         </w:rPr>
-        <w:t>Kamble</w:t>
-      </w:r>
-      <w:proofErr w:type="spellEnd"/>
-      <w:r>
-        <w:rPr>
-          <w:rFonts w:ascii="Rockwell" w:eastAsia="Rockwell" w:hAnsi="Rockwell" w:cs="Rockwell"/>
-          <w:b/>
-          <w:sz w:val="32"/>
-        </w:rPr>
-        <w:t xml:space="preserve">  </w:t>
-      </w:r>
-      <w:r>
-        <w:rPr>
-          <w:sz w:val="32"/>
-        </w:rPr>
-        <w:t xml:space="preserve">, for providing me an opportunity to do the project work and giving me all the support and guidance. Also, I would like to tender our sincere </w:t>
-      </w:r>
-      <w:proofErr w:type="spellStart"/>
-      <w:r>
-        <w:rPr>
-          <w:sz w:val="32"/>
-        </w:rPr>
-        <w:t>thank</w:t>
-      </w:r>
-      <w:proofErr w:type="spellEnd"/>
-      <w:r>
-        <w:rPr>
-          <w:sz w:val="32"/>
-        </w:rPr>
-        <w:t xml:space="preserve"> to all the teachers for their co-operation. </w:t>
-      </w:r>
-    </w:p>
-    <w:p>
-      <w:pPr>
-        <w:spacing w:after="167"/>
-        <w:ind w:left="-15" w:right="84" w:firstLine="710"/>
-      </w:pPr>
-      <w:r>
-        <w:rPr>
-          <w:sz w:val="32"/>
-        </w:rPr>
-        <w:t>The completion of the project work is a milestone in student life and it execution is inevitable in the hands of guide. I am highly indebted the projects guide</w:t>
-      </w:r>
-      <w:r>
-        <w:rPr>
-          <w:rFonts w:ascii="Rockwell" w:eastAsia="Rockwell" w:hAnsi="Rockwell" w:cs="Rockwell"/>
-          <w:b/>
-          <w:sz w:val="32"/>
-        </w:rPr>
         <w:t xml:space="preserve"> Mr. </w:t>
       </w:r>
       <w:proofErr w:type="spellStart"/>
@@ -1498,16 +1692,16 @@
         <w:rPr>
           <w:b/>
           <w:bCs/>
-          <w:sz w:val="48"/>
-          <w:szCs w:val="48"/>
+          <w:sz w:val="44"/>
+          <w:szCs w:val="44"/>
         </w:rPr>
       </w:pPr>
       <w:r>
         <w:rPr>
           <w:b/>
           <w:bCs/>
-          <w:sz w:val="48"/>
-          <w:szCs w:val="48"/>
+          <w:sz w:val="44"/>
+          <w:szCs w:val="44"/>
         </w:rPr>
         <w:lastRenderedPageBreak/>
         <w:t>Table of Contents</w:t>
@@ -4008,6 +4202,9 @@
         <w:t xml:space="preserve">  </w:t>
       </w:r>
       <w:r>
+        <w:t xml:space="preserve"> </w:t>
+      </w:r>
+      <w:r>
         <w:t>ABSTRACT</w:t>
       </w:r>
     </w:p>
@@ -4031,8 +4228,8 @@
           <w:szCs w:val="24"/>
         </w:rPr>
       </w:pPr>
-      <w:bookmarkStart w:id="5" w:name="INTRODUCTION"/>
-      <w:bookmarkEnd w:id="5"/>
+      <w:bookmarkStart w:id="4" w:name="INTRODUCTION"/>
+      <w:bookmarkEnd w:id="4"/>
       <w:r>
         <w:rPr>
           <w:sz w:val="32"/>
@@ -4282,8 +4479,8 @@
           <w:szCs w:val="27"/>
         </w:rPr>
       </w:pPr>
-      <w:bookmarkStart w:id="6" w:name="What_is_Face_Recognition_and_Detection"/>
-      <w:bookmarkEnd w:id="6"/>
+      <w:bookmarkStart w:id="5" w:name="What_is_Face_Recognition_and_Detection"/>
+      <w:bookmarkEnd w:id="5"/>
       <w:r>
         <w:rPr>
           <w:b/>
@@ -5800,10 +5997,10 @@
           <w:szCs w:val="28"/>
         </w:rPr>
       </w:pPr>
-      <w:bookmarkStart w:id="7" w:name="IMPLEMENTATION_DETAILS"/>
-      <w:bookmarkStart w:id="8" w:name="SYSTEM_REQUIREMENTS"/>
+      <w:bookmarkStart w:id="6" w:name="IMPLEMENTATION_DETAILS"/>
+      <w:bookmarkStart w:id="7" w:name="SYSTEM_REQUIREMENTS"/>
+      <w:bookmarkEnd w:id="6"/>
       <w:bookmarkEnd w:id="7"/>
-      <w:bookmarkEnd w:id="8"/>
       <w:r>
         <w:rPr>
           <w:b/>
@@ -5854,8 +6051,8 @@
           <w:lang w:eastAsia="en-IN" w:bidi="hi-IN"/>
         </w:rPr>
       </w:pPr>
-      <w:bookmarkStart w:id="9" w:name="Hardware_details"/>
-      <w:bookmarkEnd w:id="9"/>
+      <w:bookmarkStart w:id="8" w:name="Hardware_details"/>
+      <w:bookmarkEnd w:id="8"/>
       <w:r>
         <w:rPr>
           <w:b/>
@@ -6021,6 +6218,16 @@
         </w:rPr>
         <w:t>PowerShell/Bash (Script execution and environment management)</w:t>
       </w:r>
+    </w:p>
+    <w:p>
+      <w:pPr>
+        <w:spacing w:before="100" w:beforeAutospacing="1" w:after="100" w:afterAutospacing="1"/>
+        <w:rPr>
+          <w:sz w:val="24"/>
+          <w:szCs w:val="24"/>
+          <w:lang w:eastAsia="en-IN" w:bidi="hi-IN"/>
+        </w:rPr>
+      </w:pPr>
     </w:p>
     <w:p>
       <w:pPr>
@@ -6315,6 +6522,17 @@
         </w:rPr>
         <w:t>==5.8.0+ (Interactive plotting and dashboard charts)</w:t>
       </w:r>
+    </w:p>
+    <w:p>
+      <w:pPr>
+        <w:spacing w:before="100" w:beforeAutospacing="1" w:after="100" w:afterAutospacing="1"/>
+        <w:outlineLvl w:val="2"/>
+        <w:rPr>
+          <w:bCs/>
+          <w:sz w:val="24"/>
+          <w:szCs w:val="27"/>
+        </w:rPr>
+      </w:pPr>
     </w:p>
     <w:p>
       <w:pPr>
@@ -6768,7 +6986,6 @@
           <w:sz w:val="28"/>
           <w:szCs w:val="27"/>
         </w:rPr>
-        <w:lastRenderedPageBreak/>
         <w:t>2</w:t>
       </w:r>
       <w:r>
@@ -7695,59 +7912,7 @@
     </w:p>
     <w:p>
       <w:pPr>
-        <w:pStyle w:val="BodyText"/>
-        <w:spacing w:before="9"/>
-        <w:rPr>
-          <w:b/>
-          <w:sz w:val="20"/>
-        </w:rPr>
-      </w:pPr>
-    </w:p>
-    <w:p>
-      <w:pPr>
-        <w:pStyle w:val="BodyText"/>
-        <w:spacing w:before="9"/>
-        <w:rPr>
-          <w:b/>
-          <w:sz w:val="20"/>
-        </w:rPr>
-      </w:pPr>
-    </w:p>
-    <w:p>
-      <w:pPr>
-        <w:pStyle w:val="BodyText"/>
-        <w:spacing w:before="9"/>
-        <w:rPr>
-          <w:b/>
-          <w:sz w:val="20"/>
-        </w:rPr>
-      </w:pPr>
-    </w:p>
-    <w:p>
-      <w:pPr>
-        <w:pStyle w:val="BodyText"/>
-        <w:spacing w:before="9"/>
-        <w:rPr>
-          <w:b/>
-          <w:sz w:val="20"/>
-        </w:rPr>
-      </w:pPr>
-    </w:p>
-    <w:p>
-      <w:pPr>
-        <w:pStyle w:val="BodyText"/>
-        <w:spacing w:before="9"/>
-        <w:rPr>
-          <w:b/>
-          <w:sz w:val="20"/>
-        </w:rPr>
-      </w:pPr>
-    </w:p>
-    <w:p>
-      <w:pPr>
         <w:spacing w:before="100" w:beforeAutospacing="1" w:after="100" w:afterAutospacing="1"/>
-        <w:ind w:left="1080"/>
-        <w:jc w:val="center"/>
         <w:outlineLvl w:val="1"/>
         <w:rPr>
           <w:b/>
@@ -7756,8 +7921,8 @@
           <w:szCs w:val="36"/>
         </w:rPr>
       </w:pPr>
-      <w:bookmarkStart w:id="10" w:name="OVERVIEW_ON_THE_FACE_DETECTION:"/>
-      <w:bookmarkEnd w:id="10"/>
+      <w:bookmarkStart w:id="9" w:name="OVERVIEW_ON_THE_FACE_DETECTION:"/>
+      <w:bookmarkEnd w:id="9"/>
       <w:r>
         <w:rPr>
           <w:b/>
@@ -9919,8 +10084,8 @@
           <w:sz w:val="28"/>
         </w:rPr>
       </w:pPr>
-      <w:bookmarkStart w:id="11" w:name="Basic_Block_diagram_of_Detection_model"/>
-      <w:bookmarkEnd w:id="11"/>
+      <w:bookmarkStart w:id="10" w:name="Basic_Block_diagram_of_Detection_model"/>
+      <w:bookmarkEnd w:id="10"/>
       <w:r>
         <w:rPr>
           <w:sz w:val="28"/>
@@ -10023,7 +10188,7 @@
             <o:lock v:ext="edit" aspectratio="t"/>
           </v:shapetype>
           <v:shape id="_x0000_i1025" type="#_x0000_t75" style="width:496.8pt;height:421.2pt">
-            <v:imagedata r:id="rId11" o:title="smartphone_detection_architecture (4)"/>
+            <v:imagedata r:id="rId12" o:title="smartphone_detection_architecture (4)"/>
           </v:shape>
         </w:pict>
       </w:r>
@@ -10563,8 +10728,8 @@
           <w:sz w:val="32"/>
         </w:rPr>
       </w:pPr>
-      <w:bookmarkStart w:id="12" w:name="Proposed_Face_Mask_Detection_System_Arch"/>
-      <w:bookmarkEnd w:id="12"/>
+      <w:bookmarkStart w:id="11" w:name="Proposed_Face_Mask_Detection_System_Arch"/>
+      <w:bookmarkEnd w:id="11"/>
     </w:p>
     <w:p>
       <w:pPr>
@@ -10666,7 +10831,7 @@
                     <pic:cNvPicPr/>
                   </pic:nvPicPr>
                   <pic:blipFill>
-                    <a:blip r:embed="rId12">
+                    <a:blip r:embed="rId13">
                       <a:extLst>
                         <a:ext uri="{28A0092B-C50C-407E-A947-70E740481C1C}">
                           <a14:useLocalDpi xmlns:a14="http://schemas.microsoft.com/office/drawing/2010/main" val="0"/>
@@ -10809,7 +10974,7 @@
                     <pic:cNvPicPr/>
                   </pic:nvPicPr>
                   <pic:blipFill>
-                    <a:blip r:embed="rId13">
+                    <a:blip r:embed="rId14">
                       <a:extLst>
                         <a:ext uri="{28A0092B-C50C-407E-A947-70E740481C1C}">
                           <a14:useLocalDpi xmlns:a14="http://schemas.microsoft.com/office/drawing/2010/main" val="0"/>
@@ -10865,8 +11030,8 @@
         <w:pStyle w:val="Heading6"/>
         <w:ind w:left="268"/>
       </w:pPr>
-      <w:bookmarkStart w:id="13" w:name="Dataset"/>
-      <w:bookmarkEnd w:id="13"/>
+      <w:bookmarkStart w:id="12" w:name="Dataset"/>
+      <w:bookmarkEnd w:id="12"/>
     </w:p>
     <w:p>
       <w:pPr>
@@ -10944,7 +11109,7 @@
                     <pic:cNvPicPr/>
                   </pic:nvPicPr>
                   <pic:blipFill>
-                    <a:blip r:embed="rId14">
+                    <a:blip r:embed="rId15">
                       <a:extLst>
                         <a:ext uri="{28A0092B-C50C-407E-A947-70E740481C1C}">
                           <a14:useLocalDpi xmlns:a14="http://schemas.microsoft.com/office/drawing/2010/main" val="0"/>
@@ -11083,7 +11248,7 @@
                     <pic:cNvPicPr/>
                   </pic:nvPicPr>
                   <pic:blipFill>
-                    <a:blip r:embed="rId15">
+                    <a:blip r:embed="rId16">
                       <a:extLst>
                         <a:ext uri="{28A0092B-C50C-407E-A947-70E740481C1C}">
                           <a14:useLocalDpi xmlns:a14="http://schemas.microsoft.com/office/drawing/2010/main" val="0"/>
@@ -11782,7 +11947,7 @@
                     <pic:cNvPicPr/>
                   </pic:nvPicPr>
                   <pic:blipFill>
-                    <a:blip r:embed="rId16">
+                    <a:blip r:embed="rId17">
                       <a:extLst>
                         <a:ext uri="{28A0092B-C50C-407E-A947-70E740481C1C}">
                           <a14:useLocalDpi xmlns:a14="http://schemas.microsoft.com/office/drawing/2010/main" val="0"/>
@@ -12286,7 +12451,7 @@
                     <pic:cNvPicPr/>
                   </pic:nvPicPr>
                   <pic:blipFill>
-                    <a:blip r:embed="rId17">
+                    <a:blip r:embed="rId18">
                       <a:extLst>
                         <a:ext uri="{28A0092B-C50C-407E-A947-70E740481C1C}">
                           <a14:useLocalDpi xmlns:a14="http://schemas.microsoft.com/office/drawing/2010/main" val="0"/>
@@ -12413,52 +12578,50 @@
     <w:p>
       <w:pPr>
         <w:spacing w:before="100" w:beforeAutospacing="1" w:after="100" w:afterAutospacing="1"/>
+        <w:ind w:left="360"/>
+        <w:jc w:val="center"/>
         <w:outlineLvl w:val="1"/>
+        <w:rPr>
+          <w:b/>
+          <w:bCs/>
+          <w:sz w:val="44"/>
+          <w:szCs w:val="44"/>
+        </w:rPr>
+      </w:pPr>
+      <w:r>
         <w:rPr>
           <w:b/>
           <w:bCs/>
           <w:sz w:val="36"/>
           <w:szCs w:val="36"/>
         </w:rPr>
-      </w:pPr>
-    </w:p>
-    <w:p>
-      <w:pPr>
-        <w:spacing w:before="100" w:beforeAutospacing="1" w:after="100" w:afterAutospacing="1"/>
-        <w:ind w:left="360"/>
-        <w:jc w:val="center"/>
-        <w:outlineLvl w:val="1"/>
+        <w:lastRenderedPageBreak/>
+        <w:t>4</w:t>
+      </w:r>
+      <w:r>
+        <w:rPr>
+          <w:b/>
+          <w:bCs/>
+          <w:sz w:val="44"/>
+          <w:szCs w:val="44"/>
+        </w:rPr>
+        <w:t xml:space="preserve">. </w:t>
+      </w:r>
+      <w:r>
         <w:rPr>
           <w:b/>
           <w:bCs/>
           <w:sz w:val="36"/>
-          <w:szCs w:val="36"/>
-        </w:rPr>
-      </w:pPr>
+          <w:szCs w:val="44"/>
+        </w:rPr>
+        <w:t>Data</w:t>
+      </w:r>
       <w:r>
         <w:rPr>
           <w:b/>
           <w:bCs/>
           <w:sz w:val="36"/>
-          <w:szCs w:val="36"/>
-        </w:rPr>
-        <w:t>4.</w:t>
-      </w:r>
-      <w:r>
-        <w:rPr>
-          <w:b/>
-          <w:bCs/>
-          <w:sz w:val="36"/>
-          <w:szCs w:val="36"/>
-        </w:rPr>
-        <w:t xml:space="preserve"> Data</w:t>
-      </w:r>
-      <w:r>
-        <w:rPr>
-          <w:b/>
-          <w:bCs/>
-          <w:sz w:val="36"/>
-          <w:szCs w:val="36"/>
+          <w:szCs w:val="44"/>
         </w:rPr>
         <w:t xml:space="preserve"> Prep &amp; Preprocessing</w:t>
       </w:r>
@@ -13121,7 +13284,16 @@
           <w:sz w:val="36"/>
           <w:szCs w:val="36"/>
         </w:rPr>
-        <w:t>. RESULTS, EVALUATION &amp; ANALYSIS</w:t>
+        <w:t xml:space="preserve">. </w:t>
+      </w:r>
+      <w:r>
+        <w:rPr>
+          <w:b/>
+          <w:bCs/>
+          <w:sz w:val="36"/>
+          <w:szCs w:val="44"/>
+        </w:rPr>
+        <w:t>RESULTS, EVALUATION &amp; ANALYSIS</w:t>
       </w:r>
     </w:p>
     <w:p>
@@ -14069,7 +14241,8 @@
         <w:jc w:val="center"/>
         <w:rPr>
           <w:b/>
-          <w:sz w:val="36"/>
+          <w:sz w:val="44"/>
+          <w:szCs w:val="44"/>
         </w:rPr>
       </w:pPr>
       <w:r>
@@ -14078,26 +14251,20 @@
           <w:sz w:val="36"/>
         </w:rPr>
         <w:lastRenderedPageBreak/>
-        <w:t xml:space="preserve">                                </w:t>
+        <w:t xml:space="preserve">                            </w:t>
       </w:r>
       <w:r>
         <w:rPr>
           <w:b/>
           <w:sz w:val="36"/>
         </w:rPr>
-        <w:t>6</w:t>
+        <w:t xml:space="preserve">6. </w:t>
       </w:r>
       <w:r>
         <w:rPr>
           <w:b/>
           <w:sz w:val="36"/>
-        </w:rPr>
-        <w:t xml:space="preserve">. </w:t>
-      </w:r>
-      <w:r>
-        <w:rPr>
-          <w:b/>
-          <w:sz w:val="36"/>
+          <w:szCs w:val="44"/>
         </w:rPr>
         <w:t>METHODOLOGY</w:t>
       </w:r>
@@ -15832,7 +15999,15 @@
           <w:b/>
           <w:sz w:val="36"/>
         </w:rPr>
-        <w:t>. Dashboard Architecture</w:t>
+        <w:t xml:space="preserve">. </w:t>
+      </w:r>
+      <w:r>
+        <w:rPr>
+          <w:b/>
+          <w:sz w:val="36"/>
+          <w:szCs w:val="44"/>
+        </w:rPr>
+        <w:t>Dashboard Architecture</w:t>
       </w:r>
     </w:p>
     <w:p>
@@ -15875,6 +16050,9 @@
     </w:p>
     <w:p>
       <w:r>
+        <w:rPr>
+          <w:noProof/>
+        </w:rPr>
         <w:drawing>
           <wp:inline distT="0" distB="0" distL="0" distR="0" wp14:anchorId="5F896904" wp14:editId="09B91A0E">
             <wp:extent cx="6420694" cy="3838353"/>
@@ -15891,7 +16069,7 @@
                     <pic:cNvPicPr/>
                   </pic:nvPicPr>
                   <pic:blipFill>
-                    <a:blip r:embed="rId18"/>
+                    <a:blip r:embed="rId19"/>
                     <a:stretch>
                       <a:fillRect/>
                     </a:stretch>
@@ -16169,7 +16347,7 @@
                     <pic:cNvPicPr/>
                   </pic:nvPicPr>
                   <pic:blipFill rotWithShape="1">
-                    <a:blip r:embed="rId19">
+                    <a:blip r:embed="rId20">
                       <a:extLst>
                         <a:ext uri="{28A0092B-C50C-407E-A947-70E740481C1C}">
                           <a14:useLocalDpi xmlns:a14="http://schemas.microsoft.com/office/drawing/2010/main" val="0"/>
@@ -16282,7 +16460,7 @@
                     <pic:cNvPicPr/>
                   </pic:nvPicPr>
                   <pic:blipFill>
-                    <a:blip r:embed="rId20">
+                    <a:blip r:embed="rId21">
                       <a:extLst>
                         <a:ext uri="{28A0092B-C50C-407E-A947-70E740481C1C}">
                           <a14:useLocalDpi xmlns:a14="http://schemas.microsoft.com/office/drawing/2010/main" val="0"/>
@@ -16701,7 +16879,7 @@
                     <pic:cNvPicPr/>
                   </pic:nvPicPr>
                   <pic:blipFill>
-                    <a:blip r:embed="rId21">
+                    <a:blip r:embed="rId22">
                       <a:extLst>
                         <a:ext uri="{28A0092B-C50C-407E-A947-70E740481C1C}">
                           <a14:useLocalDpi xmlns:a14="http://schemas.microsoft.com/office/drawing/2010/main" val="0"/>
@@ -16899,27 +17077,29 @@
         </w:rPr>
       </w:pPr>
       <w:r>
-        <w:rPr>
-          <w:sz w:val="36"/>
-        </w:rPr>
         <w:lastRenderedPageBreak/>
         <w:t>8</w:t>
       </w:r>
       <w:r>
+        <w:t>. Feature Specifications</w:t>
+      </w:r>
+    </w:p>
+    <w:p>
+      <w:pPr>
+        <w:pStyle w:val="Heading2"/>
+        <w:tabs>
+          <w:tab w:val="left" w:pos="5392"/>
+        </w:tabs>
         <w:rPr>
           <w:sz w:val="36"/>
         </w:rPr>
-        <w:t>. Feature Specifications</w:t>
-      </w:r>
-    </w:p>
-    <w:p>
-      <w:pPr>
-        <w:pStyle w:val="Heading2"/>
-        <w:jc w:val="center"/>
+      </w:pPr>
+      <w:r>
         <w:rPr>
           <w:sz w:val="36"/>
         </w:rPr>
-      </w:pPr>
+        <w:tab/>
+      </w:r>
     </w:p>
     <w:p>
       <w:pPr>
@@ -17134,7 +17314,7 @@
                     <pic:cNvPicPr/>
                   </pic:nvPicPr>
                   <pic:blipFill>
-                    <a:blip r:embed="rId22">
+                    <a:blip r:embed="rId23">
                       <a:extLst>
                         <a:ext uri="{28A0092B-C50C-407E-A947-70E740481C1C}">
                           <a14:useLocalDpi xmlns:a14="http://schemas.microsoft.com/office/drawing/2010/main" val="0"/>
@@ -17476,7 +17656,7 @@
                     <pic:cNvPicPr/>
                   </pic:nvPicPr>
                   <pic:blipFill>
-                    <a:blip r:embed="rId23">
+                    <a:blip r:embed="rId24">
                       <a:extLst>
                         <a:ext uri="{28A0092B-C50C-407E-A947-70E740481C1C}">
                           <a14:useLocalDpi xmlns:a14="http://schemas.microsoft.com/office/drawing/2010/main" val="0"/>
@@ -17726,7 +17906,7 @@
                     <pic:cNvPicPr/>
                   </pic:nvPicPr>
                   <pic:blipFill>
-                    <a:blip r:embed="rId24">
+                    <a:blip r:embed="rId25">
                       <a:extLst>
                         <a:ext uri="{28A0092B-C50C-407E-A947-70E740481C1C}">
                           <a14:useLocalDpi xmlns:a14="http://schemas.microsoft.com/office/drawing/2010/main" val="0"/>
@@ -17985,7 +18165,7 @@
                     <pic:cNvPicPr/>
                   </pic:nvPicPr>
                   <pic:blipFill>
-                    <a:blip r:embed="rId25">
+                    <a:blip r:embed="rId26">
                       <a:extLst>
                         <a:ext uri="{28A0092B-C50C-407E-A947-70E740481C1C}">
                           <a14:useLocalDpi xmlns:a14="http://schemas.microsoft.com/office/drawing/2010/main" val="0"/>
@@ -18295,7 +18475,7 @@
                     <pic:cNvPicPr/>
                   </pic:nvPicPr>
                   <pic:blipFill>
-                    <a:blip r:embed="rId26">
+                    <a:blip r:embed="rId27">
                       <a:extLst>
                         <a:ext uri="{28A0092B-C50C-407E-A947-70E740481C1C}">
                           <a14:useLocalDpi xmlns:a14="http://schemas.microsoft.com/office/drawing/2010/main" val="0"/>
@@ -18435,7 +18615,7 @@
         </w:rPr>
         <w:pict w14:anchorId="080706D3">
           <v:shape id="_x0000_s1029" type="#_x0000_t75" style="position:absolute;left:0;text-align:left;margin-left:6.15pt;margin-top:311.05pt;width:482.25pt;height:75.6pt;z-index:251679744;mso-position-horizontal-relative:text;mso-position-vertical-relative:text;mso-width-relative:page;mso-height-relative:page">
-            <v:imagedata r:id="rId27" o:title="Screenshot 2025-09-18 215733"/>
+            <v:imagedata r:id="rId28" o:title="Screenshot 2025-09-18 215733"/>
             <w10:wrap type="square"/>
           </v:shape>
         </w:pict>
@@ -18446,7 +18626,7 @@
         </w:rPr>
         <w:pict w14:anchorId="2A06C852">
           <v:shape id="_x0000_s1028" type="#_x0000_t75" style="position:absolute;left:0;text-align:left;margin-left:6.15pt;margin-top:29.6pt;width:482.25pt;height:284.85pt;z-index:251677696;mso-position-horizontal-relative:text;mso-position-vertical-relative:text;mso-width-relative:page;mso-height-relative:page">
-            <v:imagedata r:id="rId28" o:title="Screenshot 2025-09-18 215650"/>
+            <v:imagedata r:id="rId29" o:title="Screenshot 2025-09-18 215650"/>
             <w10:wrap type="square"/>
           </v:shape>
         </w:pict>
@@ -18655,7 +18835,7 @@
                     <pic:cNvPicPr/>
                   </pic:nvPicPr>
                   <pic:blipFill>
-                    <a:blip r:embed="rId29">
+                    <a:blip r:embed="rId30">
                       <a:extLst>
                         <a:ext uri="{28A0092B-C50C-407E-A947-70E740481C1C}">
                           <a14:useLocalDpi xmlns:a14="http://schemas.microsoft.com/office/drawing/2010/main" val="0"/>
@@ -18728,7 +18908,7 @@
                     <pic:cNvPicPr/>
                   </pic:nvPicPr>
                   <pic:blipFill>
-                    <a:blip r:embed="rId30">
+                    <a:blip r:embed="rId31">
                       <a:extLst>
                         <a:ext uri="{28A0092B-C50C-407E-A947-70E740481C1C}">
                           <a14:useLocalDpi xmlns:a14="http://schemas.microsoft.com/office/drawing/2010/main" val="0"/>
@@ -18954,7 +19134,7 @@
                     <pic:cNvPicPr/>
                   </pic:nvPicPr>
                   <pic:blipFill>
-                    <a:blip r:embed="rId31">
+                    <a:blip r:embed="rId32">
                       <a:extLst>
                         <a:ext uri="{28A0092B-C50C-407E-A947-70E740481C1C}">
                           <a14:useLocalDpi xmlns:a14="http://schemas.microsoft.com/office/drawing/2010/main" val="0"/>
@@ -19023,7 +19203,7 @@
                     <pic:cNvPicPr/>
                   </pic:nvPicPr>
                   <pic:blipFill>
-                    <a:blip r:embed="rId32">
+                    <a:blip r:embed="rId33">
                       <a:extLst>
                         <a:ext uri="{28A0092B-C50C-407E-A947-70E740481C1C}">
                           <a14:useLocalDpi xmlns:a14="http://schemas.microsoft.com/office/drawing/2010/main" val="0"/>
@@ -19090,7 +19270,7 @@
                     <pic:cNvPicPr/>
                   </pic:nvPicPr>
                   <pic:blipFill>
-                    <a:blip r:embed="rId33">
+                    <a:blip r:embed="rId34">
                       <a:extLst>
                         <a:ext uri="{28A0092B-C50C-407E-A947-70E740481C1C}">
                           <a14:useLocalDpi xmlns:a14="http://schemas.microsoft.com/office/drawing/2010/main" val="0"/>
@@ -19409,7 +19589,7 @@
                     <pic:cNvPicPr/>
                   </pic:nvPicPr>
                   <pic:blipFill>
-                    <a:blip r:embed="rId34">
+                    <a:blip r:embed="rId35">
                       <a:extLst>
                         <a:ext uri="{28A0092B-C50C-407E-A947-70E740481C1C}">
                           <a14:useLocalDpi xmlns:a14="http://schemas.microsoft.com/office/drawing/2010/main" val="0"/>
@@ -19625,7 +19805,7 @@
                     <pic:cNvPicPr/>
                   </pic:nvPicPr>
                   <pic:blipFill>
-                    <a:blip r:embed="rId35">
+                    <a:blip r:embed="rId36">
                       <a:extLst>
                         <a:ext uri="{28A0092B-C50C-407E-A947-70E740481C1C}">
                           <a14:useLocalDpi xmlns:a14="http://schemas.microsoft.com/office/drawing/2010/main" val="0"/>
@@ -19699,7 +19879,7 @@
                     <pic:cNvPicPr/>
                   </pic:nvPicPr>
                   <pic:blipFill>
-                    <a:blip r:embed="rId36">
+                    <a:blip r:embed="rId37">
                       <a:extLst>
                         <a:ext uri="{28A0092B-C50C-407E-A947-70E740481C1C}">
                           <a14:useLocalDpi xmlns:a14="http://schemas.microsoft.com/office/drawing/2010/main" val="0"/>
@@ -19833,7 +20013,7 @@
                     <pic:cNvPicPr/>
                   </pic:nvPicPr>
                   <pic:blipFill>
-                    <a:blip r:embed="rId37">
+                    <a:blip r:embed="rId38">
                       <a:extLst>
                         <a:ext uri="{28A0092B-C50C-407E-A947-70E740481C1C}">
                           <a14:useLocalDpi xmlns:a14="http://schemas.microsoft.com/office/drawing/2010/main" val="0"/>
@@ -19966,7 +20146,7 @@
                     <pic:cNvPicPr/>
                   </pic:nvPicPr>
                   <pic:blipFill>
-                    <a:blip r:embed="rId38">
+                    <a:blip r:embed="rId39">
                       <a:extLst>
                         <a:ext uri="{28A0092B-C50C-407E-A947-70E740481C1C}">
                           <a14:useLocalDpi xmlns:a14="http://schemas.microsoft.com/office/drawing/2010/main" val="0"/>
@@ -20096,7 +20276,7 @@
                     <pic:cNvPicPr/>
                   </pic:nvPicPr>
                   <pic:blipFill>
-                    <a:blip r:embed="rId39">
+                    <a:blip r:embed="rId40">
                       <a:extLst>
                         <a:ext uri="{28A0092B-C50C-407E-A947-70E740481C1C}">
                           <a14:useLocalDpi xmlns:a14="http://schemas.microsoft.com/office/drawing/2010/main" val="0"/>
@@ -20533,8 +20713,8 @@
           <w:sz w:val="36"/>
         </w:rPr>
       </w:pPr>
-      <w:bookmarkStart w:id="14" w:name="CONCLUSION"/>
-      <w:bookmarkEnd w:id="14"/>
+      <w:bookmarkStart w:id="13" w:name="CONCLUSION"/>
+      <w:bookmarkEnd w:id="13"/>
       <w:r>
         <w:rPr>
           <w:b/>
@@ -21505,8 +21685,8 @@
           <w:sz w:val="32"/>
         </w:rPr>
       </w:pPr>
-      <w:bookmarkStart w:id="15" w:name="PROGRAM_CODE"/>
-      <w:bookmarkEnd w:id="15"/>
+      <w:bookmarkStart w:id="14" w:name="PROGRAM_CODE"/>
+      <w:bookmarkEnd w:id="14"/>
       <w:r>
         <w:rPr>
           <w:b/>
@@ -21561,8 +21741,8 @@
           <w:szCs w:val="27"/>
         </w:rPr>
       </w:pPr>
-      <w:bookmarkStart w:id="16" w:name="#_import_the_necessary_packages"/>
-      <w:bookmarkEnd w:id="16"/>
+      <w:bookmarkStart w:id="15" w:name="#_import_the_necessary_packages"/>
+      <w:bookmarkEnd w:id="15"/>
       <w:r>
         <w:rPr>
           <w:b/>
@@ -25592,8 +25772,8 @@
         <w:ind w:right="2987"/>
         <w:jc w:val="center"/>
       </w:pPr>
-      <w:bookmarkStart w:id="17" w:name="REFERENCES"/>
-      <w:bookmarkEnd w:id="17"/>
+      <w:bookmarkStart w:id="16" w:name="REFERENCES"/>
+      <w:bookmarkEnd w:id="16"/>
       <w:r>
         <w:lastRenderedPageBreak/>
         <w:t>13. Limitations</w:t>
@@ -26107,26 +26287,17 @@
         <w:spacing w:before="60"/>
         <w:ind w:right="2987"/>
         <w:jc w:val="center"/>
-      </w:pPr>
-    </w:p>
-    <w:p>
-      <w:pPr>
-        <w:pStyle w:val="Heading4"/>
-        <w:spacing w:before="60"/>
-        <w:ind w:right="2987"/>
-        <w:jc w:val="center"/>
-      </w:pPr>
-      <w:r>
+        <w:rPr>
+          <w:sz w:val="36"/>
+        </w:rPr>
+      </w:pPr>
+      <w:r>
+        <w:rPr>
+          <w:sz w:val="36"/>
+        </w:rPr>
+        <w:lastRenderedPageBreak/>
         <w:t>14. REFERENCES</w:t>
       </w:r>
-    </w:p>
-    <w:p>
-      <w:pPr>
-        <w:pStyle w:val="Heading4"/>
-        <w:spacing w:before="60"/>
-        <w:ind w:right="2987"/>
-        <w:jc w:val="center"/>
-      </w:pPr>
     </w:p>
     <w:p>
       <w:pPr>
@@ -26429,7 +26600,7 @@
         </w:rPr>
         <w:t xml:space="preserve">-learn documentation — </w:t>
       </w:r>
-      <w:hyperlink r:id="rId40" w:history="1">
+      <w:hyperlink r:id="rId41" w:history="1">
         <w:r>
           <w:rPr>
             <w:rStyle w:val="Hyperlink"/>
@@ -26460,7 +26631,7 @@
         </w:rPr>
         <w:t xml:space="preserve">Flask documentation — </w:t>
       </w:r>
-      <w:hyperlink r:id="rId41" w:history="1">
+      <w:hyperlink r:id="rId42" w:history="1">
         <w:r>
           <w:rPr>
             <w:rStyle w:val="Hyperlink"/>
@@ -26491,7 +26662,7 @@
         </w:rPr>
         <w:t xml:space="preserve">Chart.js documentation — </w:t>
       </w:r>
-      <w:hyperlink r:id="rId42" w:history="1">
+      <w:hyperlink r:id="rId43" w:history="1">
         <w:r>
           <w:rPr>
             <w:rStyle w:val="Hyperlink"/>
@@ -26530,7 +26701,7 @@
         </w:rPr>
         <w:t xml:space="preserve"> documentation — </w:t>
       </w:r>
-      <w:hyperlink r:id="rId43" w:history="1">
+      <w:hyperlink r:id="rId44" w:history="1">
         <w:r>
           <w:rPr>
             <w:rStyle w:val="Hyperlink"/>
@@ -26611,6 +26782,21 @@
     </w:p>
     <w:p>
       <w:pPr>
+        <w:rPr>
+          <w:b/>
+          <w:sz w:val="40"/>
+        </w:rPr>
+      </w:pPr>
+      <w:r>
+        <w:rPr>
+          <w:b/>
+          <w:sz w:val="40"/>
+        </w:rPr>
+        <w:br w:type="page"/>
+      </w:r>
+    </w:p>
+    <w:p>
+      <w:pPr>
         <w:tabs>
           <w:tab w:val="left" w:pos="937"/>
         </w:tabs>
@@ -26636,19 +26822,6 @@
         </w:rPr>
         <w:t xml:space="preserve"> Appendices</w:t>
       </w:r>
-    </w:p>
-    <w:p>
-      <w:pPr>
-        <w:tabs>
-          <w:tab w:val="left" w:pos="937"/>
-        </w:tabs>
-        <w:spacing w:before="177"/>
-        <w:jc w:val="center"/>
-        <w:rPr>
-          <w:b/>
-          <w:sz w:val="32"/>
-        </w:rPr>
-      </w:pPr>
     </w:p>
     <w:p>
       <w:pPr>
@@ -27335,22 +27508,22 @@
         <w:rPr>
           <w:sz w:val="40"/>
         </w:rPr>
+        <w:t>Environment Configuration</w:t>
+      </w:r>
+    </w:p>
+    <w:p>
+      <w:pPr>
+        <w:pStyle w:val="whitespace-normal"/>
+        <w:jc w:val="both"/>
+        <w:rPr>
+          <w:sz w:val="28"/>
+        </w:rPr>
+      </w:pPr>
+      <w:r>
+        <w:rPr>
+          <w:sz w:val="28"/>
+        </w:rPr>
         <w:lastRenderedPageBreak/>
-        <w:t>Environment Configuration</w:t>
-      </w:r>
-    </w:p>
-    <w:p>
-      <w:pPr>
-        <w:pStyle w:val="whitespace-normal"/>
-        <w:jc w:val="both"/>
-        <w:rPr>
-          <w:sz w:val="28"/>
-        </w:rPr>
-      </w:pPr>
-      <w:r>
-        <w:rPr>
-          <w:sz w:val="28"/>
-        </w:rPr>
         <w:t xml:space="preserve">Create </w:t>
       </w:r>
       <w:r>
@@ -27847,43 +28020,43 @@
           <w:b/>
           <w:sz w:val="32"/>
         </w:rPr>
+        <w:t>Response Format:</w:t>
+      </w:r>
+    </w:p>
+    <w:p>
+      <w:pPr>
+        <w:pStyle w:val="whitespace-normal"/>
+        <w:jc w:val="both"/>
+        <w:rPr>
+          <w:sz w:val="22"/>
+        </w:rPr>
+      </w:pPr>
+      <w:r>
+        <w:rPr>
+          <w:sz w:val="22"/>
+        </w:rPr>
+        <w:t xml:space="preserve">{   </w:t>
+      </w:r>
+      <w:r>
+        <w:rPr>
+          <w:sz w:val="22"/>
+        </w:rPr>
+        <w:t>"prediction": 1,</w:t>
+      </w:r>
+    </w:p>
+    <w:p>
+      <w:pPr>
+        <w:pStyle w:val="whitespace-normal"/>
+        <w:jc w:val="both"/>
+        <w:rPr>
+          <w:sz w:val="22"/>
+        </w:rPr>
+      </w:pPr>
+      <w:r>
+        <w:rPr>
+          <w:sz w:val="22"/>
+        </w:rPr>
         <w:lastRenderedPageBreak/>
-        <w:t>Response Format:</w:t>
-      </w:r>
-    </w:p>
-    <w:p>
-      <w:pPr>
-        <w:pStyle w:val="whitespace-normal"/>
-        <w:jc w:val="both"/>
-        <w:rPr>
-          <w:sz w:val="22"/>
-        </w:rPr>
-      </w:pPr>
-      <w:r>
-        <w:rPr>
-          <w:sz w:val="22"/>
-        </w:rPr>
-        <w:t xml:space="preserve">{   </w:t>
-      </w:r>
-      <w:r>
-        <w:rPr>
-          <w:sz w:val="22"/>
-        </w:rPr>
-        <w:t>"prediction": 1,</w:t>
-      </w:r>
-    </w:p>
-    <w:p>
-      <w:pPr>
-        <w:pStyle w:val="whitespace-normal"/>
-        <w:jc w:val="both"/>
-        <w:rPr>
-          <w:sz w:val="22"/>
-        </w:rPr>
-      </w:pPr>
-      <w:r>
-        <w:rPr>
-          <w:sz w:val="22"/>
-        </w:rPr>
         <w:t xml:space="preserve">  "</w:t>
       </w:r>
       <w:proofErr w:type="gramStart"/>
@@ -28435,17 +28608,7 @@
           <w:sz w:val="24"/>
           <w:szCs w:val="24"/>
         </w:rPr>
-        <w:t xml:space="preserve"> </w:t>
-      </w:r>
-      <w:r>
-        <w:rPr>
-          <w:b w:val="0"/>
-          <w:bCs w:val="0"/>
-          <w:sz w:val="24"/>
-          <w:szCs w:val="24"/>
-        </w:rPr>
-        <w:lastRenderedPageBreak/>
-        <w:t xml:space="preserve">classifier object, used for prediction and probability </w:t>
+        <w:t xml:space="preserve"> classifier object, used for prediction and probability </w:t>
       </w:r>
       <w:proofErr w:type="gramStart"/>
       <w:r>
@@ -28532,7 +28695,17 @@
           <w:sz w:val="24"/>
           <w:szCs w:val="24"/>
         </w:rPr>
-        <w:t xml:space="preserve">, which is responsible for scaling input features before model </w:t>
+        <w:t xml:space="preserve">, which </w:t>
+      </w:r>
+      <w:r>
+        <w:rPr>
+          <w:b w:val="0"/>
+          <w:bCs w:val="0"/>
+          <w:sz w:val="24"/>
+          <w:szCs w:val="24"/>
+        </w:rPr>
+        <w:lastRenderedPageBreak/>
+        <w:t xml:space="preserve">is responsible for scaling input features before model </w:t>
       </w:r>
       <w:proofErr w:type="gramStart"/>
       <w:r>
@@ -28978,9 +29151,6 @@
     </w:p>
     <w:p>
       <w:pPr>
-        <w:spacing w:before="100" w:beforeAutospacing="1" w:after="100" w:afterAutospacing="1"/>
-        <w:jc w:val="center"/>
-        <w:outlineLvl w:val="1"/>
         <w:rPr>
           <w:b/>
           <w:bCs/>
@@ -28997,10 +29167,14 @@
           <w:szCs w:val="36"/>
           <w:lang w:eastAsia="en-IN" w:bidi="hi-IN"/>
         </w:rPr>
-        <w:lastRenderedPageBreak/>
-        <w:t>16.</w:t>
-      </w:r>
-      <w:r>
+        <w:br w:type="page"/>
+      </w:r>
+    </w:p>
+    <w:p>
+      <w:pPr>
+        <w:spacing w:before="100" w:beforeAutospacing="1" w:after="100" w:afterAutospacing="1"/>
+        <w:jc w:val="center"/>
+        <w:outlineLvl w:val="1"/>
         <w:rPr>
           <w:b/>
           <w:bCs/>
@@ -29008,8 +29182,9 @@
           <w:szCs w:val="36"/>
           <w:lang w:eastAsia="en-IN" w:bidi="hi-IN"/>
         </w:rPr>
-        <w:t xml:space="preserve"> Plagiarism</w:t>
-      </w:r>
+      </w:pPr>
+      <w:bookmarkStart w:id="17" w:name="_GoBack"/>
+      <w:bookmarkEnd w:id="17"/>
       <w:r>
         <w:rPr>
           <w:b/>
@@ -29018,7 +29193,8 @@
           <w:szCs w:val="36"/>
           <w:lang w:eastAsia="en-IN" w:bidi="hi-IN"/>
         </w:rPr>
-        <w:t xml:space="preserve"> Report (Self</w:t>
+        <w:lastRenderedPageBreak/>
+        <w:t>16.</w:t>
       </w:r>
       <w:r>
         <w:rPr>
@@ -29028,15 +29204,9 @@
           <w:szCs w:val="36"/>
           <w:lang w:eastAsia="en-IN" w:bidi="hi-IN"/>
         </w:rPr>
-        <w:noBreakHyphen/>
-        <w:t>Attested)</w:t>
-      </w:r>
-    </w:p>
-    <w:p>
-      <w:pPr>
-        <w:spacing w:before="100" w:beforeAutospacing="1" w:after="100" w:afterAutospacing="1"/>
-        <w:jc w:val="center"/>
-        <w:outlineLvl w:val="1"/>
+        <w:t xml:space="preserve"> Plagiarism</w:t>
+      </w:r>
+      <w:r>
         <w:rPr>
           <w:b/>
           <w:bCs/>
@@ -29044,6 +29214,32 @@
           <w:szCs w:val="36"/>
           <w:lang w:eastAsia="en-IN" w:bidi="hi-IN"/>
         </w:rPr>
+        <w:t xml:space="preserve"> Report (Self</w:t>
+      </w:r>
+      <w:r>
+        <w:rPr>
+          <w:b/>
+          <w:bCs/>
+          <w:sz w:val="36"/>
+          <w:szCs w:val="36"/>
+          <w:lang w:eastAsia="en-IN" w:bidi="hi-IN"/>
+        </w:rPr>
+        <w:noBreakHyphen/>
+        <w:t>Attested)</w:t>
+      </w:r>
+    </w:p>
+    <w:p>
+      <w:pPr>
+        <w:spacing w:before="100" w:beforeAutospacing="1" w:after="100" w:afterAutospacing="1"/>
+        <w:jc w:val="center"/>
+        <w:outlineLvl w:val="1"/>
+        <w:rPr>
+          <w:b/>
+          <w:bCs/>
+          <w:sz w:val="36"/>
+          <w:szCs w:val="36"/>
+          <w:lang w:eastAsia="en-IN" w:bidi="hi-IN"/>
+        </w:rPr>
       </w:pPr>
     </w:p>
     <w:p>
@@ -29133,7 +29329,7 @@
         </w:rPr>
         <w:t xml:space="preserve"> [</w:t>
       </w:r>
-      <w:hyperlink r:id="rId44" w:history="1">
+      <w:hyperlink r:id="rId45" w:history="1">
         <w:r>
           <w:rPr>
             <w:rStyle w:val="Hyperlink"/>
@@ -29260,7 +29456,7 @@
                     <pic:cNvPicPr/>
                   </pic:nvPicPr>
                   <pic:blipFill>
-                    <a:blip r:embed="rId45"/>
+                    <a:blip r:embed="rId46"/>
                     <a:stretch>
                       <a:fillRect/>
                     </a:stretch>
@@ -29316,6 +29512,59 @@
 </file>
 
 <file path=word/footer1.xml><?xml version="1.0" encoding="utf-8"?>
+<w:ftr xmlns:wpc="http://schemas.microsoft.com/office/word/2010/wordprocessingCanvas" xmlns:mc="http://schemas.openxmlformats.org/markup-compatibility/2006" xmlns:o="urn:schemas-microsoft-com:office:office" xmlns:r="http://schemas.openxmlformats.org/officeDocument/2006/relationships" xmlns:m="http://schemas.openxmlformats.org/officeDocument/2006/math" xmlns:v="urn:schemas-microsoft-com:vml" xmlns:wp14="http://schemas.microsoft.com/office/word/2010/wordprocessingDrawing" xmlns:wp="http://schemas.openxmlformats.org/drawingml/2006/wordprocessingDrawing" xmlns:w10="urn:schemas-microsoft-com:office:word" xmlns:w="http://schemas.openxmlformats.org/wordprocessingml/2006/main" xmlns:w14="http://schemas.microsoft.com/office/word/2010/wordml" xmlns:wpg="http://schemas.microsoft.com/office/word/2010/wordprocessingGroup" xmlns:wpi="http://schemas.microsoft.com/office/word/2010/wordprocessingInk" xmlns:wne="http://schemas.microsoft.com/office/word/2006/wordml" xmlns:wps="http://schemas.microsoft.com/office/word/2010/wordprocessingShape" mc:Ignorable="w14 wp14">
+  <w:sdt>
+    <w:sdtPr>
+      <w:id w:val="-162701201"/>
+      <w:docPartObj>
+        <w:docPartGallery w:val="Page Numbers (Bottom of Page)"/>
+        <w:docPartUnique/>
+      </w:docPartObj>
+    </w:sdtPr>
+    <w:sdtEndPr>
+      <w:rPr>
+        <w:noProof/>
+      </w:rPr>
+    </w:sdtEndPr>
+    <w:sdtContent>
+      <w:p>
+        <w:pPr>
+          <w:pStyle w:val="Footer"/>
+          <w:jc w:val="right"/>
+        </w:pPr>
+        <w:r>
+          <w:fldChar w:fldCharType="begin"/>
+        </w:r>
+        <w:r>
+          <w:instrText xml:space="preserve"> PAGE   \* MERGEFORMAT </w:instrText>
+        </w:r>
+        <w:r>
+          <w:fldChar w:fldCharType="separate"/>
+        </w:r>
+        <w:r>
+          <w:rPr>
+            <w:noProof/>
+          </w:rPr>
+          <w:t>1</w:t>
+        </w:r>
+        <w:r>
+          <w:rPr>
+            <w:noProof/>
+          </w:rPr>
+          <w:fldChar w:fldCharType="end"/>
+        </w:r>
+      </w:p>
+    </w:sdtContent>
+  </w:sdt>
+  <w:p>
+    <w:pPr>
+      <w:pStyle w:val="Footer"/>
+    </w:pPr>
+  </w:p>
+</w:ftr>
+</file>
+
+<file path=word/footer2.xml><?xml version="1.0" encoding="utf-8"?>
 <w:ftr xmlns:wpc="http://schemas.microsoft.com/office/word/2010/wordprocessingCanvas" xmlns:mc="http://schemas.openxmlformats.org/markup-compatibility/2006" xmlns:o="urn:schemas-microsoft-com:office:office" xmlns:r="http://schemas.openxmlformats.org/officeDocument/2006/relationships" xmlns:m="http://schemas.openxmlformats.org/officeDocument/2006/math" xmlns:v="urn:schemas-microsoft-com:vml" xmlns:wp14="http://schemas.microsoft.com/office/word/2010/wordprocessingDrawing" xmlns:wp="http://schemas.openxmlformats.org/drawingml/2006/wordprocessingDrawing" xmlns:w10="urn:schemas-microsoft-com:office:word" xmlns:w="http://schemas.openxmlformats.org/wordprocessingml/2006/main" xmlns:w14="http://schemas.microsoft.com/office/word/2010/wordml" xmlns:wpg="http://schemas.microsoft.com/office/word/2010/wordprocessingGroup" xmlns:wpi="http://schemas.microsoft.com/office/word/2010/wordprocessingInk" xmlns:wne="http://schemas.microsoft.com/office/word/2006/wordml" xmlns:wps="http://schemas.microsoft.com/office/word/2010/wordprocessingShape" mc:Ignorable="w14 wp14">
   <w:p>
     <w:pPr>
@@ -29358,7 +29607,7 @@
                 </mc:Choice>
                 <mc:Fallback>
                   <wp:positionV relativeFrom="page">
-                    <wp:posOffset>9336405</wp:posOffset>
+                    <wp:posOffset>9354185</wp:posOffset>
                   </wp:positionV>
                 </mc:Fallback>
               </mc:AlternateContent>
@@ -29443,7 +29692,7 @@
                               <w:sz w:val="26"/>
                               <w:szCs w:val="26"/>
                             </w:rPr>
-                            <w:t>1</w:t>
+                            <w:t>2</w:t>
                           </w:r>
                           <w:r>
                             <w:rPr>
@@ -29523,7 +29772,7 @@
                         <w:sz w:val="26"/>
                         <w:szCs w:val="26"/>
                       </w:rPr>
-                      <w:t>1</w:t>
+                      <w:t>2</w:t>
                     </w:r>
                     <w:r>
                       <w:rPr>
@@ -42954,7 +43203,7 @@
   </w:docDefaults>
   <w:latentStyles w:defLockedState="0" w:defUIPriority="99" w:defSemiHidden="1" w:defUnhideWhenUsed="1" w:defQFormat="0" w:count="267">
     <w:lsdException w:name="Normal" w:semiHidden="0" w:uiPriority="0" w:unhideWhenUsed="0" w:qFormat="1"/>
-    <w:lsdException w:name="heading 1" w:semiHidden="0" w:uiPriority="9" w:unhideWhenUsed="0" w:qFormat="1"/>
+    <w:lsdException w:name="heading 1" w:semiHidden="0" w:uiPriority="1" w:unhideWhenUsed="0" w:qFormat="1"/>
     <w:lsdException w:name="heading 2" w:uiPriority="9" w:qFormat="1"/>
     <w:lsdException w:name="heading 3" w:uiPriority="9" w:qFormat="1"/>
     <w:lsdException w:name="heading 4" w:uiPriority="9" w:qFormat="1"/>
@@ -43495,7 +43744,7 @@
   </w:docDefaults>
   <w:latentStyles w:defLockedState="0" w:defUIPriority="99" w:defSemiHidden="1" w:defUnhideWhenUsed="1" w:defQFormat="0" w:count="267">
     <w:lsdException w:name="Normal" w:semiHidden="0" w:uiPriority="0" w:unhideWhenUsed="0" w:qFormat="1"/>
-    <w:lsdException w:name="heading 1" w:semiHidden="0" w:uiPriority="9" w:unhideWhenUsed="0" w:qFormat="1"/>
+    <w:lsdException w:name="heading 1" w:semiHidden="0" w:uiPriority="1" w:unhideWhenUsed="0" w:qFormat="1"/>
     <w:lsdException w:name="heading 2" w:uiPriority="9" w:qFormat="1"/>
     <w:lsdException w:name="heading 3" w:uiPriority="9" w:qFormat="1"/>
     <w:lsdException w:name="heading 4" w:uiPriority="9" w:qFormat="1"/>
@@ -44303,7 +44552,7 @@
 </file>
 
 <file path=customXml/itemProps1.xml><?xml version="1.0" encoding="utf-8"?>
-<ds:datastoreItem xmlns:ds="http://schemas.openxmlformats.org/officeDocument/2006/customXml" ds:itemID="{7E720336-316D-4D8D-97A9-719FC7F6241B}">
+<ds:datastoreItem xmlns:ds="http://schemas.openxmlformats.org/officeDocument/2006/customXml" ds:itemID="{40494651-8C48-4499-82AC-AA516DCB4FC5}">
   <ds:schemaRefs>
     <ds:schemaRef ds:uri="http://schemas.openxmlformats.org/officeDocument/2006/bibliography"/>
   </ds:schemaRefs>

</xml_diff>

<commit_message>
Prepare for Azure App Service: add Procfile and AZURE_DEPLOY.md; pin deps incl. gunicorn; remove duplicate Dashboard/.venv; update README and .gitignore
</commit_message>
<xml_diff>
--- a/Project Report/ML Report MK.docx
+++ b/Project Report/ML Report MK.docx
@@ -112,7 +112,16 @@
           <w:sz w:val="32"/>
           <w:szCs w:val="32"/>
         </w:rPr>
-        <w:t>Janardhan</w:t>
+        <w:t>Janard</w:t>
+      </w:r>
+      <w:r>
+        <w:rPr>
+          <w:rFonts w:eastAsia="Rockwell"/>
+          <w:b/>
+          <w:sz w:val="32"/>
+          <w:szCs w:val="32"/>
+        </w:rPr>
+        <w:t>an</w:t>
       </w:r>
       <w:proofErr w:type="spellEnd"/>
       <w:r>
@@ -574,26 +583,11 @@
           <w:sz w:val="32"/>
           <w:szCs w:val="32"/>
         </w:rPr>
-        <w:t xml:space="preserve">                     </w:t>
-      </w:r>
-      <w:r>
-        <w:rPr>
-          <w:sz w:val="32"/>
-          <w:szCs w:val="32"/>
-        </w:rPr>
-        <w:t>Seat No. CS256</w:t>
-      </w:r>
-      <w:r>
-        <w:rPr>
-          <w:sz w:val="32"/>
-          <w:szCs w:val="32"/>
-        </w:rPr>
-        <w:t>43</w:t>
-      </w:r>
-    </w:p>
-    <w:p>
-      <w:pPr>
-        <w:jc w:val="center"/>
+        <w:t xml:space="preserve">                     Seat No. CS25643</w:t>
+      </w:r>
+    </w:p>
+    <w:p>
+      <w:pPr>
         <w:rPr>
           <w:rFonts w:eastAsia="Rockwell"/>
           <w:b/>
@@ -601,681 +595,76 @@
           <w:szCs w:val="32"/>
         </w:rPr>
       </w:pPr>
-    </w:p>
-    <w:p>
-      <w:pPr>
-        <w:pStyle w:val="BodyText"/>
-        <w:rPr>
+      <w:r>
+        <w:rPr>
+          <w:rFonts w:eastAsia="Rockwell"/>
           <w:b/>
+          <w:noProof/>
           <w:sz w:val="32"/>
           <w:szCs w:val="32"/>
         </w:rPr>
-      </w:pPr>
-    </w:p>
-    <w:p>
-      <w:pPr>
-        <w:pStyle w:val="BodyText"/>
-        <w:rPr>
-          <w:b/>
-          <w:sz w:val="22"/>
-        </w:rPr>
-      </w:pPr>
-    </w:p>
-    <w:p>
-      <w:pPr>
-        <w:pStyle w:val="BodyText"/>
-        <w:rPr>
-          <w:b/>
-          <w:sz w:val="22"/>
-        </w:rPr>
-      </w:pPr>
-    </w:p>
-    <w:p>
-      <w:pPr>
-        <w:spacing w:before="80"/>
-        <w:ind w:right="1874"/>
-        <w:rPr>
-          <w:b/>
-          <w:sz w:val="44"/>
-        </w:rPr>
-      </w:pPr>
-      <w:r>
-        <w:rPr>
-          <w:b/>
-          <w:sz w:val="48"/>
-        </w:rPr>
-        <w:t xml:space="preserve">                           </w:t>
-      </w:r>
-      <w:r>
-        <w:rPr>
-          <w:b/>
-          <w:sz w:val="48"/>
-        </w:rPr>
-        <w:t xml:space="preserve">  </w:t>
-      </w:r>
-      <w:r>
-        <w:rPr>
-          <w:b/>
-          <w:sz w:val="48"/>
-        </w:rPr>
-        <w:t xml:space="preserve"> </w:t>
-      </w:r>
-      <w:r>
-        <w:rPr>
-          <w:b/>
-          <w:sz w:val="44"/>
-        </w:rPr>
-        <w:t>CERTIFICATE</w:t>
-      </w:r>
-    </w:p>
-    <w:p>
-      <w:pPr>
-        <w:pStyle w:val="BodyText"/>
-        <w:rPr>
-          <w:b/>
-          <w:sz w:val="56"/>
-        </w:rPr>
-      </w:pPr>
-    </w:p>
-    <w:p>
-      <w:pPr>
-        <w:ind w:right="1874"/>
-        <w:rPr>
-          <w:sz w:val="28"/>
-        </w:rPr>
-      </w:pPr>
-      <w:r>
-        <w:rPr>
-          <w:sz w:val="28"/>
-        </w:rPr>
-        <w:t xml:space="preserve">                          </w:t>
-      </w:r>
-      <w:r>
-        <w:rPr>
-          <w:sz w:val="28"/>
-        </w:rPr>
-        <w:t xml:space="preserve">     </w:t>
-      </w:r>
-      <w:r>
-        <w:rPr>
-          <w:sz w:val="28"/>
-        </w:rPr>
-        <w:t xml:space="preserve"> </w:t>
-      </w:r>
-      <w:r>
-        <w:rPr>
-          <w:sz w:val="28"/>
-        </w:rPr>
-        <w:t>This</w:t>
-      </w:r>
-      <w:r>
-        <w:rPr>
-          <w:spacing w:val="-3"/>
-          <w:sz w:val="28"/>
-        </w:rPr>
-        <w:t xml:space="preserve"> </w:t>
-      </w:r>
-      <w:r>
-        <w:rPr>
-          <w:sz w:val="28"/>
-        </w:rPr>
-        <w:t>is</w:t>
-      </w:r>
-      <w:r>
-        <w:rPr>
-          <w:spacing w:val="-4"/>
-          <w:sz w:val="28"/>
-        </w:rPr>
-        <w:t xml:space="preserve"> </w:t>
-      </w:r>
-      <w:r>
-        <w:rPr>
-          <w:sz w:val="28"/>
-        </w:rPr>
-        <w:t>to</w:t>
-      </w:r>
-      <w:r>
-        <w:rPr>
-          <w:spacing w:val="-6"/>
-          <w:sz w:val="28"/>
-        </w:rPr>
-        <w:t xml:space="preserve"> </w:t>
-      </w:r>
-      <w:r>
-        <w:rPr>
-          <w:sz w:val="28"/>
-        </w:rPr>
-        <w:t>certify</w:t>
-      </w:r>
-      <w:r>
-        <w:rPr>
-          <w:spacing w:val="-8"/>
-          <w:sz w:val="28"/>
-        </w:rPr>
-        <w:t xml:space="preserve"> </w:t>
-      </w:r>
-      <w:r>
-        <w:rPr>
-          <w:sz w:val="28"/>
-        </w:rPr>
-        <w:t>that</w:t>
-      </w:r>
-      <w:r>
-        <w:rPr>
-          <w:spacing w:val="-5"/>
-          <w:sz w:val="28"/>
-        </w:rPr>
-        <w:t xml:space="preserve"> </w:t>
-      </w:r>
-      <w:r>
-        <w:rPr>
-          <w:sz w:val="28"/>
-        </w:rPr>
-        <w:t>the</w:t>
-      </w:r>
-      <w:r>
-        <w:rPr>
-          <w:spacing w:val="-7"/>
-          <w:sz w:val="28"/>
-        </w:rPr>
-        <w:t xml:space="preserve"> </w:t>
-      </w:r>
-      <w:r>
-        <w:rPr>
-          <w:sz w:val="28"/>
-        </w:rPr>
-        <w:t>project proposal Entitled</w:t>
-      </w:r>
-    </w:p>
-    <w:p>
-      <w:pPr>
-        <w:pStyle w:val="Heading1"/>
-        <w:spacing w:before="202"/>
-        <w:jc w:val="left"/>
-        <w:rPr>
-          <w:sz w:val="40"/>
-        </w:rPr>
-      </w:pPr>
-      <w:r>
-        <w:rPr>
-          <w:sz w:val="40"/>
-        </w:rPr>
-        <w:t xml:space="preserve">     </w:t>
-      </w:r>
-      <w:r>
-        <w:rPr>
-          <w:sz w:val="40"/>
-        </w:rPr>
-        <w:t>“</w:t>
-      </w:r>
-      <w:r>
-        <w:rPr>
-          <w:sz w:val="28"/>
-        </w:rPr>
-        <w:t>PREDICTIVE</w:t>
-      </w:r>
-      <w:r>
-        <w:rPr>
-          <w:spacing w:val="-6"/>
-          <w:sz w:val="28"/>
-        </w:rPr>
-        <w:t xml:space="preserve"> </w:t>
-      </w:r>
-      <w:r>
-        <w:rPr>
-          <w:sz w:val="28"/>
-        </w:rPr>
-        <w:t>MODELING FOR SMARTPHONE PURCHASE BEHAVIOR</w:t>
-      </w:r>
-      <w:r>
-        <w:rPr>
-          <w:sz w:val="40"/>
-        </w:rPr>
-        <w:t>”</w:t>
-      </w:r>
-    </w:p>
-    <w:p>
-      <w:pPr>
-        <w:pStyle w:val="BodyText"/>
-        <w:spacing w:before="6"/>
-        <w:rPr>
-          <w:b/>
-          <w:sz w:val="56"/>
-        </w:rPr>
-      </w:pPr>
-    </w:p>
-    <w:p>
-      <w:pPr>
-        <w:pStyle w:val="BodyText"/>
-        <w:jc w:val="both"/>
-        <w:rPr>
-          <w:sz w:val="28"/>
-          <w:szCs w:val="32"/>
-        </w:rPr>
-      </w:pPr>
-      <w:r>
-        <w:rPr>
-          <w:sz w:val="28"/>
-          <w:szCs w:val="32"/>
-        </w:rPr>
-        <w:t xml:space="preserve">Is successfully completed by </w:t>
-      </w:r>
-      <w:r>
-        <w:rPr>
-          <w:b/>
-          <w:bCs/>
-          <w:sz w:val="28"/>
-          <w:szCs w:val="32"/>
-        </w:rPr>
-        <w:t xml:space="preserve">Mr. </w:t>
-      </w:r>
-      <w:proofErr w:type="spellStart"/>
-      <w:r>
-        <w:rPr>
-          <w:b/>
-          <w:bCs/>
-          <w:sz w:val="28"/>
-          <w:szCs w:val="32"/>
-        </w:rPr>
-        <w:t>Mandar</w:t>
-      </w:r>
-      <w:proofErr w:type="spellEnd"/>
-      <w:r>
-        <w:rPr>
-          <w:b/>
-          <w:bCs/>
-          <w:sz w:val="28"/>
-          <w:szCs w:val="32"/>
-        </w:rPr>
-        <w:t xml:space="preserve"> Sanjay </w:t>
-      </w:r>
-      <w:proofErr w:type="spellStart"/>
-      <w:r>
-        <w:rPr>
-          <w:b/>
-          <w:bCs/>
-          <w:sz w:val="28"/>
-          <w:szCs w:val="32"/>
-        </w:rPr>
-        <w:t>Kajbaje</w:t>
-      </w:r>
-      <w:proofErr w:type="spellEnd"/>
-      <w:r>
-        <w:rPr>
-          <w:sz w:val="28"/>
-          <w:szCs w:val="32"/>
-        </w:rPr>
-        <w:t xml:space="preserve"> , Roll No: </w:t>
-      </w:r>
-      <w:r>
-        <w:rPr>
-          <w:b/>
-          <w:bCs/>
-          <w:sz w:val="28"/>
-          <w:szCs w:val="32"/>
-        </w:rPr>
-        <w:t>36</w:t>
-      </w:r>
-      <w:r>
-        <w:rPr>
-          <w:sz w:val="28"/>
-          <w:szCs w:val="32"/>
-        </w:rPr>
-        <w:t xml:space="preserve"> ,Examination No</w:t>
-      </w:r>
-      <w:r>
-        <w:rPr>
-          <w:b/>
-          <w:bCs/>
-          <w:sz w:val="28"/>
-          <w:szCs w:val="32"/>
-        </w:rPr>
-        <w:t>: CS25643</w:t>
-      </w:r>
-      <w:r>
-        <w:rPr>
-          <w:sz w:val="28"/>
-          <w:szCs w:val="32"/>
-        </w:rPr>
-        <w:t xml:space="preserve"> under the guidance of </w:t>
-      </w:r>
-      <w:r>
-        <w:rPr>
-          <w:b/>
-          <w:sz w:val="28"/>
-        </w:rPr>
-        <w:t xml:space="preserve">Mr. </w:t>
-      </w:r>
-      <w:proofErr w:type="spellStart"/>
-      <w:r>
-        <w:rPr>
-          <w:rFonts w:eastAsia="Rockwell"/>
-          <w:b/>
-          <w:sz w:val="28"/>
-        </w:rPr>
-        <w:t>Aakif</w:t>
-      </w:r>
-      <w:proofErr w:type="spellEnd"/>
-      <w:r>
-        <w:rPr>
-          <w:rFonts w:eastAsia="Rockwell"/>
-          <w:b/>
-          <w:sz w:val="28"/>
-        </w:rPr>
-        <w:t xml:space="preserve"> Shaikh</w:t>
-      </w:r>
-      <w:r>
-        <w:rPr>
-          <w:sz w:val="28"/>
-        </w:rPr>
-        <w:t xml:space="preserve"> </w:t>
-      </w:r>
-      <w:r>
-        <w:rPr>
-          <w:sz w:val="28"/>
-          <w:szCs w:val="32"/>
-        </w:rPr>
-        <w:t>duri</w:t>
-      </w:r>
-      <w:r>
-        <w:rPr>
-          <w:sz w:val="28"/>
-          <w:szCs w:val="32"/>
-        </w:rPr>
-        <w:t>ng the academic period of 13 Jun 2025 to 20 Sep</w:t>
-      </w:r>
-      <w:r>
-        <w:rPr>
-          <w:sz w:val="28"/>
-          <w:szCs w:val="32"/>
-        </w:rPr>
-        <w:t xml:space="preserve"> 2025</w:t>
-      </w:r>
-      <w:r>
-        <w:rPr>
-          <w:sz w:val="28"/>
-          <w:szCs w:val="32"/>
-        </w:rPr>
-        <w:t xml:space="preserve"> as per the syllabus, fulfilment for the completion of the </w:t>
-      </w:r>
-      <w:r>
-        <w:rPr>
-          <w:sz w:val="28"/>
-          <w:szCs w:val="32"/>
-        </w:rPr>
-        <w:t xml:space="preserve">TYBSC (Semester – </w:t>
-      </w:r>
-      <w:r>
-        <w:rPr>
-          <w:sz w:val="28"/>
-          <w:szCs w:val="32"/>
-        </w:rPr>
-        <w:t xml:space="preserve">V) degree in the Computer Science of </w:t>
-      </w:r>
-      <w:r>
-        <w:rPr>
-          <w:b/>
-          <w:bCs/>
-          <w:sz w:val="28"/>
-          <w:szCs w:val="32"/>
-        </w:rPr>
-        <w:t>University of Mumbai</w:t>
-      </w:r>
-      <w:r>
-        <w:rPr>
-          <w:sz w:val="28"/>
-          <w:szCs w:val="32"/>
-        </w:rPr>
-        <w:t xml:space="preserve"> . It is also to certify that this is original work of the candidate do</w:t>
-      </w:r>
-      <w:r>
-        <w:rPr>
-          <w:sz w:val="28"/>
-          <w:szCs w:val="32"/>
-        </w:rPr>
-        <w:t>ne during the academic year 2025-2026</w:t>
-      </w:r>
-      <w:r>
-        <w:rPr>
-          <w:sz w:val="28"/>
-          <w:szCs w:val="32"/>
-        </w:rPr>
-        <w:t>.</w:t>
-      </w:r>
-    </w:p>
-    <w:p>
-      <w:pPr>
-        <w:pStyle w:val="BodyText"/>
-        <w:spacing w:before="3"/>
-        <w:rPr>
-          <w:sz w:val="28"/>
-          <w:szCs w:val="32"/>
-        </w:rPr>
-      </w:pPr>
-    </w:p>
-    <w:p>
-      <w:pPr>
-        <w:pStyle w:val="BodyText"/>
-        <w:spacing w:before="3"/>
-        <w:rPr>
-          <w:sz w:val="28"/>
-          <w:szCs w:val="32"/>
-        </w:rPr>
-      </w:pPr>
-    </w:p>
-    <w:p>
-      <w:pPr>
-        <w:ind w:left="184"/>
-        <w:rPr>
-          <w:sz w:val="24"/>
-        </w:rPr>
-      </w:pPr>
-      <w:r>
-        <w:rPr>
-          <w:b/>
-          <w:sz w:val="28"/>
-        </w:rPr>
-        <w:t>Place</w:t>
-      </w:r>
-      <w:r>
-        <w:rPr>
-          <w:b/>
-          <w:sz w:val="24"/>
-        </w:rPr>
-        <w:t>:</w:t>
-      </w:r>
-      <w:r>
-        <w:rPr>
-          <w:b/>
-          <w:spacing w:val="-2"/>
-          <w:sz w:val="24"/>
-        </w:rPr>
-        <w:t xml:space="preserve"> </w:t>
-      </w:r>
-      <w:r>
-        <w:rPr>
-          <w:sz w:val="24"/>
-        </w:rPr>
-        <w:t>New</w:t>
-      </w:r>
-      <w:r>
-        <w:rPr>
-          <w:spacing w:val="-4"/>
-          <w:sz w:val="24"/>
-        </w:rPr>
-        <w:t xml:space="preserve"> </w:t>
-      </w:r>
-      <w:proofErr w:type="spellStart"/>
-      <w:r>
-        <w:rPr>
-          <w:sz w:val="24"/>
-        </w:rPr>
-        <w:t>Panvel</w:t>
-      </w:r>
-      <w:proofErr w:type="spellEnd"/>
-    </w:p>
-    <w:p>
-      <w:pPr>
-        <w:pStyle w:val="BodyText"/>
-        <w:spacing w:before="6"/>
-        <w:rPr>
-          <w:sz w:val="32"/>
-        </w:rPr>
-      </w:pPr>
-    </w:p>
-    <w:p>
-      <w:pPr>
-        <w:ind w:left="184"/>
-        <w:rPr>
-          <w:b/>
-          <w:sz w:val="24"/>
-        </w:rPr>
-      </w:pPr>
-      <w:bookmarkStart w:id="2" w:name="Date:"/>
-      <w:bookmarkEnd w:id="2"/>
-      <w:r>
-        <w:rPr>
-          <w:b/>
-          <w:sz w:val="24"/>
-        </w:rPr>
-        <w:t>Date:</w:t>
-      </w:r>
-    </w:p>
-    <w:p>
-      <w:pPr>
-        <w:pStyle w:val="BodyText"/>
-        <w:spacing w:before="3"/>
-        <w:rPr>
-          <w:b/>
-          <w:sz w:val="28"/>
-        </w:rPr>
-      </w:pPr>
-    </w:p>
-    <w:p>
-      <w:pPr>
-        <w:tabs>
-          <w:tab w:val="left" w:pos="6474"/>
-        </w:tabs>
-        <w:ind w:left="184"/>
-        <w:rPr>
-          <w:b/>
-          <w:sz w:val="24"/>
-        </w:rPr>
-      </w:pPr>
-      <w:r>
-        <w:rPr>
-          <w:b/>
-          <w:sz w:val="24"/>
-        </w:rPr>
-        <w:t>Project</w:t>
-      </w:r>
-      <w:r>
-        <w:rPr>
-          <w:b/>
-          <w:spacing w:val="-5"/>
-          <w:sz w:val="24"/>
-        </w:rPr>
-        <w:t xml:space="preserve"> </w:t>
-      </w:r>
-      <w:r>
-        <w:rPr>
-          <w:b/>
-          <w:sz w:val="24"/>
-        </w:rPr>
-        <w:t>Guide</w:t>
-      </w:r>
-      <w:r>
-        <w:rPr>
-          <w:b/>
-          <w:sz w:val="24"/>
-        </w:rPr>
-        <w:tab/>
-        <w:t>Head of</w:t>
-      </w:r>
-      <w:r>
-        <w:rPr>
-          <w:b/>
-          <w:spacing w:val="-3"/>
-          <w:sz w:val="24"/>
-        </w:rPr>
-        <w:t xml:space="preserve"> </w:t>
-      </w:r>
-      <w:r>
-        <w:rPr>
-          <w:b/>
-          <w:sz w:val="24"/>
-        </w:rPr>
-        <w:t>Department</w:t>
-      </w:r>
-    </w:p>
-    <w:p>
-      <w:pPr>
-        <w:pStyle w:val="BodyText"/>
-        <w:rPr>
-          <w:b/>
-          <w:sz w:val="28"/>
-        </w:rPr>
-      </w:pPr>
-    </w:p>
-    <w:p>
-      <w:pPr>
-        <w:pStyle w:val="BodyText"/>
-        <w:rPr>
-          <w:b/>
-          <w:sz w:val="28"/>
-        </w:rPr>
-      </w:pPr>
-    </w:p>
-    <w:p>
-      <w:pPr>
-        <w:pStyle w:val="Heading5"/>
-        <w:tabs>
-          <w:tab w:val="left" w:pos="6762"/>
-        </w:tabs>
-        <w:ind w:left="0"/>
-        <w:rPr>
-          <w:sz w:val="24"/>
-        </w:rPr>
-      </w:pPr>
-      <w:bookmarkStart w:id="3" w:name="External_Examiner_Principal"/>
-      <w:bookmarkEnd w:id="3"/>
-      <w:r>
-        <w:rPr>
-          <w:sz w:val="24"/>
-        </w:rPr>
-        <w:t xml:space="preserve">   </w:t>
-      </w:r>
-      <w:r>
-        <w:rPr>
-          <w:sz w:val="24"/>
-        </w:rPr>
-        <w:t>External</w:t>
-      </w:r>
-      <w:r>
-        <w:rPr>
-          <w:spacing w:val="-3"/>
-          <w:sz w:val="24"/>
-        </w:rPr>
-        <w:t xml:space="preserve"> </w:t>
-      </w:r>
-      <w:r>
-        <w:rPr>
-          <w:sz w:val="24"/>
-        </w:rPr>
-        <w:t>Examiner</w:t>
-      </w:r>
-      <w:r>
-        <w:rPr>
-          <w:sz w:val="24"/>
-        </w:rPr>
-        <w:tab/>
-        <w:t>Principal</w:t>
+        <w:lastRenderedPageBreak/>
+        <w:drawing>
+          <wp:anchor distT="0" distB="0" distL="114300" distR="114300" simplePos="0" relativeHeight="251694080" behindDoc="0" locked="0" layoutInCell="1" allowOverlap="1" wp14:anchorId="1069198E" wp14:editId="0BB3F838">
+            <wp:simplePos x="0" y="0"/>
+            <wp:positionH relativeFrom="column">
+              <wp:posOffset>211455</wp:posOffset>
+            </wp:positionH>
+            <wp:positionV relativeFrom="paragraph">
+              <wp:posOffset>-1802765</wp:posOffset>
+            </wp:positionV>
+            <wp:extent cx="6618605" cy="8024495"/>
+            <wp:effectExtent l="0" t="0" r="0" b="0"/>
+            <wp:wrapSquare wrapText="bothSides"/>
+            <wp:docPr id="7" name="Picture 7"/>
+            <wp:cNvGraphicFramePr>
+              <a:graphicFrameLocks xmlns:a="http://schemas.openxmlformats.org/drawingml/2006/main" noChangeAspect="1"/>
+            </wp:cNvGraphicFramePr>
+            <a:graphic xmlns:a="http://schemas.openxmlformats.org/drawingml/2006/main">
+              <a:graphicData uri="http://schemas.openxmlformats.org/drawingml/2006/picture">
+                <pic:pic xmlns:pic="http://schemas.openxmlformats.org/drawingml/2006/picture">
+                  <pic:nvPicPr>
+                    <pic:cNvPr id="0" name="certificate ml.jpg"/>
+                    <pic:cNvPicPr/>
+                  </pic:nvPicPr>
+                  <pic:blipFill>
+                    <a:blip r:embed="rId11">
+                      <a:extLst>
+                        <a:ext uri="{28A0092B-C50C-407E-A947-70E740481C1C}">
+                          <a14:useLocalDpi xmlns:a14="http://schemas.microsoft.com/office/drawing/2010/main" val="0"/>
+                        </a:ext>
+                      </a:extLst>
+                    </a:blip>
+                    <a:stretch>
+                      <a:fillRect/>
+                    </a:stretch>
+                  </pic:blipFill>
+                  <pic:spPr>
+                    <a:xfrm>
+                      <a:off x="0" y="0"/>
+                      <a:ext cx="6618605" cy="8024495"/>
+                    </a:xfrm>
+                    <a:prstGeom prst="rect">
+                      <a:avLst/>
+                    </a:prstGeom>
+                  </pic:spPr>
+                </pic:pic>
+              </a:graphicData>
+            </a:graphic>
+            <wp14:sizeRelH relativeFrom="page">
+              <wp14:pctWidth>0</wp14:pctWidth>
+            </wp14:sizeRelH>
+            <wp14:sizeRelV relativeFrom="page">
+              <wp14:pctHeight>0</wp14:pctHeight>
+            </wp14:sizeRelV>
+          </wp:anchor>
+        </w:drawing>
       </w:r>
     </w:p>
     <w:p>
       <w:pPr>
         <w:sectPr>
-          <w:footerReference w:type="default" r:id="rId11"/>
+          <w:footerReference w:type="default" r:id="rId12"/>
           <w:pgSz w:w="12240" w:h="15840" w:code="1"/>
           <w:pgMar w:top="4536" w:right="864" w:bottom="274" w:left="677" w:header="720" w:footer="720" w:gutter="0"/>
           <w:pgBorders w:offsetFrom="page">
@@ -1287,6 +676,8 @@
           <w:cols w:space="720"/>
         </w:sectPr>
       </w:pPr>
+      <w:bookmarkStart w:id="2" w:name="_GoBack"/>
+      <w:bookmarkEnd w:id="2"/>
     </w:p>
     <w:p>
       <w:pPr>
@@ -4228,8 +3619,8 @@
           <w:szCs w:val="24"/>
         </w:rPr>
       </w:pPr>
-      <w:bookmarkStart w:id="4" w:name="INTRODUCTION"/>
-      <w:bookmarkEnd w:id="4"/>
+      <w:bookmarkStart w:id="3" w:name="INTRODUCTION"/>
+      <w:bookmarkEnd w:id="3"/>
       <w:r>
         <w:rPr>
           <w:sz w:val="32"/>
@@ -4479,8 +3870,8 @@
           <w:szCs w:val="27"/>
         </w:rPr>
       </w:pPr>
-      <w:bookmarkStart w:id="5" w:name="What_is_Face_Recognition_and_Detection"/>
-      <w:bookmarkEnd w:id="5"/>
+      <w:bookmarkStart w:id="4" w:name="What_is_Face_Recognition_and_Detection"/>
+      <w:bookmarkEnd w:id="4"/>
       <w:r>
         <w:rPr>
           <w:b/>
@@ -5997,10 +5388,10 @@
           <w:szCs w:val="28"/>
         </w:rPr>
       </w:pPr>
-      <w:bookmarkStart w:id="6" w:name="IMPLEMENTATION_DETAILS"/>
-      <w:bookmarkStart w:id="7" w:name="SYSTEM_REQUIREMENTS"/>
+      <w:bookmarkStart w:id="5" w:name="IMPLEMENTATION_DETAILS"/>
+      <w:bookmarkStart w:id="6" w:name="SYSTEM_REQUIREMENTS"/>
+      <w:bookmarkEnd w:id="5"/>
       <w:bookmarkEnd w:id="6"/>
-      <w:bookmarkEnd w:id="7"/>
       <w:r>
         <w:rPr>
           <w:b/>
@@ -6051,8 +5442,8 @@
           <w:lang w:eastAsia="en-IN" w:bidi="hi-IN"/>
         </w:rPr>
       </w:pPr>
-      <w:bookmarkStart w:id="8" w:name="Hardware_details"/>
-      <w:bookmarkEnd w:id="8"/>
+      <w:bookmarkStart w:id="7" w:name="Hardware_details"/>
+      <w:bookmarkEnd w:id="7"/>
       <w:r>
         <w:rPr>
           <w:b/>
@@ -7921,8 +7312,8 @@
           <w:szCs w:val="36"/>
         </w:rPr>
       </w:pPr>
-      <w:bookmarkStart w:id="9" w:name="OVERVIEW_ON_THE_FACE_DETECTION:"/>
-      <w:bookmarkEnd w:id="9"/>
+      <w:bookmarkStart w:id="8" w:name="OVERVIEW_ON_THE_FACE_DETECTION:"/>
+      <w:bookmarkEnd w:id="8"/>
       <w:r>
         <w:rPr>
           <w:b/>
@@ -10084,8 +9475,8 @@
           <w:sz w:val="28"/>
         </w:rPr>
       </w:pPr>
-      <w:bookmarkStart w:id="10" w:name="Basic_Block_diagram_of_Detection_model"/>
-      <w:bookmarkEnd w:id="10"/>
+      <w:bookmarkStart w:id="9" w:name="Basic_Block_diagram_of_Detection_model"/>
+      <w:bookmarkEnd w:id="9"/>
       <w:r>
         <w:rPr>
           <w:sz w:val="28"/>
@@ -10188,7 +9579,7 @@
             <o:lock v:ext="edit" aspectratio="t"/>
           </v:shapetype>
           <v:shape id="_x0000_i1025" type="#_x0000_t75" style="width:496.8pt;height:421.2pt">
-            <v:imagedata r:id="rId12" o:title="smartphone_detection_architecture (4)"/>
+            <v:imagedata r:id="rId13" o:title="smartphone_detection_architecture (4)"/>
           </v:shape>
         </w:pict>
       </w:r>
@@ -10728,8 +10119,8 @@
           <w:sz w:val="32"/>
         </w:rPr>
       </w:pPr>
-      <w:bookmarkStart w:id="11" w:name="Proposed_Face_Mask_Detection_System_Arch"/>
-      <w:bookmarkEnd w:id="11"/>
+      <w:bookmarkStart w:id="10" w:name="Proposed_Face_Mask_Detection_System_Arch"/>
+      <w:bookmarkEnd w:id="10"/>
     </w:p>
     <w:p>
       <w:pPr>
@@ -10831,7 +10222,7 @@
                     <pic:cNvPicPr/>
                   </pic:nvPicPr>
                   <pic:blipFill>
-                    <a:blip r:embed="rId13">
+                    <a:blip r:embed="rId14">
                       <a:extLst>
                         <a:ext uri="{28A0092B-C50C-407E-A947-70E740481C1C}">
                           <a14:useLocalDpi xmlns:a14="http://schemas.microsoft.com/office/drawing/2010/main" val="0"/>
@@ -10974,7 +10365,7 @@
                     <pic:cNvPicPr/>
                   </pic:nvPicPr>
                   <pic:blipFill>
-                    <a:blip r:embed="rId14">
+                    <a:blip r:embed="rId15">
                       <a:extLst>
                         <a:ext uri="{28A0092B-C50C-407E-A947-70E740481C1C}">
                           <a14:useLocalDpi xmlns:a14="http://schemas.microsoft.com/office/drawing/2010/main" val="0"/>
@@ -11030,8 +10421,8 @@
         <w:pStyle w:val="Heading6"/>
         <w:ind w:left="268"/>
       </w:pPr>
-      <w:bookmarkStart w:id="12" w:name="Dataset"/>
-      <w:bookmarkEnd w:id="12"/>
+      <w:bookmarkStart w:id="11" w:name="Dataset"/>
+      <w:bookmarkEnd w:id="11"/>
     </w:p>
     <w:p>
       <w:pPr>
@@ -11109,7 +10500,7 @@
                     <pic:cNvPicPr/>
                   </pic:nvPicPr>
                   <pic:blipFill>
-                    <a:blip r:embed="rId15">
+                    <a:blip r:embed="rId16">
                       <a:extLst>
                         <a:ext uri="{28A0092B-C50C-407E-A947-70E740481C1C}">
                           <a14:useLocalDpi xmlns:a14="http://schemas.microsoft.com/office/drawing/2010/main" val="0"/>
@@ -11248,7 +10639,7 @@
                     <pic:cNvPicPr/>
                   </pic:nvPicPr>
                   <pic:blipFill>
-                    <a:blip r:embed="rId16">
+                    <a:blip r:embed="rId17">
                       <a:extLst>
                         <a:ext uri="{28A0092B-C50C-407E-A947-70E740481C1C}">
                           <a14:useLocalDpi xmlns:a14="http://schemas.microsoft.com/office/drawing/2010/main" val="0"/>
@@ -11947,7 +11338,7 @@
                     <pic:cNvPicPr/>
                   </pic:nvPicPr>
                   <pic:blipFill>
-                    <a:blip r:embed="rId17">
+                    <a:blip r:embed="rId18">
                       <a:extLst>
                         <a:ext uri="{28A0092B-C50C-407E-A947-70E740481C1C}">
                           <a14:useLocalDpi xmlns:a14="http://schemas.microsoft.com/office/drawing/2010/main" val="0"/>
@@ -12451,7 +11842,7 @@
                     <pic:cNvPicPr/>
                   </pic:nvPicPr>
                   <pic:blipFill>
-                    <a:blip r:embed="rId18">
+                    <a:blip r:embed="rId19">
                       <a:extLst>
                         <a:ext uri="{28A0092B-C50C-407E-A947-70E740481C1C}">
                           <a14:useLocalDpi xmlns:a14="http://schemas.microsoft.com/office/drawing/2010/main" val="0"/>
@@ -16069,7 +15460,7 @@
                     <pic:cNvPicPr/>
                   </pic:nvPicPr>
                   <pic:blipFill>
-                    <a:blip r:embed="rId19"/>
+                    <a:blip r:embed="rId20"/>
                     <a:stretch>
                       <a:fillRect/>
                     </a:stretch>
@@ -16347,7 +15738,7 @@
                     <pic:cNvPicPr/>
                   </pic:nvPicPr>
                   <pic:blipFill rotWithShape="1">
-                    <a:blip r:embed="rId20">
+                    <a:blip r:embed="rId21">
                       <a:extLst>
                         <a:ext uri="{28A0092B-C50C-407E-A947-70E740481C1C}">
                           <a14:useLocalDpi xmlns:a14="http://schemas.microsoft.com/office/drawing/2010/main" val="0"/>
@@ -16460,7 +15851,7 @@
                     <pic:cNvPicPr/>
                   </pic:nvPicPr>
                   <pic:blipFill>
-                    <a:blip r:embed="rId21">
+                    <a:blip r:embed="rId22">
                       <a:extLst>
                         <a:ext uri="{28A0092B-C50C-407E-A947-70E740481C1C}">
                           <a14:useLocalDpi xmlns:a14="http://schemas.microsoft.com/office/drawing/2010/main" val="0"/>
@@ -16879,7 +16270,7 @@
                     <pic:cNvPicPr/>
                   </pic:nvPicPr>
                   <pic:blipFill>
-                    <a:blip r:embed="rId22">
+                    <a:blip r:embed="rId23">
                       <a:extLst>
                         <a:ext uri="{28A0092B-C50C-407E-A947-70E740481C1C}">
                           <a14:useLocalDpi xmlns:a14="http://schemas.microsoft.com/office/drawing/2010/main" val="0"/>
@@ -17314,7 +16705,7 @@
                     <pic:cNvPicPr/>
                   </pic:nvPicPr>
                   <pic:blipFill>
-                    <a:blip r:embed="rId23">
+                    <a:blip r:embed="rId24">
                       <a:extLst>
                         <a:ext uri="{28A0092B-C50C-407E-A947-70E740481C1C}">
                           <a14:useLocalDpi xmlns:a14="http://schemas.microsoft.com/office/drawing/2010/main" val="0"/>
@@ -17656,7 +17047,7 @@
                     <pic:cNvPicPr/>
                   </pic:nvPicPr>
                   <pic:blipFill>
-                    <a:blip r:embed="rId24">
+                    <a:blip r:embed="rId25">
                       <a:extLst>
                         <a:ext uri="{28A0092B-C50C-407E-A947-70E740481C1C}">
                           <a14:useLocalDpi xmlns:a14="http://schemas.microsoft.com/office/drawing/2010/main" val="0"/>
@@ -17906,7 +17297,7 @@
                     <pic:cNvPicPr/>
                   </pic:nvPicPr>
                   <pic:blipFill>
-                    <a:blip r:embed="rId25">
+                    <a:blip r:embed="rId26">
                       <a:extLst>
                         <a:ext uri="{28A0092B-C50C-407E-A947-70E740481C1C}">
                           <a14:useLocalDpi xmlns:a14="http://schemas.microsoft.com/office/drawing/2010/main" val="0"/>
@@ -18165,7 +17556,7 @@
                     <pic:cNvPicPr/>
                   </pic:nvPicPr>
                   <pic:blipFill>
-                    <a:blip r:embed="rId26">
+                    <a:blip r:embed="rId27">
                       <a:extLst>
                         <a:ext uri="{28A0092B-C50C-407E-A947-70E740481C1C}">
                           <a14:useLocalDpi xmlns:a14="http://schemas.microsoft.com/office/drawing/2010/main" val="0"/>
@@ -18475,7 +17866,7 @@
                     <pic:cNvPicPr/>
                   </pic:nvPicPr>
                   <pic:blipFill>
-                    <a:blip r:embed="rId27">
+                    <a:blip r:embed="rId28">
                       <a:extLst>
                         <a:ext uri="{28A0092B-C50C-407E-A947-70E740481C1C}">
                           <a14:useLocalDpi xmlns:a14="http://schemas.microsoft.com/office/drawing/2010/main" val="0"/>
@@ -18615,7 +18006,7 @@
         </w:rPr>
         <w:pict w14:anchorId="080706D3">
           <v:shape id="_x0000_s1029" type="#_x0000_t75" style="position:absolute;left:0;text-align:left;margin-left:6.15pt;margin-top:311.05pt;width:482.25pt;height:75.6pt;z-index:251679744;mso-position-horizontal-relative:text;mso-position-vertical-relative:text;mso-width-relative:page;mso-height-relative:page">
-            <v:imagedata r:id="rId28" o:title="Screenshot 2025-09-18 215733"/>
+            <v:imagedata r:id="rId29" o:title="Screenshot 2025-09-18 215733"/>
             <w10:wrap type="square"/>
           </v:shape>
         </w:pict>
@@ -18626,7 +18017,7 @@
         </w:rPr>
         <w:pict w14:anchorId="2A06C852">
           <v:shape id="_x0000_s1028" type="#_x0000_t75" style="position:absolute;left:0;text-align:left;margin-left:6.15pt;margin-top:29.6pt;width:482.25pt;height:284.85pt;z-index:251677696;mso-position-horizontal-relative:text;mso-position-vertical-relative:text;mso-width-relative:page;mso-height-relative:page">
-            <v:imagedata r:id="rId29" o:title="Screenshot 2025-09-18 215650"/>
+            <v:imagedata r:id="rId30" o:title="Screenshot 2025-09-18 215650"/>
             <w10:wrap type="square"/>
           </v:shape>
         </w:pict>
@@ -18835,7 +18226,7 @@
                     <pic:cNvPicPr/>
                   </pic:nvPicPr>
                   <pic:blipFill>
-                    <a:blip r:embed="rId30">
+                    <a:blip r:embed="rId31">
                       <a:extLst>
                         <a:ext uri="{28A0092B-C50C-407E-A947-70E740481C1C}">
                           <a14:useLocalDpi xmlns:a14="http://schemas.microsoft.com/office/drawing/2010/main" val="0"/>
@@ -18908,7 +18299,7 @@
                     <pic:cNvPicPr/>
                   </pic:nvPicPr>
                   <pic:blipFill>
-                    <a:blip r:embed="rId31">
+                    <a:blip r:embed="rId32">
                       <a:extLst>
                         <a:ext uri="{28A0092B-C50C-407E-A947-70E740481C1C}">
                           <a14:useLocalDpi xmlns:a14="http://schemas.microsoft.com/office/drawing/2010/main" val="0"/>
@@ -19134,7 +18525,7 @@
                     <pic:cNvPicPr/>
                   </pic:nvPicPr>
                   <pic:blipFill>
-                    <a:blip r:embed="rId32">
+                    <a:blip r:embed="rId33">
                       <a:extLst>
                         <a:ext uri="{28A0092B-C50C-407E-A947-70E740481C1C}">
                           <a14:useLocalDpi xmlns:a14="http://schemas.microsoft.com/office/drawing/2010/main" val="0"/>
@@ -19203,7 +18594,7 @@
                     <pic:cNvPicPr/>
                   </pic:nvPicPr>
                   <pic:blipFill>
-                    <a:blip r:embed="rId33">
+                    <a:blip r:embed="rId34">
                       <a:extLst>
                         <a:ext uri="{28A0092B-C50C-407E-A947-70E740481C1C}">
                           <a14:useLocalDpi xmlns:a14="http://schemas.microsoft.com/office/drawing/2010/main" val="0"/>
@@ -19270,7 +18661,7 @@
                     <pic:cNvPicPr/>
                   </pic:nvPicPr>
                   <pic:blipFill>
-                    <a:blip r:embed="rId34">
+                    <a:blip r:embed="rId35">
                       <a:extLst>
                         <a:ext uri="{28A0092B-C50C-407E-A947-70E740481C1C}">
                           <a14:useLocalDpi xmlns:a14="http://schemas.microsoft.com/office/drawing/2010/main" val="0"/>
@@ -19589,7 +18980,7 @@
                     <pic:cNvPicPr/>
                   </pic:nvPicPr>
                   <pic:blipFill>
-                    <a:blip r:embed="rId35">
+                    <a:blip r:embed="rId36">
                       <a:extLst>
                         <a:ext uri="{28A0092B-C50C-407E-A947-70E740481C1C}">
                           <a14:useLocalDpi xmlns:a14="http://schemas.microsoft.com/office/drawing/2010/main" val="0"/>
@@ -19805,7 +19196,7 @@
                     <pic:cNvPicPr/>
                   </pic:nvPicPr>
                   <pic:blipFill>
-                    <a:blip r:embed="rId36">
+                    <a:blip r:embed="rId37">
                       <a:extLst>
                         <a:ext uri="{28A0092B-C50C-407E-A947-70E740481C1C}">
                           <a14:useLocalDpi xmlns:a14="http://schemas.microsoft.com/office/drawing/2010/main" val="0"/>
@@ -19879,7 +19270,7 @@
                     <pic:cNvPicPr/>
                   </pic:nvPicPr>
                   <pic:blipFill>
-                    <a:blip r:embed="rId37">
+                    <a:blip r:embed="rId38">
                       <a:extLst>
                         <a:ext uri="{28A0092B-C50C-407E-A947-70E740481C1C}">
                           <a14:useLocalDpi xmlns:a14="http://schemas.microsoft.com/office/drawing/2010/main" val="0"/>
@@ -20013,7 +19404,7 @@
                     <pic:cNvPicPr/>
                   </pic:nvPicPr>
                   <pic:blipFill>
-                    <a:blip r:embed="rId38">
+                    <a:blip r:embed="rId39">
                       <a:extLst>
                         <a:ext uri="{28A0092B-C50C-407E-A947-70E740481C1C}">
                           <a14:useLocalDpi xmlns:a14="http://schemas.microsoft.com/office/drawing/2010/main" val="0"/>
@@ -20146,7 +19537,7 @@
                     <pic:cNvPicPr/>
                   </pic:nvPicPr>
                   <pic:blipFill>
-                    <a:blip r:embed="rId39">
+                    <a:blip r:embed="rId40">
                       <a:extLst>
                         <a:ext uri="{28A0092B-C50C-407E-A947-70E740481C1C}">
                           <a14:useLocalDpi xmlns:a14="http://schemas.microsoft.com/office/drawing/2010/main" val="0"/>
@@ -20276,7 +19667,7 @@
                     <pic:cNvPicPr/>
                   </pic:nvPicPr>
                   <pic:blipFill>
-                    <a:blip r:embed="rId40">
+                    <a:blip r:embed="rId41">
                       <a:extLst>
                         <a:ext uri="{28A0092B-C50C-407E-A947-70E740481C1C}">
                           <a14:useLocalDpi xmlns:a14="http://schemas.microsoft.com/office/drawing/2010/main" val="0"/>
@@ -20713,8 +20104,8 @@
           <w:sz w:val="36"/>
         </w:rPr>
       </w:pPr>
-      <w:bookmarkStart w:id="13" w:name="CONCLUSION"/>
-      <w:bookmarkEnd w:id="13"/>
+      <w:bookmarkStart w:id="12" w:name="CONCLUSION"/>
+      <w:bookmarkEnd w:id="12"/>
       <w:r>
         <w:rPr>
           <w:b/>
@@ -21685,8 +21076,8 @@
           <w:sz w:val="32"/>
         </w:rPr>
       </w:pPr>
-      <w:bookmarkStart w:id="14" w:name="PROGRAM_CODE"/>
-      <w:bookmarkEnd w:id="14"/>
+      <w:bookmarkStart w:id="13" w:name="PROGRAM_CODE"/>
+      <w:bookmarkEnd w:id="13"/>
       <w:r>
         <w:rPr>
           <w:b/>
@@ -21741,8 +21132,8 @@
           <w:szCs w:val="27"/>
         </w:rPr>
       </w:pPr>
-      <w:bookmarkStart w:id="15" w:name="#_import_the_necessary_packages"/>
-      <w:bookmarkEnd w:id="15"/>
+      <w:bookmarkStart w:id="14" w:name="#_import_the_necessary_packages"/>
+      <w:bookmarkEnd w:id="14"/>
       <w:r>
         <w:rPr>
           <w:b/>
@@ -25772,8 +25163,8 @@
         <w:ind w:right="2987"/>
         <w:jc w:val="center"/>
       </w:pPr>
-      <w:bookmarkStart w:id="16" w:name="REFERENCES"/>
-      <w:bookmarkEnd w:id="16"/>
+      <w:bookmarkStart w:id="15" w:name="REFERENCES"/>
+      <w:bookmarkEnd w:id="15"/>
       <w:r>
         <w:lastRenderedPageBreak/>
         <w:t>13. Limitations</w:t>
@@ -26600,7 +25991,7 @@
         </w:rPr>
         <w:t xml:space="preserve">-learn documentation — </w:t>
       </w:r>
-      <w:hyperlink r:id="rId41" w:history="1">
+      <w:hyperlink r:id="rId42" w:history="1">
         <w:r>
           <w:rPr>
             <w:rStyle w:val="Hyperlink"/>
@@ -26631,7 +26022,7 @@
         </w:rPr>
         <w:t xml:space="preserve">Flask documentation — </w:t>
       </w:r>
-      <w:hyperlink r:id="rId42" w:history="1">
+      <w:hyperlink r:id="rId43" w:history="1">
         <w:r>
           <w:rPr>
             <w:rStyle w:val="Hyperlink"/>
@@ -26662,7 +26053,7 @@
         </w:rPr>
         <w:t xml:space="preserve">Chart.js documentation — </w:t>
       </w:r>
-      <w:hyperlink r:id="rId43" w:history="1">
+      <w:hyperlink r:id="rId44" w:history="1">
         <w:r>
           <w:rPr>
             <w:rStyle w:val="Hyperlink"/>
@@ -26701,7 +26092,7 @@
         </w:rPr>
         <w:t xml:space="preserve"> documentation — </w:t>
       </w:r>
-      <w:hyperlink r:id="rId44" w:history="1">
+      <w:hyperlink r:id="rId45" w:history="1">
         <w:r>
           <w:rPr>
             <w:rStyle w:val="Hyperlink"/>
@@ -29183,8 +28574,6 @@
           <w:lang w:eastAsia="en-IN" w:bidi="hi-IN"/>
         </w:rPr>
       </w:pPr>
-      <w:bookmarkStart w:id="17" w:name="_GoBack"/>
-      <w:bookmarkEnd w:id="17"/>
       <w:r>
         <w:rPr>
           <w:b/>
@@ -29329,7 +28718,7 @@
         </w:rPr>
         <w:t xml:space="preserve"> [</w:t>
       </w:r>
-      <w:hyperlink r:id="rId45" w:history="1">
+      <w:hyperlink r:id="rId46" w:history="1">
         <w:r>
           <w:rPr>
             <w:rStyle w:val="Hyperlink"/>
@@ -29456,7 +28845,7 @@
                     <pic:cNvPicPr/>
                   </pic:nvPicPr>
                   <pic:blipFill>
-                    <a:blip r:embed="rId46"/>
+                    <a:blip r:embed="rId47"/>
                     <a:stretch>
                       <a:fillRect/>
                     </a:stretch>
@@ -29692,7 +29081,7 @@
                               <w:sz w:val="26"/>
                               <w:szCs w:val="26"/>
                             </w:rPr>
-                            <w:t>2</w:t>
+                            <w:t>42</w:t>
                           </w:r>
                           <w:r>
                             <w:rPr>
@@ -29772,7 +29161,7 @@
                         <w:sz w:val="26"/>
                         <w:szCs w:val="26"/>
                       </w:rPr>
-                      <w:t>2</w:t>
+                      <w:t>42</w:t>
                     </w:r>
                     <w:r>
                       <w:rPr>
@@ -44552,7 +43941,7 @@
 </file>
 
 <file path=customXml/itemProps1.xml><?xml version="1.0" encoding="utf-8"?>
-<ds:datastoreItem xmlns:ds="http://schemas.openxmlformats.org/officeDocument/2006/customXml" ds:itemID="{40494651-8C48-4499-82AC-AA516DCB4FC5}">
+<ds:datastoreItem xmlns:ds="http://schemas.openxmlformats.org/officeDocument/2006/customXml" ds:itemID="{431E3553-F4BD-47C6-B00B-59F02344BC73}">
   <ds:schemaRefs>
     <ds:schemaRef ds:uri="http://schemas.openxmlformats.org/officeDocument/2006/bibliography"/>
   </ds:schemaRefs>

</xml_diff>